<commit_message>
ENH: Es millor alguna cosa d'estil de les guies.
</commit_message>
<xml_diff>
--- a/starviewer/doc/help/quickstartguide/Starviewer_Extensions_Quick_start_guide.docx
+++ b/starviewer/doc/help/quickstartguide/Starviewer_Extensions_Quick_start_guide.docx
@@ -1,11 +1,11 @@
 
 <file path=word/document.xml><?xml version="1.0" encoding="utf-8"?>
-<w:document xmlns:ve="http://schemas.openxmlformats.org/markup-compatibility/2006" xmlns:o="urn:schemas-microsoft-com:office:office" xmlns:r="http://schemas.openxmlformats.org/officeDocument/2006/relationships" xmlns:m="http://schemas.openxmlformats.org/officeDocument/2006/math" xmlns:v="urn:schemas-microsoft-com:vml" xmlns:wp="http://schemas.openxmlformats.org/drawingml/2006/wordprocessingDrawing" xmlns:w10="urn:schemas-microsoft-com:office:word" xmlns:w="http://schemas.openxmlformats.org/wordprocessingml/2006/main" xmlns:wne="http://schemas.microsoft.com/office/word/2006/wordml">
+<w:document xmlns:wpc="http://schemas.microsoft.com/office/word/2010/wordprocessingCanvas" xmlns:mo="http://schemas.microsoft.com/office/mac/office/2008/main" xmlns:mc="http://schemas.openxmlformats.org/markup-compatibility/2006" xmlns:mv="urn:schemas-microsoft-com:mac:vml" xmlns:o="urn:schemas-microsoft-com:office:office" xmlns:r="http://schemas.openxmlformats.org/officeDocument/2006/relationships" xmlns:m="http://schemas.openxmlformats.org/officeDocument/2006/math" xmlns:v="urn:schemas-microsoft-com:vml" xmlns:wp14="http://schemas.microsoft.com/office/word/2010/wordprocessingDrawing" xmlns:wp="http://schemas.openxmlformats.org/drawingml/2006/wordprocessingDrawing" xmlns:w10="urn:schemas-microsoft-com:office:word" xmlns:w="http://schemas.openxmlformats.org/wordprocessingml/2006/main" xmlns:w14="http://schemas.microsoft.com/office/word/2010/wordml" xmlns:wpg="http://schemas.microsoft.com/office/word/2010/wordprocessingGroup" xmlns:wpi="http://schemas.microsoft.com/office/word/2010/wordprocessingInk" xmlns:wne="http://schemas.microsoft.com/office/word/2006/wordml" xmlns:wps="http://schemas.microsoft.com/office/word/2010/wordprocessingShape" mc:Ignorable="w14 wp14 mv">
   <w:body>
     <w:p>
       <w:r>
-        <w:pict>
-          <v:shapetype id="_x0000_t202" coordsize="21600,21600" o:spt="202" path="m,l,21600r21600,l21600,xe">
+        <w:pict w14:anchorId="4B22B956">
+          <v:shapetype id="_x0000_t202" coordsize="21600,21600" o:spt="202" path="m0,0l0,21600,21600,21600,21600,0xe">
             <v:stroke joinstyle="miter"/>
             <v:path gradientshapeok="t" o:connecttype="rect"/>
           </v:shapetype>
@@ -57,7 +57,15 @@
       <w:bookmarkEnd w:id="3"/>
       <w:bookmarkEnd w:id="4"/>
       <w:r>
-        <w:t>En aquest document es detalla el funcionament dels principals mòduls que incorpora la plataforma Starviewer. Les funcionalitats bàsiques  de l’aplicació i del visualitzador es poden tro</w:t>
+        <w:t xml:space="preserve">En aquest document es detalla el funcionament dels principals mòduls que incorpora la plataforma </w:t>
+      </w:r>
+      <w:proofErr w:type="spellStart"/>
+      <w:r>
+        <w:t>Starviewer</w:t>
+      </w:r>
+      <w:proofErr w:type="spellEnd"/>
+      <w:r>
+        <w:t>. Les funcionalitats bàsiques  de l’aplicació i del visualitzador es poden tro</w:t>
       </w:r>
       <w:r>
         <w:t xml:space="preserve">bar detallades a la </w:t>
@@ -87,7 +95,7 @@
           <w:lang w:val="es-ES"/>
         </w:rPr>
         <w:drawing>
-          <wp:anchor distT="0" distB="0" distL="114300" distR="114300" simplePos="0" relativeHeight="251670016" behindDoc="0" locked="0" layoutInCell="1" allowOverlap="1">
+          <wp:anchor distT="0" distB="0" distL="114300" distR="114300" simplePos="0" relativeHeight="251670016" behindDoc="0" locked="0" layoutInCell="1" allowOverlap="1" wp14:anchorId="0E2CECC4" wp14:editId="6C83CA7B">
             <wp:simplePos x="0" y="0"/>
             <wp:positionH relativeFrom="column">
               <wp:posOffset>40640</wp:posOffset>
@@ -112,7 +120,7 @@
                     </pic:cNvPicPr>
                   </pic:nvPicPr>
                   <pic:blipFill>
-                    <a:blip r:embed="rId8"/>
+                    <a:blip r:embed="rId9"/>
                     <a:srcRect b="5224"/>
                     <a:stretch>
                       <a:fillRect/>
@@ -141,19 +149,59 @@
         </w:drawing>
       </w:r>
       <w:r>
-        <w:t>A part de les funcionalitats bàsiques del visualitzador, Starviewer incorpora mòduls</w:t>
+        <w:t xml:space="preserve">A part de les funcionalitats bàsiques del visualitzador, </w:t>
+      </w:r>
+      <w:proofErr w:type="spellStart"/>
+      <w:r>
+        <w:t>Starviewer</w:t>
+      </w:r>
+      <w:proofErr w:type="spellEnd"/>
+      <w:r>
+        <w:t xml:space="preserve"> incorpora mòduls</w:t>
       </w:r>
       <w:r>
         <w:t xml:space="preserve"> </w:t>
       </w:r>
       <w:r>
-        <w:t>específics: MPR 2D, Visualitzador 3D, DICOMPrint i s’hi poden afegir mòduls especialitzats</w:t>
+        <w:t xml:space="preserve">específics: MPR 2D, Visualitzador 3D, </w:t>
+      </w:r>
+      <w:proofErr w:type="spellStart"/>
+      <w:r>
+        <w:t>DICOMPrint</w:t>
+      </w:r>
+      <w:proofErr w:type="spellEnd"/>
+      <w:r>
+        <w:t xml:space="preserve"> i s’hi poden afegir mòduls especialitzats</w:t>
       </w:r>
       <w:r>
         <w:t xml:space="preserve"> </w:t>
       </w:r>
       <w:r>
-        <w:t>com: StarStroke, StarEdema, StarColon...</w:t>
+        <w:t xml:space="preserve">com: </w:t>
+      </w:r>
+      <w:proofErr w:type="spellStart"/>
+      <w:r>
+        <w:t>StarStroke</w:t>
+      </w:r>
+      <w:proofErr w:type="spellEnd"/>
+      <w:r>
+        <w:t xml:space="preserve">, </w:t>
+      </w:r>
+      <w:proofErr w:type="spellStart"/>
+      <w:r>
+        <w:t>StarEdema</w:t>
+      </w:r>
+      <w:proofErr w:type="spellEnd"/>
+      <w:r>
+        <w:t xml:space="preserve">, </w:t>
+      </w:r>
+      <w:proofErr w:type="spellStart"/>
+      <w:r>
+        <w:t>StarColon</w:t>
+      </w:r>
+      <w:proofErr w:type="spellEnd"/>
+      <w:r>
+        <w:t>...</w:t>
       </w:r>
     </w:p>
     <w:p>
@@ -202,7 +250,7 @@
           <w:noProof/>
           <w:lang w:val="es-ES"/>
         </w:rPr>
-        <w:pict>
+        <w:pict w14:anchorId="16FBC221">
           <v:shape id="_x0000_s1059" type="#_x0000_t202" style="position:absolute;left:0;text-align:left;margin-left:452.2pt;margin-top:23.25pt;width:18.8pt;height:20.45pt;z-index:251664896" filled="f" stroked="f">
             <v:textbox>
               <w:txbxContent>
@@ -231,7 +279,7 @@
           <w:noProof/>
           <w:lang w:val="es-ES"/>
         </w:rPr>
-        <w:pict>
+        <w:pict w14:anchorId="53531FC3">
           <v:shape id="_x0000_s1061" type="#_x0000_t202" style="position:absolute;left:0;text-align:left;margin-left:12.1pt;margin-top:185.8pt;width:18.8pt;height:20.45pt;z-index:251666944" filled="f" stroked="f">
             <v:textbox>
               <w:txbxContent>
@@ -260,7 +308,7 @@
           <w:noProof/>
           <w:lang w:val="es-ES"/>
         </w:rPr>
-        <w:pict>
+        <w:pict w14:anchorId="36F66963">
           <v:shape id="_x0000_s1062" type="#_x0000_t202" style="position:absolute;left:0;text-align:left;margin-left:11.55pt;margin-top:154.95pt;width:18.8pt;height:20.45pt;z-index:251667968" filled="f" stroked="f">
             <v:textbox>
               <w:txbxContent>
@@ -289,7 +337,7 @@
           <w:noProof/>
           <w:lang w:val="es-ES"/>
         </w:rPr>
-        <w:pict>
+        <w:pict w14:anchorId="2635C3DF">
           <v:shape id="_x0000_s1058" type="#_x0000_t202" style="position:absolute;left:0;text-align:left;margin-left:11.55pt;margin-top:103.45pt;width:18.8pt;height:20.45pt;z-index:251663872" filled="f" stroked="f">
             <v:textbox>
               <w:txbxContent>
@@ -318,7 +366,7 @@
           <w:noProof/>
           <w:lang w:val="es-ES"/>
         </w:rPr>
-        <w:pict>
+        <w:pict w14:anchorId="77A811BB">
           <v:shape id="_x0000_s1057" type="#_x0000_t202" style="position:absolute;left:0;text-align:left;margin-left:11.55pt;margin-top:52.7pt;width:18.8pt;height:20.45pt;z-index:251662848" filled="f" stroked="f">
             <v:textbox>
               <w:txbxContent>
@@ -347,7 +395,7 @@
           <w:noProof/>
           <w:lang w:val="es-ES"/>
         </w:rPr>
-        <w:pict>
+        <w:pict w14:anchorId="05BD3D54">
           <v:shape id="_x0000_s1056" type="#_x0000_t202" style="position:absolute;left:0;text-align:left;margin-left:11.55pt;margin-top:30.35pt;width:18.8pt;height:20.45pt;z-index:251661824" filled="f" stroked="f">
             <v:textbox>
               <w:txbxContent>
@@ -374,7 +422,7 @@
           <w:noProof/>
           <w:lang w:val="es-ES"/>
         </w:rPr>
-        <w:pict>
+        <w:pict w14:anchorId="47E685E0">
           <v:shape id="_x0000_s1060" type="#_x0000_t202" style="position:absolute;left:0;text-align:left;margin-left:11pt;margin-top:220.9pt;width:18.8pt;height:20.45pt;z-index:251665920" filled="f" stroked="f">
             <v:textbox>
               <w:txbxContent>
@@ -404,7 +452,7 @@
           <w:lang w:val="es-ES"/>
         </w:rPr>
         <w:drawing>
-          <wp:inline distT="0" distB="0" distL="0" distR="0">
+          <wp:inline distT="0" distB="0" distL="0" distR="0" wp14:anchorId="71AAAB5A" wp14:editId="3B7C98C0">
             <wp:extent cx="4320000" cy="3355137"/>
             <wp:effectExtent l="19050" t="0" r="4350" b="0"/>
             <wp:docPr id="2" name="Imagen 45"/>
@@ -421,7 +469,7 @@
                     </pic:cNvPicPr>
                   </pic:nvPicPr>
                   <pic:blipFill>
-                    <a:blip r:embed="rId9"/>
+                    <a:blip r:embed="rId10"/>
                     <a:srcRect/>
                     <a:stretch>
                       <a:fillRect/>
@@ -454,8 +502,8 @@
           <w:noProof/>
           <w:lang w:val="es-ES"/>
         </w:rPr>
-        <w:pict>
-          <v:shapetype id="_x0000_t32" coordsize="21600,21600" o:spt="32" o:oned="t" path="m,l21600,21600e" filled="f">
+        <w:pict w14:anchorId="35FCDDBC">
+          <v:shapetype id="_x0000_t32" coordsize="21600,21600" o:spt="32" o:oned="t" path="m0,0l21600,21600e" filled="f">
             <v:path arrowok="t" fillok="f" o:connecttype="none"/>
             <o:lock v:ext="edit" shapetype="t"/>
           </v:shapetype>
@@ -467,7 +515,7 @@
           <w:noProof/>
           <w:lang w:val="es-ES"/>
         </w:rPr>
-        <w:pict>
+        <w:pict w14:anchorId="40D342EC">
           <v:shape id="_x0000_s1052" type="#_x0000_t32" style="position:absolute;left:0;text-align:left;margin-left:28.95pt;margin-top:115.8pt;width:117.45pt;height:0;flip:x;z-index:251658752;mso-position-horizontal-relative:text;mso-position-vertical-relative:text" o:connectortype="straight" strokecolor="#0098db" strokeweight="1.5pt"/>
         </w:pict>
       </w:r>
@@ -476,7 +524,7 @@
           <w:noProof/>
           <w:lang w:val="es-ES"/>
         </w:rPr>
-        <w:pict>
+        <w:pict w14:anchorId="03BB3879">
           <v:shape id="_x0000_s1051" type="#_x0000_t32" style="position:absolute;left:0;text-align:left;margin-left:28.95pt;margin-top:64.9pt;width:81.85pt;height:0;flip:x;z-index:251657728;mso-position-horizontal-relative:text;mso-position-vertical-relative:text" o:connectortype="straight" strokecolor="#0098db" strokeweight="1.5pt"/>
         </w:pict>
       </w:r>
@@ -485,7 +533,7 @@
           <w:noProof/>
           <w:lang w:val="es-ES"/>
         </w:rPr>
-        <w:pict>
+        <w:pict w14:anchorId="40721A2D">
           <v:shape id="_x0000_s1053" type="#_x0000_t32" style="position:absolute;left:0;text-align:left;margin-left:29.8pt;margin-top:198pt;width:61.8pt;height:.05pt;flip:x;z-index:251659776;mso-position-horizontal-relative:text;mso-position-vertical-relative:text" o:connectortype="straight" strokecolor="#0098db" strokeweight="1.5pt"/>
         </w:pict>
       </w:r>
@@ -494,7 +542,7 @@
           <w:noProof/>
           <w:lang w:val="es-ES"/>
         </w:rPr>
-        <w:pict>
+        <w:pict w14:anchorId="74630E3B">
           <v:shape id="_x0000_s1050" type="#_x0000_t32" style="position:absolute;left:0;text-align:left;margin-left:406.5pt;margin-top:35.7pt;width:44.05pt;height:0;flip:x;z-index:251656704;mso-position-horizontal-relative:text;mso-position-vertical-relative:text" o:connectortype="straight" strokecolor="#0098db" strokeweight="1.5pt"/>
         </w:pict>
       </w:r>
@@ -503,7 +551,7 @@
           <w:noProof/>
           <w:lang w:val="es-ES"/>
         </w:rPr>
-        <w:pict>
+        <w:pict w14:anchorId="1725DE21">
           <v:shape id="_x0000_s1048" type="#_x0000_t32" style="position:absolute;left:0;text-align:left;margin-left:28.95pt;margin-top:42.7pt;width:44.05pt;height:0;flip:x;z-index:251654656;mso-position-horizontal-relative:text;mso-position-vertical-relative:text" o:connectortype="straight" strokecolor="#0098db" strokeweight="1.5pt"/>
         </w:pict>
       </w:r>
@@ -512,7 +560,7 @@
           <w:noProof/>
           <w:lang w:val="es-ES"/>
         </w:rPr>
-        <w:pict>
+        <w:pict w14:anchorId="22C752A9">
           <v:shape id="_x0000_s1049" type="#_x0000_t32" style="position:absolute;left:0;text-align:left;margin-left:28.95pt;margin-top:233.45pt;width:44.05pt;height:0;flip:x;z-index:251655680;mso-position-horizontal-relative:text;mso-position-vertical-relative:text" o:connectortype="straight" strokecolor="#0098db" strokeweight="1.5pt"/>
         </w:pict>
       </w:r>
@@ -521,7 +569,7 @@
           <w:noProof/>
           <w:lang w:val="es-ES"/>
         </w:rPr>
-        <w:pict>
+        <w:pict w14:anchorId="53BAD97C">
           <v:rect id="_x0000_s1045" style="position:absolute;left:0;text-align:left;margin-left:73.85pt;margin-top:35.7pt;width:138.65pt;height:102.1pt;z-index:251651584;mso-position-horizontal-relative:text;mso-position-vertical-relative:text" filled="f" strokecolor="#0098db" strokeweight="1.5pt"/>
         </w:pict>
       </w:r>
@@ -530,7 +578,7 @@
           <w:noProof/>
           <w:lang w:val="es-ES"/>
         </w:rPr>
-        <w:pict>
+        <w:pict w14:anchorId="42365DD0">
           <v:rect id="_x0000_s1046" style="position:absolute;left:0;text-align:left;margin-left:73.85pt;margin-top:145.3pt;width:138.65pt;height:109.1pt;z-index:251652608;mso-position-horizontal-relative:text;mso-position-vertical-relative:text" filled="f" strokecolor="#0098db" strokeweight="1.5pt"/>
         </w:pict>
       </w:r>
@@ -539,7 +587,7 @@
           <w:noProof/>
           <w:lang w:val="es-ES"/>
         </w:rPr>
-        <w:pict>
+        <w:pict w14:anchorId="3AB9C064">
           <v:rect id="_x0000_s1047" style="position:absolute;left:0;text-align:left;margin-left:219.5pt;margin-top:27.65pt;width:187pt;height:226.75pt;z-index:251653632;mso-position-horizontal-relative:text;mso-position-vertical-relative:text" filled="f" strokecolor="#0098db" strokeweight="1.5pt"/>
         </w:pict>
       </w:r>
@@ -559,11 +607,11 @@
           <w:numId w:val="8"/>
         </w:numPr>
         <w:sectPr>
-          <w:headerReference w:type="even" r:id="rId10"/>
-          <w:headerReference w:type="default" r:id="rId11"/>
-          <w:footerReference w:type="even" r:id="rId12"/>
-          <w:footerReference w:type="default" r:id="rId13"/>
-          <w:headerReference w:type="first" r:id="rId14"/>
+          <w:headerReference w:type="even" r:id="rId11"/>
+          <w:headerReference w:type="default" r:id="rId12"/>
+          <w:footerReference w:type="even" r:id="rId13"/>
+          <w:footerReference w:type="default" r:id="rId14"/>
+          <w:headerReference w:type="first" r:id="rId15"/>
           <w:pgSz w:w="11900" w:h="16840"/>
           <w:pgMar w:top="1418" w:right="1134" w:bottom="1134" w:left="1134" w:header="3005" w:footer="708" w:gutter="0"/>
           <w:cols w:space="708"/>
@@ -777,7 +825,7 @@
           <w:lang w:val="es-ES"/>
         </w:rPr>
         <w:drawing>
-          <wp:anchor distT="0" distB="0" distL="114300" distR="114300" simplePos="0" relativeHeight="251648512" behindDoc="0" locked="0" layoutInCell="1" allowOverlap="1">
+          <wp:anchor distT="0" distB="0" distL="114300" distR="114300" simplePos="0" relativeHeight="251648512" behindDoc="0" locked="0" layoutInCell="1" allowOverlap="1" wp14:anchorId="03168F47" wp14:editId="13834D32">
             <wp:simplePos x="0" y="0"/>
             <wp:positionH relativeFrom="column">
               <wp:posOffset>4740339</wp:posOffset>
@@ -800,7 +848,7 @@
                     <pic:cNvPicPr/>
                   </pic:nvPicPr>
                   <pic:blipFill>
-                    <a:blip r:embed="rId15"/>
+                    <a:blip r:embed="rId16"/>
                     <a:srcRect l="25386" t="22588" r="28787" b="17108"/>
                     <a:stretch>
                       <a:fillRect/>
@@ -836,7 +884,7 @@
           <w:noProof/>
           <w:lang w:val="es-ES"/>
         </w:rPr>
-        <w:pict>
+        <w:pict w14:anchorId="2F3525B3">
           <v:shape id="_x0000_s1063" type="#_x0000_t202" style="position:absolute;margin-left:411.35pt;margin-top:8.5pt;width:18.8pt;height:20.45pt;z-index:251668992;mso-position-horizontal-relative:text;mso-position-vertical-relative:text" filled="f" stroked="f">
             <v:textbox>
               <w:txbxContent>
@@ -861,7 +909,7 @@
         </w:pict>
       </w:r>
       <w:r>
-        <w:pict>
+        <w:pict w14:anchorId="24F406CA">
           <v:group id="_x0000_s1038" style="position:absolute;margin-left:144.3pt;margin-top:15.9pt;width:268.5pt;height:24.75pt;z-index:251650560;mso-position-horizontal-relative:text;mso-position-vertical-relative:text" coordorigin="2940,3090" coordsize="5370,495">
             <v:rect id="_x0000_s1039" style="position:absolute;left:2940;top:3090;width:3990;height:495" filled="f" strokecolor="#00b0f0" strokeweight="1.25pt"/>
             <v:line id="_x0000_s1040" style="position:absolute;flip:y" from="6945,3180" to="8310,3180" strokecolor="#00b0f0" strokeweight="1.5pt"/>
@@ -874,7 +922,7 @@
           <w:lang w:val="es-ES"/>
         </w:rPr>
         <w:drawing>
-          <wp:anchor distT="0" distB="0" distL="114300" distR="114300" simplePos="0" relativeHeight="251647488" behindDoc="0" locked="0" layoutInCell="1" allowOverlap="1">
+          <wp:anchor distT="0" distB="0" distL="114300" distR="114300" simplePos="0" relativeHeight="251647488" behindDoc="0" locked="0" layoutInCell="1" allowOverlap="1" wp14:anchorId="40B54727" wp14:editId="05777FDC">
             <wp:simplePos x="0" y="0"/>
             <wp:positionH relativeFrom="column">
               <wp:posOffset>2570988</wp:posOffset>
@@ -897,7 +945,7 @@
                     <pic:cNvPicPr/>
                   </pic:nvPicPr>
                   <pic:blipFill>
-                    <a:blip r:embed="rId16"/>
+                    <a:blip r:embed="rId17"/>
                     <a:stretch>
                       <a:fillRect/>
                     </a:stretch>
@@ -933,7 +981,7 @@
           <w:lang w:val="es-ES"/>
         </w:rPr>
         <w:drawing>
-          <wp:inline distT="0" distB="0" distL="0" distR="0">
+          <wp:inline distT="0" distB="0" distL="0" distR="0" wp14:anchorId="5470C27C" wp14:editId="04E1E54B">
             <wp:extent cx="4313301" cy="2172111"/>
             <wp:effectExtent l="171450" t="133350" r="353949" b="304389"/>
             <wp:docPr id="11" name="Imagen 2"/>
@@ -950,7 +998,7 @@
                     </pic:cNvPicPr>
                   </pic:nvPicPr>
                   <pic:blipFill>
-                    <a:blip r:embed="rId17"/>
+                    <a:blip r:embed="rId18"/>
                     <a:stretch>
                       <a:fillRect/>
                     </a:stretch>
@@ -1008,7 +1056,7 @@
       <w:tblPr>
         <w:tblStyle w:val="Alert"/>
         <w:tblW w:w="0" w:type="auto"/>
-        <w:tblLook w:val="04A0"/>
+        <w:tblLook w:val="04A0" w:firstRow="1" w:lastRow="0" w:firstColumn="1" w:lastColumn="0" w:noHBand="0" w:noVBand="1"/>
       </w:tblPr>
       <w:tblGrid>
         <w:gridCol w:w="3219"/>
@@ -1018,13 +1066,15 @@
       <w:tr>
         <w:tc>
           <w:tcPr>
-            <w:cnfStyle w:val="001000000100"/>
+            <w:cnfStyle w:val="001000000100" w:firstRow="0" w:lastRow="0" w:firstColumn="1" w:lastColumn="0" w:oddVBand="0" w:evenVBand="0" w:oddHBand="0" w:evenHBand="0" w:firstRowFirstColumn="1" w:firstRowLastColumn="0" w:lastRowFirstColumn="0" w:lastRowLastColumn="0"/>
             <w:tcW w:w="3257" w:type="dxa"/>
           </w:tcPr>
           <w:p>
+            <w:proofErr w:type="spellStart"/>
             <w:r>
               <w:t>StarEdema</w:t>
             </w:r>
+            <w:proofErr w:type="spellEnd"/>
           </w:p>
           <w:p>
             <w:r>
@@ -1033,7 +1083,7 @@
                 <w:lang w:val="es-ES"/>
               </w:rPr>
               <w:drawing>
-                <wp:inline distT="0" distB="0" distL="0" distR="0">
+                <wp:inline distT="0" distB="0" distL="0" distR="0" wp14:anchorId="69262458" wp14:editId="774D2359">
                   <wp:extent cx="1738630" cy="1224915"/>
                   <wp:effectExtent l="95250" t="0" r="204470" b="299085"/>
                   <wp:docPr id="23" name="Imagen 8"/>
@@ -1050,7 +1100,7 @@
                           </pic:cNvPicPr>
                         </pic:nvPicPr>
                         <pic:blipFill>
-                          <a:blip r:embed="rId18"/>
+                          <a:blip r:embed="rId19"/>
                           <a:srcRect b="47530"/>
                           <a:stretch>
                             <a:fillRect/>
@@ -1089,15 +1139,17 @@
           </w:tcPr>
           <w:p>
             <w:pPr>
-              <w:cnfStyle w:val="000000000000"/>
+              <w:cnfStyle w:val="000000000000" w:firstRow="0" w:lastRow="0" w:firstColumn="0" w:lastColumn="0" w:oddVBand="0" w:evenVBand="0" w:oddHBand="0" w:evenHBand="0" w:firstRowFirstColumn="0" w:firstRowLastColumn="0" w:lastRowFirstColumn="0" w:lastRowLastColumn="0"/>
             </w:pPr>
+            <w:proofErr w:type="spellStart"/>
             <w:r>
               <w:t>StarStroke</w:t>
             </w:r>
+            <w:proofErr w:type="spellEnd"/>
           </w:p>
           <w:p>
             <w:pPr>
-              <w:cnfStyle w:val="000000000000"/>
+              <w:cnfStyle w:val="000000000000" w:firstRow="0" w:lastRow="0" w:firstColumn="0" w:lastColumn="0" w:oddVBand="0" w:evenVBand="0" w:oddHBand="0" w:evenHBand="0" w:firstRowFirstColumn="0" w:firstRowLastColumn="0" w:lastRowFirstColumn="0" w:lastRowLastColumn="0"/>
             </w:pPr>
             <w:r>
               <w:rPr>
@@ -1105,7 +1157,7 @@
                 <w:lang w:val="es-ES"/>
               </w:rPr>
               <w:drawing>
-                <wp:inline distT="0" distB="0" distL="0" distR="0">
+                <wp:inline distT="0" distB="0" distL="0" distR="0" wp14:anchorId="6552164D" wp14:editId="192E6350">
                   <wp:extent cx="1659005" cy="1266711"/>
                   <wp:effectExtent l="190500" t="152400" r="169795" b="123939"/>
                   <wp:docPr id="26" name="Imagen 7"/>
@@ -1122,7 +1174,7 @@
                           </pic:cNvPicPr>
                         </pic:nvPicPr>
                         <pic:blipFill>
-                          <a:blip r:embed="rId19" cstate="print"/>
+                          <a:blip r:embed="rId20" cstate="print"/>
                           <a:srcRect/>
                           <a:stretch>
                             <a:fillRect/>
@@ -1161,18 +1213,20 @@
           </w:tcPr>
           <w:p>
             <w:pPr>
-              <w:cnfStyle w:val="000000000000"/>
+              <w:cnfStyle w:val="000000000000" w:firstRow="0" w:lastRow="0" w:firstColumn="0" w:lastColumn="0" w:oddVBand="0" w:evenVBand="0" w:oddHBand="0" w:evenHBand="0" w:firstRowFirstColumn="0" w:firstRowLastColumn="0" w:lastRowFirstColumn="0" w:lastRowLastColumn="0"/>
             </w:pPr>
+            <w:proofErr w:type="spellStart"/>
             <w:r>
               <w:t>StarColon</w:t>
             </w:r>
+            <w:proofErr w:type="spellEnd"/>
             <w:r>
               <w:rPr>
                 <w:noProof/>
                 <w:lang w:val="es-ES"/>
               </w:rPr>
               <w:drawing>
-                <wp:inline distT="0" distB="0" distL="0" distR="0">
+                <wp:inline distT="0" distB="0" distL="0" distR="0" wp14:anchorId="23A4B7A6" wp14:editId="01262F01">
                   <wp:extent cx="1728632" cy="1344304"/>
                   <wp:effectExtent l="95250" t="0" r="176368" b="293996"/>
                   <wp:docPr id="27" name="Imagen 9"/>
@@ -1189,7 +1243,7 @@
                           </pic:cNvPicPr>
                         </pic:nvPicPr>
                         <pic:blipFill>
-                          <a:blip r:embed="rId20"/>
+                          <a:blip r:embed="rId21"/>
                           <a:srcRect b="47097"/>
                           <a:stretch>
                             <a:fillRect/>
@@ -1243,68 +1297,14 @@
       <w:bookmarkStart w:id="6" w:name="exqa14"/>
       <w:bookmarkEnd w:id="6"/>
     </w:p>
-    <w:tbl>
-      <w:tblPr>
-        <w:tblStyle w:val="StarHeaderTable"/>
-        <w:tblpPr w:vertAnchor="page" w:horzAnchor="margin" w:tblpX="3402" w:tblpY="14519"/>
-        <w:tblW w:w="6237" w:type="dxa"/>
-        <w:tblLayout w:type="fixed"/>
-        <w:tblLook w:val="04A0"/>
-      </w:tblPr>
-      <w:tblGrid>
-        <w:gridCol w:w="6237"/>
-      </w:tblGrid>
-      <w:tr>
-        <w:trPr>
-          <w:trHeight w:hRule="exact" w:val="442"/>
-        </w:trPr>
-        <w:tc>
-          <w:tcPr>
-            <w:tcW w:w="6237" w:type="dxa"/>
-          </w:tcPr>
-          <w:p>
-            <w:pPr>
-              <w:rPr>
-                <w:rStyle w:val="Textoennegrita"/>
-              </w:rPr>
-            </w:pPr>
-            <w:r>
-              <w:rPr>
-                <w:rStyle w:val="Textoennegrita"/>
-              </w:rPr>
-              <w:t>Contacte</w:t>
-            </w:r>
-          </w:p>
-        </w:tc>
-      </w:tr>
-      <w:tr>
-        <w:trPr>
-          <w:trHeight w:hRule="exact" w:val="442"/>
-        </w:trPr>
-        <w:tc>
-          <w:tcPr>
-            <w:tcW w:w="6237" w:type="dxa"/>
-          </w:tcPr>
-          <w:p>
-            <w:r>
-              <w:t xml:space="preserve">Per qualsevol dubte o suggeriment, enviar correu a: </w:t>
-            </w:r>
-            <w:r>
-              <w:rPr>
-                <w:rStyle w:val="Textoennegrita"/>
-              </w:rPr>
-              <w:t>support@starviewer.udg.edu</w:t>
-            </w:r>
-          </w:p>
-        </w:tc>
-      </w:tr>
-    </w:tbl>
     <w:p>
       <w:pPr>
         <w:rPr>
           <w:lang w:val="en-US"/>
         </w:rPr>
       </w:pPr>
+      <w:bookmarkStart w:id="7" w:name="_GoBack"/>
+      <w:bookmarkEnd w:id="7"/>
     </w:p>
     <w:sectPr>
       <w:type w:val="continuous"/>
@@ -1317,15 +1317,15 @@
 </file>
 
 <file path=word/endnotes.xml><?xml version="1.0" encoding="utf-8"?>
-<w:endnotes xmlns:ve="http://schemas.openxmlformats.org/markup-compatibility/2006" xmlns:o="urn:schemas-microsoft-com:office:office" xmlns:r="http://schemas.openxmlformats.org/officeDocument/2006/relationships" xmlns:m="http://schemas.openxmlformats.org/officeDocument/2006/math" xmlns:v="urn:schemas-microsoft-com:vml" xmlns:wp="http://schemas.openxmlformats.org/drawingml/2006/wordprocessingDrawing" xmlns:w10="urn:schemas-microsoft-com:office:word" xmlns:w="http://schemas.openxmlformats.org/wordprocessingml/2006/main" xmlns:wne="http://schemas.microsoft.com/office/word/2006/wordml">
-  <w:endnote w:type="separator" w:id="0">
+<w:endnotes xmlns:wpc="http://schemas.microsoft.com/office/word/2010/wordprocessingCanvas" xmlns:mo="http://schemas.microsoft.com/office/mac/office/2008/main" xmlns:mc="http://schemas.openxmlformats.org/markup-compatibility/2006" xmlns:mv="urn:schemas-microsoft-com:mac:vml" xmlns:o="urn:schemas-microsoft-com:office:office" xmlns:r="http://schemas.openxmlformats.org/officeDocument/2006/relationships" xmlns:m="http://schemas.openxmlformats.org/officeDocument/2006/math" xmlns:v="urn:schemas-microsoft-com:vml" xmlns:wp14="http://schemas.microsoft.com/office/word/2010/wordprocessingDrawing" xmlns:wp="http://schemas.openxmlformats.org/drawingml/2006/wordprocessingDrawing" xmlns:w10="urn:schemas-microsoft-com:office:word" xmlns:w="http://schemas.openxmlformats.org/wordprocessingml/2006/main" xmlns:w14="http://schemas.microsoft.com/office/word/2010/wordml" xmlns:wpg="http://schemas.microsoft.com/office/word/2010/wordprocessingGroup" xmlns:wpi="http://schemas.microsoft.com/office/word/2010/wordprocessingInk" xmlns:wne="http://schemas.microsoft.com/office/word/2006/wordml" xmlns:wps="http://schemas.microsoft.com/office/word/2010/wordprocessingShape" mc:Ignorable="w14 wp14 mv">
+  <w:endnote w:type="separator" w:id="-1">
     <w:p>
       <w:r>
         <w:separator/>
       </w:r>
     </w:p>
   </w:endnote>
-  <w:endnote w:type="continuationSeparator" w:id="1">
+  <w:endnote w:type="continuationSeparator" w:id="0">
     <w:p>
       <w:r>
         <w:continuationSeparator/>
@@ -1336,7 +1336,7 @@
 </file>
 
 <file path=word/footer1.xml><?xml version="1.0" encoding="utf-8"?>
-<w:ftr xmlns:ve="http://schemas.openxmlformats.org/markup-compatibility/2006" xmlns:o="urn:schemas-microsoft-com:office:office" xmlns:r="http://schemas.openxmlformats.org/officeDocument/2006/relationships" xmlns:m="http://schemas.openxmlformats.org/officeDocument/2006/math" xmlns:v="urn:schemas-microsoft-com:vml" xmlns:wp="http://schemas.openxmlformats.org/drawingml/2006/wordprocessingDrawing" xmlns:w10="urn:schemas-microsoft-com:office:word" xmlns:w="http://schemas.openxmlformats.org/wordprocessingml/2006/main" xmlns:wne="http://schemas.microsoft.com/office/word/2006/wordml">
+<w:ftr xmlns:wpc="http://schemas.microsoft.com/office/word/2010/wordprocessingCanvas" xmlns:mo="http://schemas.microsoft.com/office/mac/office/2008/main" xmlns:mc="http://schemas.openxmlformats.org/markup-compatibility/2006" xmlns:mv="urn:schemas-microsoft-com:mac:vml" xmlns:o="urn:schemas-microsoft-com:office:office" xmlns:r="http://schemas.openxmlformats.org/officeDocument/2006/relationships" xmlns:m="http://schemas.openxmlformats.org/officeDocument/2006/math" xmlns:v="urn:schemas-microsoft-com:vml" xmlns:wp14="http://schemas.microsoft.com/office/word/2010/wordprocessingDrawing" xmlns:wp="http://schemas.openxmlformats.org/drawingml/2006/wordprocessingDrawing" xmlns:w10="urn:schemas-microsoft-com:office:word" xmlns:w="http://schemas.openxmlformats.org/wordprocessingml/2006/main" xmlns:w14="http://schemas.microsoft.com/office/word/2010/wordml" xmlns:wpg="http://schemas.microsoft.com/office/word/2010/wordprocessingGroup" xmlns:wpi="http://schemas.microsoft.com/office/word/2010/wordprocessingInk" xmlns:wne="http://schemas.microsoft.com/office/word/2006/wordml" xmlns:wps="http://schemas.microsoft.com/office/word/2010/wordprocessingShape" mc:Ignorable="w14 wp14 mv">
   <w:p>
     <w:pPr>
       <w:pStyle w:val="Piedepgina"/>
@@ -1373,7 +1373,7 @@
 </file>
 
 <file path=word/footer2.xml><?xml version="1.0" encoding="utf-8"?>
-<w:ftr xmlns:ve="http://schemas.openxmlformats.org/markup-compatibility/2006" xmlns:o="urn:schemas-microsoft-com:office:office" xmlns:r="http://schemas.openxmlformats.org/officeDocument/2006/relationships" xmlns:m="http://schemas.openxmlformats.org/officeDocument/2006/math" xmlns:v="urn:schemas-microsoft-com:vml" xmlns:wp="http://schemas.openxmlformats.org/drawingml/2006/wordprocessingDrawing" xmlns:w10="urn:schemas-microsoft-com:office:word" xmlns:w="http://schemas.openxmlformats.org/wordprocessingml/2006/main" xmlns:wne="http://schemas.microsoft.com/office/word/2006/wordml">
+<w:ftr xmlns:wpc="http://schemas.microsoft.com/office/word/2010/wordprocessingCanvas" xmlns:mo="http://schemas.microsoft.com/office/mac/office/2008/main" xmlns:mc="http://schemas.openxmlformats.org/markup-compatibility/2006" xmlns:mv="urn:schemas-microsoft-com:mac:vml" xmlns:o="urn:schemas-microsoft-com:office:office" xmlns:r="http://schemas.openxmlformats.org/officeDocument/2006/relationships" xmlns:m="http://schemas.openxmlformats.org/officeDocument/2006/math" xmlns:v="urn:schemas-microsoft-com:vml" xmlns:wp14="http://schemas.microsoft.com/office/word/2010/wordprocessingDrawing" xmlns:wp="http://schemas.openxmlformats.org/drawingml/2006/wordprocessingDrawing" xmlns:w10="urn:schemas-microsoft-com:office:word" xmlns:w="http://schemas.openxmlformats.org/wordprocessingml/2006/main" xmlns:w14="http://schemas.microsoft.com/office/word/2010/wordml" xmlns:wpg="http://schemas.microsoft.com/office/word/2010/wordprocessingGroup" xmlns:wpi="http://schemas.microsoft.com/office/word/2010/wordprocessingInk" xmlns:wne="http://schemas.microsoft.com/office/word/2006/wordml" xmlns:wps="http://schemas.microsoft.com/office/word/2010/wordprocessingShape" mc:Ignorable="w14 wp14 mv">
   <w:p>
     <w:pPr>
       <w:pStyle w:val="Piedepgina"/>
@@ -1405,7 +1405,7 @@
         <w:rStyle w:val="Nmerodepgina"/>
         <w:noProof/>
       </w:rPr>
-      <w:t>2</w:t>
+      <w:t>1</w:t>
     </w:r>
     <w:r>
       <w:rPr>
@@ -1423,15 +1423,15 @@
 </file>
 
 <file path=word/footnotes.xml><?xml version="1.0" encoding="utf-8"?>
-<w:footnotes xmlns:ve="http://schemas.openxmlformats.org/markup-compatibility/2006" xmlns:o="urn:schemas-microsoft-com:office:office" xmlns:r="http://schemas.openxmlformats.org/officeDocument/2006/relationships" xmlns:m="http://schemas.openxmlformats.org/officeDocument/2006/math" xmlns:v="urn:schemas-microsoft-com:vml" xmlns:wp="http://schemas.openxmlformats.org/drawingml/2006/wordprocessingDrawing" xmlns:w10="urn:schemas-microsoft-com:office:word" xmlns:w="http://schemas.openxmlformats.org/wordprocessingml/2006/main" xmlns:wne="http://schemas.microsoft.com/office/word/2006/wordml">
-  <w:footnote w:type="separator" w:id="0">
+<w:footnotes xmlns:wpc="http://schemas.microsoft.com/office/word/2010/wordprocessingCanvas" xmlns:mo="http://schemas.microsoft.com/office/mac/office/2008/main" xmlns:mc="http://schemas.openxmlformats.org/markup-compatibility/2006" xmlns:mv="urn:schemas-microsoft-com:mac:vml" xmlns:o="urn:schemas-microsoft-com:office:office" xmlns:r="http://schemas.openxmlformats.org/officeDocument/2006/relationships" xmlns:m="http://schemas.openxmlformats.org/officeDocument/2006/math" xmlns:v="urn:schemas-microsoft-com:vml" xmlns:wp14="http://schemas.microsoft.com/office/word/2010/wordprocessingDrawing" xmlns:wp="http://schemas.openxmlformats.org/drawingml/2006/wordprocessingDrawing" xmlns:w10="urn:schemas-microsoft-com:office:word" xmlns:w="http://schemas.openxmlformats.org/wordprocessingml/2006/main" xmlns:w14="http://schemas.microsoft.com/office/word/2010/wordml" xmlns:wpg="http://schemas.microsoft.com/office/word/2010/wordprocessingGroup" xmlns:wpi="http://schemas.microsoft.com/office/word/2010/wordprocessingInk" xmlns:wne="http://schemas.microsoft.com/office/word/2006/wordml" xmlns:wps="http://schemas.microsoft.com/office/word/2010/wordprocessingShape" mc:Ignorable="w14 wp14 mv">
+  <w:footnote w:type="separator" w:id="-1">
     <w:p>
       <w:r>
         <w:separator/>
       </w:r>
     </w:p>
   </w:footnote>
-  <w:footnote w:type="continuationSeparator" w:id="1">
+  <w:footnote w:type="continuationSeparator" w:id="0">
     <w:p>
       <w:r>
         <w:continuationSeparator/>
@@ -1442,7 +1442,7 @@
 </file>
 
 <file path=word/header1.xml><?xml version="1.0" encoding="utf-8"?>
-<w:hdr xmlns:ve="http://schemas.openxmlformats.org/markup-compatibility/2006" xmlns:o="urn:schemas-microsoft-com:office:office" xmlns:r="http://schemas.openxmlformats.org/officeDocument/2006/relationships" xmlns:m="http://schemas.openxmlformats.org/officeDocument/2006/math" xmlns:v="urn:schemas-microsoft-com:vml" xmlns:wp="http://schemas.openxmlformats.org/drawingml/2006/wordprocessingDrawing" xmlns:w10="urn:schemas-microsoft-com:office:word" xmlns:w="http://schemas.openxmlformats.org/wordprocessingml/2006/main" xmlns:wne="http://schemas.microsoft.com/office/word/2006/wordml">
+<w:hdr xmlns:wpc="http://schemas.microsoft.com/office/word/2010/wordprocessingCanvas" xmlns:mo="http://schemas.microsoft.com/office/mac/office/2008/main" xmlns:mc="http://schemas.openxmlformats.org/markup-compatibility/2006" xmlns:mv="urn:schemas-microsoft-com:mac:vml" xmlns:o="urn:schemas-microsoft-com:office:office" xmlns:r="http://schemas.openxmlformats.org/officeDocument/2006/relationships" xmlns:m="http://schemas.openxmlformats.org/officeDocument/2006/math" xmlns:v="urn:schemas-microsoft-com:vml" xmlns:wp14="http://schemas.microsoft.com/office/word/2010/wordprocessingDrawing" xmlns:wp="http://schemas.openxmlformats.org/drawingml/2006/wordprocessingDrawing" xmlns:w10="urn:schemas-microsoft-com:office:word" xmlns:w="http://schemas.openxmlformats.org/wordprocessingml/2006/main" xmlns:w14="http://schemas.microsoft.com/office/word/2010/wordml" xmlns:wpg="http://schemas.microsoft.com/office/word/2010/wordprocessingGroup" xmlns:wpi="http://schemas.microsoft.com/office/word/2010/wordprocessingInk" xmlns:wne="http://schemas.microsoft.com/office/word/2006/wordml" xmlns:wps="http://schemas.microsoft.com/office/word/2010/wordprocessingShape" mc:Ignorable="w14 wp14 mv">
   <w:p>
     <w:pPr>
       <w:pStyle w:val="Encabezado"/>
@@ -1452,7 +1452,7 @@
         <w:noProof/>
         <w:lang w:val="en-US" w:eastAsia="en-US"/>
       </w:rPr>
-      <w:pict>
+      <w:pict w14:anchorId="1D466A67">
         <v:shapetype id="_x0000_t75" coordsize="21600,21600" o:spt="75" o:preferrelative="t" path="m@4@5l@4@11@9@11@9@5xe" filled="f" stroked="f">
           <v:stroke joinstyle="miter"/>
           <v:formulas>
@@ -1483,14 +1483,14 @@
 </file>
 
 <file path=word/header2.xml><?xml version="1.0" encoding="utf-8"?>
-<w:hdr xmlns:ve="http://schemas.openxmlformats.org/markup-compatibility/2006" xmlns:o="urn:schemas-microsoft-com:office:office" xmlns:r="http://schemas.openxmlformats.org/officeDocument/2006/relationships" xmlns:m="http://schemas.openxmlformats.org/officeDocument/2006/math" xmlns:v="urn:schemas-microsoft-com:vml" xmlns:wp="http://schemas.openxmlformats.org/drawingml/2006/wordprocessingDrawing" xmlns:w10="urn:schemas-microsoft-com:office:word" xmlns:w="http://schemas.openxmlformats.org/wordprocessingml/2006/main" xmlns:wne="http://schemas.microsoft.com/office/word/2006/wordml">
+<w:hdr xmlns:wpc="http://schemas.microsoft.com/office/word/2010/wordprocessingCanvas" xmlns:mo="http://schemas.microsoft.com/office/mac/office/2008/main" xmlns:mc="http://schemas.openxmlformats.org/markup-compatibility/2006" xmlns:mv="urn:schemas-microsoft-com:mac:vml" xmlns:o="urn:schemas-microsoft-com:office:office" xmlns:r="http://schemas.openxmlformats.org/officeDocument/2006/relationships" xmlns:m="http://schemas.openxmlformats.org/officeDocument/2006/math" xmlns:v="urn:schemas-microsoft-com:vml" xmlns:wp14="http://schemas.microsoft.com/office/word/2010/wordprocessingDrawing" xmlns:wp="http://schemas.openxmlformats.org/drawingml/2006/wordprocessingDrawing" xmlns:w10="urn:schemas-microsoft-com:office:word" xmlns:w="http://schemas.openxmlformats.org/wordprocessingml/2006/main" xmlns:w14="http://schemas.microsoft.com/office/word/2010/wordml" xmlns:wpg="http://schemas.microsoft.com/office/word/2010/wordprocessingGroup" xmlns:wpi="http://schemas.microsoft.com/office/word/2010/wordprocessingInk" xmlns:wne="http://schemas.microsoft.com/office/word/2006/wordml" xmlns:wps="http://schemas.microsoft.com/office/word/2010/wordprocessingShape" mc:Ignorable="w14 wp14 mv">
   <w:tbl>
     <w:tblPr>
       <w:tblStyle w:val="StarHeaderTable"/>
       <w:tblpPr w:vertAnchor="page" w:horzAnchor="page" w:tblpX="5093" w:tblpY="1419"/>
       <w:tblW w:w="5670" w:type="dxa"/>
       <w:tblLayout w:type="fixed"/>
-      <w:tblLook w:val="04A0"/>
+      <w:tblLook w:val="04A0" w:firstRow="1" w:lastRow="0" w:firstColumn="1" w:lastColumn="0" w:noHBand="0" w:noVBand="1"/>
     </w:tblPr>
     <w:tblGrid>
       <w:gridCol w:w="5670"/>
@@ -1508,7 +1508,16 @@
             <w:pStyle w:val="Encabezado"/>
           </w:pPr>
           <w:r>
-            <w:t>EXTENSIONS.  GUIA RÀPIDA</w:t>
+            <w:t>GUIA RÀPIDA</w:t>
+          </w:r>
+          <w:r>
+            <w:t xml:space="preserve"> DE LES </w:t>
+          </w:r>
+          <w:r>
+            <w:t>E</w:t>
+          </w:r>
+          <w:r>
+            <w:t>XTENSIONS</w:t>
           </w:r>
         </w:p>
       </w:tc>
@@ -1534,6 +1543,30 @@
         </w:p>
       </w:tc>
     </w:tr>
+    <w:tr>
+      <w:trPr>
+        <w:trHeight w:hRule="exact" w:val="374"/>
+      </w:trPr>
+      <w:tc>
+        <w:tcPr>
+          <w:tcW w:w="5670" w:type="dxa"/>
+        </w:tcPr>
+        <w:p>
+          <w:r>
+            <w:t>I</w:t>
+          </w:r>
+          <w:r>
+            <w:t xml:space="preserve">nformació i </w:t>
+          </w:r>
+          <w:r>
+            <w:t>ajuda</w:t>
+          </w:r>
+          <w:r>
+            <w:t>: support@starviewer.udg.edu</w:t>
+          </w:r>
+        </w:p>
+      </w:tc>
+    </w:tr>
   </w:tbl>
   <w:p>
     <w:pPr>
@@ -1545,7 +1578,7 @@
         <w:lang w:val="es-ES"/>
       </w:rPr>
       <w:drawing>
-        <wp:anchor distT="0" distB="0" distL="114300" distR="114300" simplePos="0" relativeHeight="251661312" behindDoc="0" locked="0" layoutInCell="0" allowOverlap="0">
+        <wp:anchor distT="0" distB="0" distL="114300" distR="114300" simplePos="0" relativeHeight="251661312" behindDoc="0" locked="0" layoutInCell="0" allowOverlap="0" wp14:anchorId="316CB0E2" wp14:editId="31CAA22C">
           <wp:simplePos x="0" y="0"/>
           <wp:positionH relativeFrom="page">
             <wp:posOffset>720090</wp:posOffset>
@@ -1573,7 +1606,7 @@
                   <a:blip r:embed="rId1">
                     <a:extLst>
                       <a:ext uri="{28A0092B-C50C-407E-A947-70E740481C1C}">
-                        <a14:useLocalDpi xmlns:a14="http://schemas.microsoft.com/office/drawing/2010/main" xmlns:wps="http://schemas.microsoft.com/office/word/2010/wordprocessingShape" xmlns:wpi="http://schemas.microsoft.com/office/word/2010/wordprocessingInk" xmlns:wpg="http://schemas.microsoft.com/office/word/2010/wordprocessingGroup" xmlns:w14="http://schemas.microsoft.com/office/word/2010/wordml" xmlns:w="http://schemas.openxmlformats.org/wordprocessingml/2006/main" xmlns:w10="urn:schemas-microsoft-com:office:word" xmlns:wp14="http://schemas.microsoft.com/office/word/2010/wordprocessingDrawing" xmlns:v="urn:schemas-microsoft-com:vml" xmlns:o="urn:schemas-microsoft-com:office:office" xmlns:mv="urn:schemas-microsoft-com:mac:vml" xmlns:mc="http://schemas.openxmlformats.org/markup-compatibility/2006" xmlns:mo="http://schemas.microsoft.com/office/mac/office/2008/main" xmlns:wpc="http://schemas.microsoft.com/office/word/2010/wordprocessingCanvas" xmlns="" val="0"/>
+                        <a14:useLocalDpi xmlns:a14="http://schemas.microsoft.com/office/drawing/2010/main" val="0"/>
                       </a:ext>
                     </a:extLst>
                   </a:blip>
@@ -1594,7 +1627,7 @@
                   </a:ln>
                   <a:extLst>
                     <a:ext uri="{53640926-AAD7-44d8-BBD7-CCE9431645EC}">
-                      <a14:shadowObscured xmlns:a14="http://schemas.microsoft.com/office/drawing/2010/main" xmlns:wps="http://schemas.microsoft.com/office/word/2010/wordprocessingShape" xmlns:wpi="http://schemas.microsoft.com/office/word/2010/wordprocessingInk" xmlns:wpg="http://schemas.microsoft.com/office/word/2010/wordprocessingGroup" xmlns:w14="http://schemas.microsoft.com/office/word/2010/wordml" xmlns:w="http://schemas.openxmlformats.org/wordprocessingml/2006/main" xmlns:w10="urn:schemas-microsoft-com:office:word" xmlns:wp14="http://schemas.microsoft.com/office/word/2010/wordprocessingDrawing" xmlns:v="urn:schemas-microsoft-com:vml" xmlns:o="urn:schemas-microsoft-com:office:office" xmlns:mv="urn:schemas-microsoft-com:mac:vml" xmlns:mc="http://schemas.openxmlformats.org/markup-compatibility/2006" xmlns:mo="http://schemas.microsoft.com/office/mac/office/2008/main" xmlns:wpc="http://schemas.microsoft.com/office/word/2010/wordprocessingCanvas" xmlns=""/>
+                      <a14:shadowObscured xmlns:a14="http://schemas.microsoft.com/office/drawing/2010/main"/>
                     </a:ext>
                   </a:extLst>
                 </pic:spPr>
@@ -1609,7 +1642,7 @@
 </file>
 
 <file path=word/header3.xml><?xml version="1.0" encoding="utf-8"?>
-<w:hdr xmlns:ve="http://schemas.openxmlformats.org/markup-compatibility/2006" xmlns:o="urn:schemas-microsoft-com:office:office" xmlns:r="http://schemas.openxmlformats.org/officeDocument/2006/relationships" xmlns:m="http://schemas.openxmlformats.org/officeDocument/2006/math" xmlns:v="urn:schemas-microsoft-com:vml" xmlns:wp="http://schemas.openxmlformats.org/drawingml/2006/wordprocessingDrawing" xmlns:w10="urn:schemas-microsoft-com:office:word" xmlns:w="http://schemas.openxmlformats.org/wordprocessingml/2006/main" xmlns:wne="http://schemas.microsoft.com/office/word/2006/wordml">
+<w:hdr xmlns:wpc="http://schemas.microsoft.com/office/word/2010/wordprocessingCanvas" xmlns:mo="http://schemas.microsoft.com/office/mac/office/2008/main" xmlns:mc="http://schemas.openxmlformats.org/markup-compatibility/2006" xmlns:mv="urn:schemas-microsoft-com:mac:vml" xmlns:o="urn:schemas-microsoft-com:office:office" xmlns:r="http://schemas.openxmlformats.org/officeDocument/2006/relationships" xmlns:m="http://schemas.openxmlformats.org/officeDocument/2006/math" xmlns:v="urn:schemas-microsoft-com:vml" xmlns:wp14="http://schemas.microsoft.com/office/word/2010/wordprocessingDrawing" xmlns:wp="http://schemas.openxmlformats.org/drawingml/2006/wordprocessingDrawing" xmlns:w10="urn:schemas-microsoft-com:office:word" xmlns:w="http://schemas.openxmlformats.org/wordprocessingml/2006/main" xmlns:w14="http://schemas.microsoft.com/office/word/2010/wordml" xmlns:wpg="http://schemas.microsoft.com/office/word/2010/wordprocessingGroup" xmlns:wpi="http://schemas.microsoft.com/office/word/2010/wordprocessingInk" xmlns:wne="http://schemas.microsoft.com/office/word/2006/wordml" xmlns:wps="http://schemas.microsoft.com/office/word/2010/wordprocessingShape" mc:Ignorable="w14 wp14 mv">
   <w:p>
     <w:pPr>
       <w:pStyle w:val="Encabezado"/>
@@ -1619,7 +1652,7 @@
         <w:noProof/>
         <w:lang w:val="en-US" w:eastAsia="en-US"/>
       </w:rPr>
-      <w:pict>
+      <w:pict w14:anchorId="45BC442E">
         <v:shapetype id="_x0000_t75" coordsize="21600,21600" o:spt="75" o:preferrelative="t" path="m@4@5l@4@11@9@11@9@5xe" filled="f" stroked="f">
           <v:stroke joinstyle="miter"/>
           <v:formulas>
@@ -1650,7 +1683,7 @@
 </file>
 
 <file path=word/numbering.xml><?xml version="1.0" encoding="utf-8"?>
-<w:numbering xmlns:ve="http://schemas.openxmlformats.org/markup-compatibility/2006" xmlns:o="urn:schemas-microsoft-com:office:office" xmlns:r="http://schemas.openxmlformats.org/officeDocument/2006/relationships" xmlns:m="http://schemas.openxmlformats.org/officeDocument/2006/math" xmlns:v="urn:schemas-microsoft-com:vml" xmlns:wp="http://schemas.openxmlformats.org/drawingml/2006/wordprocessingDrawing" xmlns:w10="urn:schemas-microsoft-com:office:word" xmlns:w="http://schemas.openxmlformats.org/wordprocessingml/2006/main" xmlns:wne="http://schemas.microsoft.com/office/word/2006/wordml">
+<w:numbering xmlns:wpc="http://schemas.microsoft.com/office/word/2010/wordprocessingCanvas" xmlns:mo="http://schemas.microsoft.com/office/mac/office/2008/main" xmlns:mc="http://schemas.openxmlformats.org/markup-compatibility/2006" xmlns:mv="urn:schemas-microsoft-com:mac:vml" xmlns:o="urn:schemas-microsoft-com:office:office" xmlns:r="http://schemas.openxmlformats.org/officeDocument/2006/relationships" xmlns:m="http://schemas.openxmlformats.org/officeDocument/2006/math" xmlns:v="urn:schemas-microsoft-com:vml" xmlns:wp14="http://schemas.microsoft.com/office/word/2010/wordprocessingDrawing" xmlns:wp="http://schemas.openxmlformats.org/drawingml/2006/wordprocessingDrawing" xmlns:w10="urn:schemas-microsoft-com:office:word" xmlns:w="http://schemas.openxmlformats.org/wordprocessingml/2006/main" xmlns:w14="http://schemas.microsoft.com/office/word/2010/wordml" xmlns:wpg="http://schemas.microsoft.com/office/word/2010/wordprocessingGroup" xmlns:wpi="http://schemas.microsoft.com/office/word/2010/wordprocessingInk" xmlns:wne="http://schemas.microsoft.com/office/word/2006/wordml" xmlns:wps="http://schemas.microsoft.com/office/word/2010/wordprocessingShape" mc:Ignorable="w14 wp14 mv">
   <w:abstractNum w:abstractNumId="0">
     <w:nsid w:val="3C635C51"/>
     <w:multiLevelType w:val="hybridMultilevel"/>
@@ -2051,7 +2084,7 @@
 </file>
 
 <file path=word/styles.xml><?xml version="1.0" encoding="utf-8"?>
-<w:styles xmlns:r="http://schemas.openxmlformats.org/officeDocument/2006/relationships" xmlns:w="http://schemas.openxmlformats.org/wordprocessingml/2006/main">
+<w:styles xmlns:mc="http://schemas.openxmlformats.org/markup-compatibility/2006" xmlns:r="http://schemas.openxmlformats.org/officeDocument/2006/relationships" xmlns:w="http://schemas.openxmlformats.org/wordprocessingml/2006/main" xmlns:w14="http://schemas.microsoft.com/office/word/2010/wordml" mc:Ignorable="w14">
   <w:docDefaults>
     <w:rPrDefault>
       <w:rPr>
@@ -2063,7 +2096,7 @@
     </w:rPrDefault>
     <w:pPrDefault/>
   </w:docDefaults>
-  <w:latentStyles w:defLockedState="0" w:defUIPriority="99" w:defSemiHidden="1" w:defUnhideWhenUsed="1" w:defQFormat="0" w:count="267">
+  <w:latentStyles w:defLockedState="0" w:defUIPriority="99" w:defSemiHidden="1" w:defUnhideWhenUsed="1" w:defQFormat="0" w:count="276">
     <w:lsdException w:name="Normal" w:semiHidden="0" w:uiPriority="0" w:unhideWhenUsed="0" w:qFormat="1"/>
     <w:lsdException w:name="heading 1" w:semiHidden="0" w:unhideWhenUsed="0" w:qFormat="1"/>
     <w:lsdException w:name="heading 2" w:uiPriority="1" w:qFormat="1"/>
@@ -2458,7 +2491,6 @@
     <w:uiPriority w:val="99"/>
     <w:semiHidden/>
     <w:unhideWhenUsed/>
-    <w:qFormat/>
     <w:tblPr>
       <w:tblInd w:w="0" w:type="dxa"/>
       <w:tblCellMar>
@@ -2625,7 +2657,7 @@
       <w:lang w:val="ca-ES" w:eastAsia="es-ES"/>
     </w:rPr>
   </w:style>
-  <w:style w:type="character" w:styleId="nfasis">
+  <w:style w:type="character" w:styleId="Enfasis">
     <w:name w:val="Emphasis"/>
     <w:basedOn w:val="Fuentedeprrafopredeter"/>
     <w:uiPriority w:val="20"/>
@@ -2752,11 +2784,11 @@
       <w:lang w:val="ca-ES" w:eastAsia="es-ES"/>
     </w:rPr>
   </w:style>
-  <w:style w:type="paragraph" w:styleId="Citadestacada">
+  <w:style w:type="paragraph" w:styleId="Citaintensa">
     <w:name w:val="Intense Quote"/>
     <w:basedOn w:val="Normal"/>
     <w:next w:val="Normal"/>
-    <w:link w:val="CitadestacadaCar"/>
+    <w:link w:val="CitaintensaCar"/>
     <w:uiPriority w:val="30"/>
     <w:rsid w:val="00BB1D52"/>
     <w:pPr>
@@ -2774,10 +2806,10 @@
       <w:color w:val="4F81BD" w:themeColor="accent1"/>
     </w:rPr>
   </w:style>
-  <w:style w:type="character" w:customStyle="1" w:styleId="CitadestacadaCar">
-    <w:name w:val="Cita destacada Car"/>
+  <w:style w:type="character" w:customStyle="1" w:styleId="CitaintensaCar">
+    <w:name w:val="Cita intensa Car"/>
     <w:basedOn w:val="Fuentedeprrafopredeter"/>
-    <w:link w:val="Citadestacada"/>
+    <w:link w:val="Citaintensa"/>
     <w:uiPriority w:val="30"/>
     <w:rsid w:val="00BB1D52"/>
     <w:rPr>
@@ -2817,7 +2849,7 @@
       <w:u w:val="single"/>
     </w:rPr>
   </w:style>
-  <w:style w:type="character" w:styleId="Ttulodellibro">
+  <w:style w:type="character" w:styleId="Ttulodelibro">
     <w:name w:val="Book Title"/>
     <w:basedOn w:val="Fuentedeprrafopredeter"/>
     <w:uiPriority w:val="33"/>
@@ -2978,7 +3010,7 @@
       <w:spacing w:line="240" w:lineRule="auto"/>
     </w:pPr>
   </w:style>
-  <w:style w:type="paragraph" w:styleId="TtulodeTDC">
+  <w:style w:type="paragraph" w:styleId="Encabezadodetabladecontenido">
     <w:name w:val="TOC Heading"/>
     <w:basedOn w:val="Ttulo1"/>
     <w:next w:val="Normal"/>
@@ -3518,13 +3550,13 @@
   </w:style>
   <w:style w:type="paragraph" w:styleId="Lista">
     <w:name w:val="List"/>
-    <w:basedOn w:val="Textoindependiente"/>
-    <w:rsid w:val="00BB1D52"/>
-  </w:style>
-  <w:style w:type="paragraph" w:styleId="Textoindependiente">
+    <w:basedOn w:val="Textodecuerpo"/>
+    <w:rsid w:val="00BB1D52"/>
+  </w:style>
+  <w:style w:type="paragraph" w:styleId="Textodecuerpo">
     <w:name w:val="Body Text"/>
     <w:basedOn w:val="Normal"/>
-    <w:link w:val="TextoindependienteCar"/>
+    <w:link w:val="TextodecuerpoCar"/>
     <w:uiPriority w:val="99"/>
     <w:rsid w:val="00BB1D52"/>
     <w:pPr>
@@ -3536,10 +3568,10 @@
       <w:lang w:val="en-US"/>
     </w:rPr>
   </w:style>
-  <w:style w:type="character" w:customStyle="1" w:styleId="TextoindependienteCar">
-    <w:name w:val="Texto independiente Car"/>
+  <w:style w:type="character" w:customStyle="1" w:styleId="TextodecuerpoCar">
+    <w:name w:val="Texto de cuerpo Car"/>
     <w:basedOn w:val="Fuentedeprrafopredeter"/>
-    <w:link w:val="Textoindependiente"/>
+    <w:link w:val="Textodecuerpo"/>
     <w:uiPriority w:val="99"/>
     <w:rsid w:val="00BB1D52"/>
     <w:rPr>
@@ -3560,7 +3592,7 @@
   <w:style w:type="paragraph" w:customStyle="1" w:styleId="Heading">
     <w:name w:val="Heading"/>
     <w:basedOn w:val="Normal"/>
-    <w:next w:val="Textoindependiente"/>
+    <w:next w:val="Textodecuerpo"/>
     <w:rsid w:val="00BB1D52"/>
     <w:pPr>
       <w:keepNext/>
@@ -3577,7 +3609,7 @@
   </w:style>
   <w:style w:type="paragraph" w:customStyle="1" w:styleId="TableContents">
     <w:name w:val="Table Contents"/>
-    <w:basedOn w:val="Textoindependiente"/>
+    <w:basedOn w:val="Textodecuerpo"/>
     <w:rsid w:val="00BB1D52"/>
   </w:style>
   <w:style w:type="paragraph" w:customStyle="1" w:styleId="Caption1">
@@ -3601,7 +3633,7 @@
   </w:style>
   <w:style w:type="paragraph" w:customStyle="1" w:styleId="Framecontents">
     <w:name w:val="Frame contents"/>
-    <w:basedOn w:val="Textoindependiente"/>
+    <w:basedOn w:val="Textodecuerpo"/>
     <w:uiPriority w:val="99"/>
     <w:rsid w:val="00BB1D52"/>
   </w:style>
@@ -3637,7 +3669,7 @@
   <w:style w:type="paragraph" w:customStyle="1" w:styleId="HorizontalLine">
     <w:name w:val="Horizontal Line"/>
     <w:basedOn w:val="Normal"/>
-    <w:next w:val="Textoindependiente"/>
+    <w:next w:val="Textodecuerpo"/>
     <w:rsid w:val="00BB1D52"/>
     <w:pPr>
       <w:pBdr>
@@ -3828,6 +3860,192 @@
       <w:szCs w:val="20"/>
       <w:lang w:val="ca-ES" w:eastAsia="es-ES"/>
     </w:rPr>
+  </w:style>
+</w:styles>
+</file>
+
+<file path=word/stylesWithEffects.xml><?xml version="1.0" encoding="utf-8"?>
+<w:styles xmlns:wpc="http://schemas.microsoft.com/office/word/2010/wordprocessingCanvas" xmlns:mo="http://schemas.microsoft.com/office/mac/office/2008/main" xmlns:mc="http://schemas.openxmlformats.org/markup-compatibility/2006" xmlns:mv="urn:schemas-microsoft-com:mac:vml" xmlns:o="urn:schemas-microsoft-com:office:office" xmlns:r="http://schemas.openxmlformats.org/officeDocument/2006/relationships" xmlns:m="http://schemas.openxmlformats.org/officeDocument/2006/math" xmlns:v="urn:schemas-microsoft-com:vml" xmlns:wp14="http://schemas.microsoft.com/office/word/2010/wordprocessingDrawing" xmlns:wp="http://schemas.openxmlformats.org/drawingml/2006/wordprocessingDrawing" xmlns:w10="urn:schemas-microsoft-com:office:word" xmlns:w="http://schemas.openxmlformats.org/wordprocessingml/2006/main" xmlns:w14="http://schemas.microsoft.com/office/word/2010/wordml" xmlns:wpg="http://schemas.microsoft.com/office/word/2010/wordprocessingGroup" xmlns:wpi="http://schemas.microsoft.com/office/word/2010/wordprocessingInk" xmlns:wne="http://schemas.microsoft.com/office/word/2006/wordml" xmlns:wps="http://schemas.microsoft.com/office/word/2010/wordprocessingShape" mc:Ignorable="w14 wp14 mv">
+  <w:docDefaults>
+    <w:rPrDefault>
+      <w:rPr>
+        <w:rFonts w:asciiTheme="minorHAnsi" w:eastAsiaTheme="minorEastAsia" w:hAnsiTheme="minorHAnsi" w:cstheme="minorBidi"/>
+        <w:sz w:val="24"/>
+        <w:szCs w:val="24"/>
+        <w:lang w:val="en-GB" w:eastAsia="ja-JP" w:bidi="ar-SA"/>
+      </w:rPr>
+    </w:rPrDefault>
+    <w:pPrDefault/>
+  </w:docDefaults>
+  <w:latentStyles w:defLockedState="0" w:defUIPriority="99" w:defSemiHidden="1" w:defUnhideWhenUsed="1" w:defQFormat="0" w:count="276">
+    <w:lsdException w:name="Normal" w:semiHidden="0" w:uiPriority="0" w:unhideWhenUsed="0" w:qFormat="1"/>
+    <w:lsdException w:name="heading 1" w:semiHidden="0" w:uiPriority="9" w:unhideWhenUsed="0" w:qFormat="1"/>
+    <w:lsdException w:name="heading 2" w:uiPriority="9" w:qFormat="1"/>
+    <w:lsdException w:name="heading 3" w:uiPriority="9" w:qFormat="1"/>
+    <w:lsdException w:name="heading 4" w:uiPriority="9" w:qFormat="1"/>
+    <w:lsdException w:name="heading 5" w:uiPriority="9" w:qFormat="1"/>
+    <w:lsdException w:name="heading 6" w:uiPriority="9" w:qFormat="1"/>
+    <w:lsdException w:name="heading 7" w:uiPriority="9" w:qFormat="1"/>
+    <w:lsdException w:name="heading 8" w:uiPriority="9" w:qFormat="1"/>
+    <w:lsdException w:name="heading 9" w:uiPriority="9" w:qFormat="1"/>
+    <w:lsdException w:name="toc 1" w:uiPriority="39"/>
+    <w:lsdException w:name="toc 2" w:uiPriority="39"/>
+    <w:lsdException w:name="toc 3" w:uiPriority="39"/>
+    <w:lsdException w:name="toc 4" w:uiPriority="39"/>
+    <w:lsdException w:name="toc 5" w:uiPriority="39"/>
+    <w:lsdException w:name="toc 6" w:uiPriority="39"/>
+    <w:lsdException w:name="toc 7" w:uiPriority="39"/>
+    <w:lsdException w:name="toc 8" w:uiPriority="39"/>
+    <w:lsdException w:name="toc 9" w:uiPriority="39"/>
+    <w:lsdException w:name="caption" w:uiPriority="35" w:qFormat="1"/>
+    <w:lsdException w:name="Title" w:semiHidden="0" w:uiPriority="10" w:unhideWhenUsed="0" w:qFormat="1"/>
+    <w:lsdException w:name="Default Paragraph Font" w:uiPriority="1"/>
+    <w:lsdException w:name="Subtitle" w:semiHidden="0" w:uiPriority="11" w:unhideWhenUsed="0" w:qFormat="1"/>
+    <w:lsdException w:name="Strong" w:semiHidden="0" w:uiPriority="22" w:unhideWhenUsed="0" w:qFormat="1"/>
+    <w:lsdException w:name="Emphasis" w:semiHidden="0" w:uiPriority="20" w:unhideWhenUsed="0" w:qFormat="1"/>
+    <w:lsdException w:name="Table Grid" w:semiHidden="0" w:uiPriority="59" w:unhideWhenUsed="0"/>
+    <w:lsdException w:name="Placeholder Text" w:unhideWhenUsed="0"/>
+    <w:lsdException w:name="No Spacing" w:semiHidden="0" w:uiPriority="1" w:unhideWhenUsed="0" w:qFormat="1"/>
+    <w:lsdException w:name="Light Shading" w:semiHidden="0" w:uiPriority="60" w:unhideWhenUsed="0"/>
+    <w:lsdException w:name="Light List" w:semiHidden="0" w:uiPriority="61" w:unhideWhenUsed="0"/>
+    <w:lsdException w:name="Light Grid" w:semiHidden="0" w:uiPriority="62" w:unhideWhenUsed="0"/>
+    <w:lsdException w:name="Medium Shading 1" w:semiHidden="0" w:uiPriority="63" w:unhideWhenUsed="0"/>
+    <w:lsdException w:name="Medium Shading 2" w:semiHidden="0" w:uiPriority="64" w:unhideWhenUsed="0"/>
+    <w:lsdException w:name="Medium List 1" w:semiHidden="0" w:uiPriority="65" w:unhideWhenUsed="0"/>
+    <w:lsdException w:name="Medium List 2" w:semiHidden="0" w:uiPriority="66" w:unhideWhenUsed="0"/>
+    <w:lsdException w:name="Medium Grid 1" w:semiHidden="0" w:uiPriority="67" w:unhideWhenUsed="0"/>
+    <w:lsdException w:name="Medium Grid 2" w:semiHidden="0" w:uiPriority="68" w:unhideWhenUsed="0"/>
+    <w:lsdException w:name="Medium Grid 3" w:semiHidden="0" w:uiPriority="69" w:unhideWhenUsed="0"/>
+    <w:lsdException w:name="Dark List" w:semiHidden="0" w:uiPriority="70" w:unhideWhenUsed="0"/>
+    <w:lsdException w:name="Colorful Shading" w:semiHidden="0" w:uiPriority="71" w:unhideWhenUsed="0"/>
+    <w:lsdException w:name="Colorful List" w:semiHidden="0" w:uiPriority="72" w:unhideWhenUsed="0"/>
+    <w:lsdException w:name="Colorful Grid" w:semiHidden="0" w:uiPriority="73" w:unhideWhenUsed="0"/>
+    <w:lsdException w:name="Light Shading Accent 1" w:semiHidden="0" w:uiPriority="60" w:unhideWhenUsed="0"/>
+    <w:lsdException w:name="Light List Accent 1" w:semiHidden="0" w:uiPriority="61" w:unhideWhenUsed="0"/>
+    <w:lsdException w:name="Light Grid Accent 1" w:semiHidden="0" w:uiPriority="62" w:unhideWhenUsed="0"/>
+    <w:lsdException w:name="Medium Shading 1 Accent 1" w:semiHidden="0" w:uiPriority="63" w:unhideWhenUsed="0"/>
+    <w:lsdException w:name="Medium Shading 2 Accent 1" w:semiHidden="0" w:uiPriority="64" w:unhideWhenUsed="0"/>
+    <w:lsdException w:name="Medium List 1 Accent 1" w:semiHidden="0" w:uiPriority="65" w:unhideWhenUsed="0"/>
+    <w:lsdException w:name="Revision" w:unhideWhenUsed="0"/>
+    <w:lsdException w:name="List Paragraph" w:semiHidden="0" w:uiPriority="34" w:unhideWhenUsed="0" w:qFormat="1"/>
+    <w:lsdException w:name="Quote" w:semiHidden="0" w:uiPriority="29" w:unhideWhenUsed="0" w:qFormat="1"/>
+    <w:lsdException w:name="Intense Quote" w:semiHidden="0" w:uiPriority="30" w:unhideWhenUsed="0" w:qFormat="1"/>
+    <w:lsdException w:name="Medium List 2 Accent 1" w:semiHidden="0" w:uiPriority="66" w:unhideWhenUsed="0"/>
+    <w:lsdException w:name="Medium Grid 1 Accent 1" w:semiHidden="0" w:uiPriority="67" w:unhideWhenUsed="0"/>
+    <w:lsdException w:name="Medium Grid 2 Accent 1" w:semiHidden="0" w:uiPriority="68" w:unhideWhenUsed="0"/>
+    <w:lsdException w:name="Medium Grid 3 Accent 1" w:semiHidden="0" w:uiPriority="69" w:unhideWhenUsed="0"/>
+    <w:lsdException w:name="Dark List Accent 1" w:semiHidden="0" w:uiPriority="70" w:unhideWhenUsed="0"/>
+    <w:lsdException w:name="Colorful Shading Accent 1" w:semiHidden="0" w:uiPriority="71" w:unhideWhenUsed="0"/>
+    <w:lsdException w:name="Colorful List Accent 1" w:semiHidden="0" w:uiPriority="72" w:unhideWhenUsed="0"/>
+    <w:lsdException w:name="Colorful Grid Accent 1" w:semiHidden="0" w:uiPriority="73" w:unhideWhenUsed="0"/>
+    <w:lsdException w:name="Light Shading Accent 2" w:semiHidden="0" w:uiPriority="60" w:unhideWhenUsed="0"/>
+    <w:lsdException w:name="Light List Accent 2" w:semiHidden="0" w:uiPriority="61" w:unhideWhenUsed="0"/>
+    <w:lsdException w:name="Light Grid Accent 2" w:semiHidden="0" w:uiPriority="62" w:unhideWhenUsed="0"/>
+    <w:lsdException w:name="Medium Shading 1 Accent 2" w:semiHidden="0" w:uiPriority="63" w:unhideWhenUsed="0"/>
+    <w:lsdException w:name="Medium Shading 2 Accent 2" w:semiHidden="0" w:uiPriority="64" w:unhideWhenUsed="0"/>
+    <w:lsdException w:name="Medium List 1 Accent 2" w:semiHidden="0" w:uiPriority="65" w:unhideWhenUsed="0"/>
+    <w:lsdException w:name="Medium List 2 Accent 2" w:semiHidden="0" w:uiPriority="66" w:unhideWhenUsed="0"/>
+    <w:lsdException w:name="Medium Grid 1 Accent 2" w:semiHidden="0" w:uiPriority="67" w:unhideWhenUsed="0"/>
+    <w:lsdException w:name="Medium Grid 2 Accent 2" w:semiHidden="0" w:uiPriority="68" w:unhideWhenUsed="0"/>
+    <w:lsdException w:name="Medium Grid 3 Accent 2" w:semiHidden="0" w:uiPriority="69" w:unhideWhenUsed="0"/>
+    <w:lsdException w:name="Dark List Accent 2" w:semiHidden="0" w:uiPriority="70" w:unhideWhenUsed="0"/>
+    <w:lsdException w:name="Colorful Shading Accent 2" w:semiHidden="0" w:uiPriority="71" w:unhideWhenUsed="0"/>
+    <w:lsdException w:name="Colorful List Accent 2" w:semiHidden="0" w:uiPriority="72" w:unhideWhenUsed="0"/>
+    <w:lsdException w:name="Colorful Grid Accent 2" w:semiHidden="0" w:uiPriority="73" w:unhideWhenUsed="0"/>
+    <w:lsdException w:name="Light Shading Accent 3" w:semiHidden="0" w:uiPriority="60" w:unhideWhenUsed="0"/>
+    <w:lsdException w:name="Light List Accent 3" w:semiHidden="0" w:uiPriority="61" w:unhideWhenUsed="0"/>
+    <w:lsdException w:name="Light Grid Accent 3" w:semiHidden="0" w:uiPriority="62" w:unhideWhenUsed="0"/>
+    <w:lsdException w:name="Medium Shading 1 Accent 3" w:semiHidden="0" w:uiPriority="63" w:unhideWhenUsed="0"/>
+    <w:lsdException w:name="Medium Shading 2 Accent 3" w:semiHidden="0" w:uiPriority="64" w:unhideWhenUsed="0"/>
+    <w:lsdException w:name="Medium List 1 Accent 3" w:semiHidden="0" w:uiPriority="65" w:unhideWhenUsed="0"/>
+    <w:lsdException w:name="Medium List 2 Accent 3" w:semiHidden="0" w:uiPriority="66" w:unhideWhenUsed="0"/>
+    <w:lsdException w:name="Medium Grid 1 Accent 3" w:semiHidden="0" w:uiPriority="67" w:unhideWhenUsed="0"/>
+    <w:lsdException w:name="Medium Grid 2 Accent 3" w:semiHidden="0" w:uiPriority="68" w:unhideWhenUsed="0"/>
+    <w:lsdException w:name="Medium Grid 3 Accent 3" w:semiHidden="0" w:uiPriority="69" w:unhideWhenUsed="0"/>
+    <w:lsdException w:name="Dark List Accent 3" w:semiHidden="0" w:uiPriority="70" w:unhideWhenUsed="0"/>
+    <w:lsdException w:name="Colorful Shading Accent 3" w:semiHidden="0" w:uiPriority="71" w:unhideWhenUsed="0"/>
+    <w:lsdException w:name="Colorful List Accent 3" w:semiHidden="0" w:uiPriority="72" w:unhideWhenUsed="0"/>
+    <w:lsdException w:name="Colorful Grid Accent 3" w:semiHidden="0" w:uiPriority="73" w:unhideWhenUsed="0"/>
+    <w:lsdException w:name="Light Shading Accent 4" w:semiHidden="0" w:uiPriority="60" w:unhideWhenUsed="0"/>
+    <w:lsdException w:name="Light List Accent 4" w:semiHidden="0" w:uiPriority="61" w:unhideWhenUsed="0"/>
+    <w:lsdException w:name="Light Grid Accent 4" w:semiHidden="0" w:uiPriority="62" w:unhideWhenUsed="0"/>
+    <w:lsdException w:name="Medium Shading 1 Accent 4" w:semiHidden="0" w:uiPriority="63" w:unhideWhenUsed="0"/>
+    <w:lsdException w:name="Medium Shading 2 Accent 4" w:semiHidden="0" w:uiPriority="64" w:unhideWhenUsed="0"/>
+    <w:lsdException w:name="Medium List 1 Accent 4" w:semiHidden="0" w:uiPriority="65" w:unhideWhenUsed="0"/>
+    <w:lsdException w:name="Medium List 2 Accent 4" w:semiHidden="0" w:uiPriority="66" w:unhideWhenUsed="0"/>
+    <w:lsdException w:name="Medium Grid 1 Accent 4" w:semiHidden="0" w:uiPriority="67" w:unhideWhenUsed="0"/>
+    <w:lsdException w:name="Medium Grid 2 Accent 4" w:semiHidden="0" w:uiPriority="68" w:unhideWhenUsed="0"/>
+    <w:lsdException w:name="Medium Grid 3 Accent 4" w:semiHidden="0" w:uiPriority="69" w:unhideWhenUsed="0"/>
+    <w:lsdException w:name="Dark List Accent 4" w:semiHidden="0" w:uiPriority="70" w:unhideWhenUsed="0"/>
+    <w:lsdException w:name="Colorful Shading Accent 4" w:semiHidden="0" w:uiPriority="71" w:unhideWhenUsed="0"/>
+    <w:lsdException w:name="Colorful List Accent 4" w:semiHidden="0" w:uiPriority="72" w:unhideWhenUsed="0"/>
+    <w:lsdException w:name="Colorful Grid Accent 4" w:semiHidden="0" w:uiPriority="73" w:unhideWhenUsed="0"/>
+    <w:lsdException w:name="Light Shading Accent 5" w:semiHidden="0" w:uiPriority="60" w:unhideWhenUsed="0"/>
+    <w:lsdException w:name="Light List Accent 5" w:semiHidden="0" w:uiPriority="61" w:unhideWhenUsed="0"/>
+    <w:lsdException w:name="Light Grid Accent 5" w:semiHidden="0" w:uiPriority="62" w:unhideWhenUsed="0"/>
+    <w:lsdException w:name="Medium Shading 1 Accent 5" w:semiHidden="0" w:uiPriority="63" w:unhideWhenUsed="0"/>
+    <w:lsdException w:name="Medium Shading 2 Accent 5" w:semiHidden="0" w:uiPriority="64" w:unhideWhenUsed="0"/>
+    <w:lsdException w:name="Medium List 1 Accent 5" w:semiHidden="0" w:uiPriority="65" w:unhideWhenUsed="0"/>
+    <w:lsdException w:name="Medium List 2 Accent 5" w:semiHidden="0" w:uiPriority="66" w:unhideWhenUsed="0"/>
+    <w:lsdException w:name="Medium Grid 1 Accent 5" w:semiHidden="0" w:uiPriority="67" w:unhideWhenUsed="0"/>
+    <w:lsdException w:name="Medium Grid 2 Accent 5" w:semiHidden="0" w:uiPriority="68" w:unhideWhenUsed="0"/>
+    <w:lsdException w:name="Medium Grid 3 Accent 5" w:semiHidden="0" w:uiPriority="69" w:unhideWhenUsed="0"/>
+    <w:lsdException w:name="Dark List Accent 5" w:semiHidden="0" w:uiPriority="70" w:unhideWhenUsed="0"/>
+    <w:lsdException w:name="Colorful Shading Accent 5" w:semiHidden="0" w:uiPriority="71" w:unhideWhenUsed="0"/>
+    <w:lsdException w:name="Colorful List Accent 5" w:semiHidden="0" w:uiPriority="72" w:unhideWhenUsed="0"/>
+    <w:lsdException w:name="Colorful Grid Accent 5" w:semiHidden="0" w:uiPriority="73" w:unhideWhenUsed="0"/>
+    <w:lsdException w:name="Light Shading Accent 6" w:semiHidden="0" w:uiPriority="60" w:unhideWhenUsed="0"/>
+    <w:lsdException w:name="Light List Accent 6" w:semiHidden="0" w:uiPriority="61" w:unhideWhenUsed="0"/>
+    <w:lsdException w:name="Light Grid Accent 6" w:semiHidden="0" w:uiPriority="62" w:unhideWhenUsed="0"/>
+    <w:lsdException w:name="Medium Shading 1 Accent 6" w:semiHidden="0" w:uiPriority="63" w:unhideWhenUsed="0"/>
+    <w:lsdException w:name="Medium Shading 2 Accent 6" w:semiHidden="0" w:uiPriority="64" w:unhideWhenUsed="0"/>
+    <w:lsdException w:name="Medium List 1 Accent 6" w:semiHidden="0" w:uiPriority="65" w:unhideWhenUsed="0"/>
+    <w:lsdException w:name="Medium List 2 Accent 6" w:semiHidden="0" w:uiPriority="66" w:unhideWhenUsed="0"/>
+    <w:lsdException w:name="Medium Grid 1 Accent 6" w:semiHidden="0" w:uiPriority="67" w:unhideWhenUsed="0"/>
+    <w:lsdException w:name="Medium Grid 2 Accent 6" w:semiHidden="0" w:uiPriority="68" w:unhideWhenUsed="0"/>
+    <w:lsdException w:name="Medium Grid 3 Accent 6" w:semiHidden="0" w:uiPriority="69" w:unhideWhenUsed="0"/>
+    <w:lsdException w:name="Dark List Accent 6" w:semiHidden="0" w:uiPriority="70" w:unhideWhenUsed="0"/>
+    <w:lsdException w:name="Colorful Shading Accent 6" w:semiHidden="0" w:uiPriority="71" w:unhideWhenUsed="0"/>
+    <w:lsdException w:name="Colorful List Accent 6" w:semiHidden="0" w:uiPriority="72" w:unhideWhenUsed="0"/>
+    <w:lsdException w:name="Colorful Grid Accent 6" w:semiHidden="0" w:uiPriority="73" w:unhideWhenUsed="0"/>
+    <w:lsdException w:name="Subtle Emphasis" w:semiHidden="0" w:uiPriority="19" w:unhideWhenUsed="0" w:qFormat="1"/>
+    <w:lsdException w:name="Intense Emphasis" w:semiHidden="0" w:uiPriority="21" w:unhideWhenUsed="0" w:qFormat="1"/>
+    <w:lsdException w:name="Subtle Reference" w:semiHidden="0" w:uiPriority="31" w:unhideWhenUsed="0" w:qFormat="1"/>
+    <w:lsdException w:name="Intense Reference" w:semiHidden="0" w:uiPriority="32" w:unhideWhenUsed="0" w:qFormat="1"/>
+    <w:lsdException w:name="Book Title" w:semiHidden="0" w:uiPriority="33" w:unhideWhenUsed="0" w:qFormat="1"/>
+    <w:lsdException w:name="Bibliography" w:uiPriority="37"/>
+    <w:lsdException w:name="TOC Heading" w:uiPriority="39" w:qFormat="1"/>
+  </w:latentStyles>
+  <w:style w:type="paragraph" w:default="1" w:styleId="Normal">
+    <w:name w:val="Normal"/>
+    <w:qFormat/>
+  </w:style>
+  <w:style w:type="character" w:default="1" w:styleId="Fuentedeprrafopredeter">
+    <w:name w:val="Default Paragraph Font"/>
+    <w:uiPriority w:val="1"/>
+    <w:semiHidden/>
+    <w:unhideWhenUsed/>
+  </w:style>
+  <w:style w:type="table" w:default="1" w:styleId="Tablanormal">
+    <w:name w:val="Normal Table"/>
+    <w:uiPriority w:val="99"/>
+    <w:semiHidden/>
+    <w:unhideWhenUsed/>
+    <w:tblPr>
+      <w:tblInd w:w="0" w:type="dxa"/>
+      <w:tblCellMar>
+        <w:top w:w="0" w:type="dxa"/>
+        <w:left w:w="108" w:type="dxa"/>
+        <w:bottom w:w="0" w:type="dxa"/>
+        <w:right w:w="108" w:type="dxa"/>
+      </w:tblCellMar>
+    </w:tblPr>
+  </w:style>
+  <w:style w:type="numbering" w:default="1" w:styleId="Sinlista">
+    <w:name w:val="No List"/>
+    <w:uiPriority w:val="99"/>
+    <w:semiHidden/>
+    <w:unhideWhenUsed/>
   </w:style>
 </w:styles>
 </file>
@@ -4155,7 +4373,7 @@
 </file>
 
 <file path=customXml/itemProps1.xml><?xml version="1.0" encoding="utf-8"?>
-<ds:datastoreItem xmlns:ds="http://schemas.openxmlformats.org/officeDocument/2006/customXml" ds:itemID="{E53E21CA-07FC-4F90-8415-7045F2C21D3B}">
+<ds:datastoreItem xmlns:ds="http://schemas.openxmlformats.org/officeDocument/2006/customXml" ds:itemID="{7431E551-C843-B84A-807A-4330EEDA67A8}">
   <ds:schemaRefs>
     <ds:schemaRef ds:uri="http://schemas.openxmlformats.org/officeDocument/2006/bibliography"/>
   </ds:schemaRefs>

</xml_diff>

<commit_message>
﻿DOC: Updating version number on quick start guides
</commit_message>
<xml_diff>
--- a/starviewer/doc/help/quickstartguide/Starviewer_Extensions_Quick_start_guide.docx
+++ b/starviewer/doc/help/quickstartguide/Starviewer_Extensions_Quick_start_guide.docx
@@ -1,11 +1,13 @@
 
 <file path=word/document.xml><?xml version="1.0" encoding="utf-8"?>
-<w:document xmlns:wpc="http://schemas.microsoft.com/office/word/2010/wordprocessingCanvas" xmlns:mo="http://schemas.microsoft.com/office/mac/office/2008/main" xmlns:mc="http://schemas.openxmlformats.org/markup-compatibility/2006" xmlns:mv="urn:schemas-microsoft-com:mac:vml" xmlns:o="urn:schemas-microsoft-com:office:office" xmlns:r="http://schemas.openxmlformats.org/officeDocument/2006/relationships" xmlns:m="http://schemas.openxmlformats.org/officeDocument/2006/math" xmlns:v="urn:schemas-microsoft-com:vml" xmlns:wp14="http://schemas.microsoft.com/office/word/2010/wordprocessingDrawing" xmlns:wp="http://schemas.openxmlformats.org/drawingml/2006/wordprocessingDrawing" xmlns:w10="urn:schemas-microsoft-com:office:word" xmlns:w="http://schemas.openxmlformats.org/wordprocessingml/2006/main" xmlns:w14="http://schemas.microsoft.com/office/word/2010/wordml" xmlns:wpg="http://schemas.microsoft.com/office/word/2010/wordprocessingGroup" xmlns:wpi="http://schemas.microsoft.com/office/word/2010/wordprocessingInk" xmlns:wne="http://schemas.microsoft.com/office/word/2006/wordml" xmlns:wps="http://schemas.microsoft.com/office/word/2010/wordprocessingShape" mc:Ignorable="w14 wp14 mv">
+<w:document xmlns:wpc="http://schemas.microsoft.com/office/word/2010/wordprocessingCanvas" xmlns:mc="http://schemas.openxmlformats.org/markup-compatibility/2006" xmlns:o="urn:schemas-microsoft-com:office:office" xmlns:r="http://schemas.openxmlformats.org/officeDocument/2006/relationships" xmlns:m="http://schemas.openxmlformats.org/officeDocument/2006/math" xmlns:v="urn:schemas-microsoft-com:vml" xmlns:wp14="http://schemas.microsoft.com/office/word/2010/wordprocessingDrawing" xmlns:wp="http://schemas.openxmlformats.org/drawingml/2006/wordprocessingDrawing" xmlns:w10="urn:schemas-microsoft-com:office:word" xmlns:w="http://schemas.openxmlformats.org/wordprocessingml/2006/main" xmlns:w14="http://schemas.microsoft.com/office/word/2010/wordml" xmlns:wpg="http://schemas.microsoft.com/office/word/2010/wordprocessingGroup" xmlns:wpi="http://schemas.microsoft.com/office/word/2010/wordprocessingInk" xmlns:wne="http://schemas.microsoft.com/office/word/2006/wordml" xmlns:wps="http://schemas.microsoft.com/office/word/2010/wordprocessingShape" mc:Ignorable="w14 wp14">
   <w:body>
     <w:p>
+      <w:bookmarkStart w:id="0" w:name="_GoBack"/>
+      <w:bookmarkEnd w:id="0"/>
       <w:r>
         <w:pict w14:anchorId="4B22B956">
-          <v:shapetype id="_x0000_t202" coordsize="21600,21600" o:spt="202" path="m0,0l0,21600,21600,21600,21600,0xe">
+          <v:shapetype id="_x0000_t202" coordsize="21600,21600" o:spt="202" path="m,l,21600r21600,l21600,xe">
             <v:stroke joinstyle="miter"/>
             <v:path gradientshapeok="t" o:connecttype="rect"/>
           </v:shapetype>
@@ -46,26 +48,18 @@
           </v:shape>
         </w:pict>
       </w:r>
-      <w:bookmarkStart w:id="0" w:name="gn9o"/>
-      <w:bookmarkStart w:id="1" w:name="exqa1"/>
-      <w:bookmarkStart w:id="2" w:name="exqa2"/>
-      <w:bookmarkStart w:id="3" w:name="exqa3"/>
-      <w:bookmarkStart w:id="4" w:name="exqa4"/>
-      <w:bookmarkEnd w:id="0"/>
+      <w:bookmarkStart w:id="1" w:name="gn9o"/>
+      <w:bookmarkStart w:id="2" w:name="exqa1"/>
+      <w:bookmarkStart w:id="3" w:name="exqa2"/>
+      <w:bookmarkStart w:id="4" w:name="exqa3"/>
+      <w:bookmarkStart w:id="5" w:name="exqa4"/>
       <w:bookmarkEnd w:id="1"/>
       <w:bookmarkEnd w:id="2"/>
       <w:bookmarkEnd w:id="3"/>
       <w:bookmarkEnd w:id="4"/>
-      <w:r>
-        <w:t xml:space="preserve">En aquest document es detalla el funcionament dels principals mòduls que incorpora la plataforma </w:t>
-      </w:r>
-      <w:proofErr w:type="spellStart"/>
-      <w:r>
-        <w:t>Starviewer</w:t>
-      </w:r>
-      <w:proofErr w:type="spellEnd"/>
-      <w:r>
-        <w:t>. Les funcionalitats bàsiques  de l’aplicació i del visualitzador es poden tro</w:t>
+      <w:bookmarkEnd w:id="5"/>
+      <w:r>
+        <w:t>En aquest document es detalla el funcionament dels principals mòduls que incorpora la plataforma Starviewer. Les funcionalitats bàsiques  de l’aplicació i del visualitzador es poden tro</w:t>
       </w:r>
       <w:r>
         <w:t xml:space="preserve">bar detallades a la </w:t>
@@ -82,8 +76,8 @@
       <w:pPr>
         <w:pStyle w:val="Ttulo1"/>
       </w:pPr>
-      <w:bookmarkStart w:id="5" w:name="exqa5"/>
-      <w:bookmarkEnd w:id="5"/>
+      <w:bookmarkStart w:id="6" w:name="exqa5"/>
+      <w:bookmarkEnd w:id="6"/>
       <w:r>
         <w:t>Els mòduls principals</w:t>
       </w:r>
@@ -92,7 +86,7 @@
       <w:r>
         <w:rPr>
           <w:noProof/>
-          <w:lang w:val="es-ES"/>
+          <w:lang w:eastAsia="ca-ES"/>
         </w:rPr>
         <w:drawing>
           <wp:anchor distT="0" distB="0" distL="114300" distR="114300" simplePos="0" relativeHeight="251670016" behindDoc="0" locked="0" layoutInCell="1" allowOverlap="1" wp14:anchorId="0E2CECC4" wp14:editId="6C83CA7B">
@@ -149,15 +143,7 @@
         </w:drawing>
       </w:r>
       <w:r>
-        <w:t xml:space="preserve">A part de les funcionalitats bàsiques del visualitzador, </w:t>
-      </w:r>
-      <w:proofErr w:type="spellStart"/>
-      <w:r>
-        <w:t>Starviewer</w:t>
-      </w:r>
-      <w:proofErr w:type="spellEnd"/>
-      <w:r>
-        <w:t xml:space="preserve"> incorpora mòduls</w:t>
+        <w:t>A part de les funcionalitats bàsiques del visualitzador, Starviewer incorpora mòduls</w:t>
       </w:r>
       <w:r>
         <w:t xml:space="preserve"> </w:t>
@@ -449,7 +435,7 @@
       <w:r>
         <w:rPr>
           <w:noProof/>
-          <w:lang w:val="es-ES"/>
+          <w:lang w:eastAsia="ca-ES"/>
         </w:rPr>
         <w:drawing>
           <wp:inline distT="0" distB="0" distL="0" distR="0" wp14:anchorId="71AAAB5A" wp14:editId="3B7C98C0">
@@ -503,7 +489,7 @@
           <w:lang w:val="es-ES"/>
         </w:rPr>
         <w:pict w14:anchorId="35FCDDBC">
-          <v:shapetype id="_x0000_t32" coordsize="21600,21600" o:spt="32" o:oned="t" path="m0,0l21600,21600e" filled="f">
+          <v:shapetype id="_x0000_t32" coordsize="21600,21600" o:spt="32" o:oned="t" path="m,l21600,21600e" filled="f">
             <v:path arrowok="t" fillok="f" o:connecttype="none"/>
             <o:lock v:ext="edit" shapetype="t"/>
           </v:shapetype>
@@ -822,7 +808,7 @@
       <w:r>
         <w:rPr>
           <w:noProof/>
-          <w:lang w:val="es-ES"/>
+          <w:lang w:eastAsia="ca-ES"/>
         </w:rPr>
         <w:drawing>
           <wp:anchor distT="0" distB="0" distL="114300" distR="114300" simplePos="0" relativeHeight="251648512" behindDoc="0" locked="0" layoutInCell="1" allowOverlap="1" wp14:anchorId="03168F47" wp14:editId="13834D32">
@@ -919,7 +905,7 @@
       <w:r>
         <w:rPr>
           <w:noProof/>
-          <w:lang w:val="es-ES"/>
+          <w:lang w:eastAsia="ca-ES"/>
         </w:rPr>
         <w:drawing>
           <wp:anchor distT="0" distB="0" distL="114300" distR="114300" simplePos="0" relativeHeight="251647488" behindDoc="0" locked="0" layoutInCell="1" allowOverlap="1" wp14:anchorId="40B54727" wp14:editId="05777FDC">
@@ -978,7 +964,7 @@
       <w:r>
         <w:rPr>
           <w:noProof/>
-          <w:lang w:val="es-ES"/>
+          <w:lang w:eastAsia="ca-ES"/>
         </w:rPr>
         <w:drawing>
           <wp:inline distT="0" distB="0" distL="0" distR="0" wp14:anchorId="5470C27C" wp14:editId="04E1E54B">
@@ -1080,7 +1066,7 @@
             <w:r>
               <w:rPr>
                 <w:noProof/>
-                <w:lang w:val="es-ES"/>
+                <w:lang w:eastAsia="ca-ES"/>
               </w:rPr>
               <w:drawing>
                 <wp:inline distT="0" distB="0" distL="0" distR="0" wp14:anchorId="69262458" wp14:editId="774D2359">
@@ -1154,7 +1140,7 @@
             <w:r>
               <w:rPr>
                 <w:noProof/>
-                <w:lang w:val="es-ES"/>
+                <w:lang w:eastAsia="ca-ES"/>
               </w:rPr>
               <w:drawing>
                 <wp:inline distT="0" distB="0" distL="0" distR="0" wp14:anchorId="6552164D" wp14:editId="192E6350">
@@ -1223,7 +1209,7 @@
             <w:r>
               <w:rPr>
                 <w:noProof/>
-                <w:lang w:val="es-ES"/>
+                <w:lang w:eastAsia="ca-ES"/>
               </w:rPr>
               <w:drawing>
                 <wp:inline distT="0" distB="0" distL="0" distR="0" wp14:anchorId="23A4B7A6" wp14:editId="01262F01">
@@ -1294,8 +1280,8 @@
           <w:lang w:val="en-US"/>
         </w:rPr>
       </w:pPr>
-      <w:bookmarkStart w:id="6" w:name="exqa14"/>
-      <w:bookmarkEnd w:id="6"/>
+      <w:bookmarkStart w:id="7" w:name="exqa14"/>
+      <w:bookmarkEnd w:id="7"/>
     </w:p>
     <w:p>
       <w:pPr>
@@ -1303,8 +1289,6 @@
           <w:lang w:val="en-US"/>
         </w:rPr>
       </w:pPr>
-      <w:bookmarkStart w:id="7" w:name="_GoBack"/>
-      <w:bookmarkEnd w:id="7"/>
     </w:p>
     <w:sectPr>
       <w:type w:val="continuous"/>
@@ -1317,7 +1301,7 @@
 </file>
 
 <file path=word/endnotes.xml><?xml version="1.0" encoding="utf-8"?>
-<w:endnotes xmlns:wpc="http://schemas.microsoft.com/office/word/2010/wordprocessingCanvas" xmlns:mo="http://schemas.microsoft.com/office/mac/office/2008/main" xmlns:mc="http://schemas.openxmlformats.org/markup-compatibility/2006" xmlns:mv="urn:schemas-microsoft-com:mac:vml" xmlns:o="urn:schemas-microsoft-com:office:office" xmlns:r="http://schemas.openxmlformats.org/officeDocument/2006/relationships" xmlns:m="http://schemas.openxmlformats.org/officeDocument/2006/math" xmlns:v="urn:schemas-microsoft-com:vml" xmlns:wp14="http://schemas.microsoft.com/office/word/2010/wordprocessingDrawing" xmlns:wp="http://schemas.openxmlformats.org/drawingml/2006/wordprocessingDrawing" xmlns:w10="urn:schemas-microsoft-com:office:word" xmlns:w="http://schemas.openxmlformats.org/wordprocessingml/2006/main" xmlns:w14="http://schemas.microsoft.com/office/word/2010/wordml" xmlns:wpg="http://schemas.microsoft.com/office/word/2010/wordprocessingGroup" xmlns:wpi="http://schemas.microsoft.com/office/word/2010/wordprocessingInk" xmlns:wne="http://schemas.microsoft.com/office/word/2006/wordml" xmlns:wps="http://schemas.microsoft.com/office/word/2010/wordprocessingShape" mc:Ignorable="w14 wp14 mv">
+<w:endnotes xmlns:wpc="http://schemas.microsoft.com/office/word/2010/wordprocessingCanvas" xmlns:mc="http://schemas.openxmlformats.org/markup-compatibility/2006" xmlns:o="urn:schemas-microsoft-com:office:office" xmlns:r="http://schemas.openxmlformats.org/officeDocument/2006/relationships" xmlns:m="http://schemas.openxmlformats.org/officeDocument/2006/math" xmlns:v="urn:schemas-microsoft-com:vml" xmlns:wp14="http://schemas.microsoft.com/office/word/2010/wordprocessingDrawing" xmlns:wp="http://schemas.openxmlformats.org/drawingml/2006/wordprocessingDrawing" xmlns:w10="urn:schemas-microsoft-com:office:word" xmlns:w="http://schemas.openxmlformats.org/wordprocessingml/2006/main" xmlns:w14="http://schemas.microsoft.com/office/word/2010/wordml" xmlns:wpg="http://schemas.microsoft.com/office/word/2010/wordprocessingGroup" xmlns:wpi="http://schemas.microsoft.com/office/word/2010/wordprocessingInk" xmlns:wne="http://schemas.microsoft.com/office/word/2006/wordml" xmlns:wps="http://schemas.microsoft.com/office/word/2010/wordprocessingShape" mc:Ignorable="w14 wp14">
   <w:endnote w:type="separator" w:id="-1">
     <w:p>
       <w:r>
@@ -1336,7 +1320,7 @@
 </file>
 
 <file path=word/footer1.xml><?xml version="1.0" encoding="utf-8"?>
-<w:ftr xmlns:wpc="http://schemas.microsoft.com/office/word/2010/wordprocessingCanvas" xmlns:mo="http://schemas.microsoft.com/office/mac/office/2008/main" xmlns:mc="http://schemas.openxmlformats.org/markup-compatibility/2006" xmlns:mv="urn:schemas-microsoft-com:mac:vml" xmlns:o="urn:schemas-microsoft-com:office:office" xmlns:r="http://schemas.openxmlformats.org/officeDocument/2006/relationships" xmlns:m="http://schemas.openxmlformats.org/officeDocument/2006/math" xmlns:v="urn:schemas-microsoft-com:vml" xmlns:wp14="http://schemas.microsoft.com/office/word/2010/wordprocessingDrawing" xmlns:wp="http://schemas.openxmlformats.org/drawingml/2006/wordprocessingDrawing" xmlns:w10="urn:schemas-microsoft-com:office:word" xmlns:w="http://schemas.openxmlformats.org/wordprocessingml/2006/main" xmlns:w14="http://schemas.microsoft.com/office/word/2010/wordml" xmlns:wpg="http://schemas.microsoft.com/office/word/2010/wordprocessingGroup" xmlns:wpi="http://schemas.microsoft.com/office/word/2010/wordprocessingInk" xmlns:wne="http://schemas.microsoft.com/office/word/2006/wordml" xmlns:wps="http://schemas.microsoft.com/office/word/2010/wordprocessingShape" mc:Ignorable="w14 wp14 mv">
+<w:ftr xmlns:wpc="http://schemas.microsoft.com/office/word/2010/wordprocessingCanvas" xmlns:mc="http://schemas.openxmlformats.org/markup-compatibility/2006" xmlns:o="urn:schemas-microsoft-com:office:office" xmlns:r="http://schemas.openxmlformats.org/officeDocument/2006/relationships" xmlns:m="http://schemas.openxmlformats.org/officeDocument/2006/math" xmlns:v="urn:schemas-microsoft-com:vml" xmlns:wp14="http://schemas.microsoft.com/office/word/2010/wordprocessingDrawing" xmlns:wp="http://schemas.openxmlformats.org/drawingml/2006/wordprocessingDrawing" xmlns:w10="urn:schemas-microsoft-com:office:word" xmlns:w="http://schemas.openxmlformats.org/wordprocessingml/2006/main" xmlns:w14="http://schemas.microsoft.com/office/word/2010/wordml" xmlns:wpg="http://schemas.microsoft.com/office/word/2010/wordprocessingGroup" xmlns:wpi="http://schemas.microsoft.com/office/word/2010/wordprocessingInk" xmlns:wne="http://schemas.microsoft.com/office/word/2006/wordml" xmlns:wps="http://schemas.microsoft.com/office/word/2010/wordprocessingShape" mc:Ignorable="w14 wp14">
   <w:p>
     <w:pPr>
       <w:pStyle w:val="Piedepgina"/>
@@ -1373,7 +1357,7 @@
 </file>
 
 <file path=word/footer2.xml><?xml version="1.0" encoding="utf-8"?>
-<w:ftr xmlns:wpc="http://schemas.microsoft.com/office/word/2010/wordprocessingCanvas" xmlns:mo="http://schemas.microsoft.com/office/mac/office/2008/main" xmlns:mc="http://schemas.openxmlformats.org/markup-compatibility/2006" xmlns:mv="urn:schemas-microsoft-com:mac:vml" xmlns:o="urn:schemas-microsoft-com:office:office" xmlns:r="http://schemas.openxmlformats.org/officeDocument/2006/relationships" xmlns:m="http://schemas.openxmlformats.org/officeDocument/2006/math" xmlns:v="urn:schemas-microsoft-com:vml" xmlns:wp14="http://schemas.microsoft.com/office/word/2010/wordprocessingDrawing" xmlns:wp="http://schemas.openxmlformats.org/drawingml/2006/wordprocessingDrawing" xmlns:w10="urn:schemas-microsoft-com:office:word" xmlns:w="http://schemas.openxmlformats.org/wordprocessingml/2006/main" xmlns:w14="http://schemas.microsoft.com/office/word/2010/wordml" xmlns:wpg="http://schemas.microsoft.com/office/word/2010/wordprocessingGroup" xmlns:wpi="http://schemas.microsoft.com/office/word/2010/wordprocessingInk" xmlns:wne="http://schemas.microsoft.com/office/word/2006/wordml" xmlns:wps="http://schemas.microsoft.com/office/word/2010/wordprocessingShape" mc:Ignorable="w14 wp14 mv">
+<w:ftr xmlns:wpc="http://schemas.microsoft.com/office/word/2010/wordprocessingCanvas" xmlns:mc="http://schemas.openxmlformats.org/markup-compatibility/2006" xmlns:o="urn:schemas-microsoft-com:office:office" xmlns:r="http://schemas.openxmlformats.org/officeDocument/2006/relationships" xmlns:m="http://schemas.openxmlformats.org/officeDocument/2006/math" xmlns:v="urn:schemas-microsoft-com:vml" xmlns:wp14="http://schemas.microsoft.com/office/word/2010/wordprocessingDrawing" xmlns:wp="http://schemas.openxmlformats.org/drawingml/2006/wordprocessingDrawing" xmlns:w10="urn:schemas-microsoft-com:office:word" xmlns:w="http://schemas.openxmlformats.org/wordprocessingml/2006/main" xmlns:w14="http://schemas.microsoft.com/office/word/2010/wordml" xmlns:wpg="http://schemas.microsoft.com/office/word/2010/wordprocessingGroup" xmlns:wpi="http://schemas.microsoft.com/office/word/2010/wordprocessingInk" xmlns:wne="http://schemas.microsoft.com/office/word/2006/wordml" xmlns:wps="http://schemas.microsoft.com/office/word/2010/wordprocessingShape" mc:Ignorable="w14 wp14">
   <w:p>
     <w:pPr>
       <w:pStyle w:val="Piedepgina"/>
@@ -1405,7 +1389,7 @@
         <w:rStyle w:val="Nmerodepgina"/>
         <w:noProof/>
       </w:rPr>
-      <w:t>1</w:t>
+      <w:t>2</w:t>
     </w:r>
     <w:r>
       <w:rPr>
@@ -1423,7 +1407,7 @@
 </file>
 
 <file path=word/footnotes.xml><?xml version="1.0" encoding="utf-8"?>
-<w:footnotes xmlns:wpc="http://schemas.microsoft.com/office/word/2010/wordprocessingCanvas" xmlns:mo="http://schemas.microsoft.com/office/mac/office/2008/main" xmlns:mc="http://schemas.openxmlformats.org/markup-compatibility/2006" xmlns:mv="urn:schemas-microsoft-com:mac:vml" xmlns:o="urn:schemas-microsoft-com:office:office" xmlns:r="http://schemas.openxmlformats.org/officeDocument/2006/relationships" xmlns:m="http://schemas.openxmlformats.org/officeDocument/2006/math" xmlns:v="urn:schemas-microsoft-com:vml" xmlns:wp14="http://schemas.microsoft.com/office/word/2010/wordprocessingDrawing" xmlns:wp="http://schemas.openxmlformats.org/drawingml/2006/wordprocessingDrawing" xmlns:w10="urn:schemas-microsoft-com:office:word" xmlns:w="http://schemas.openxmlformats.org/wordprocessingml/2006/main" xmlns:w14="http://schemas.microsoft.com/office/word/2010/wordml" xmlns:wpg="http://schemas.microsoft.com/office/word/2010/wordprocessingGroup" xmlns:wpi="http://schemas.microsoft.com/office/word/2010/wordprocessingInk" xmlns:wne="http://schemas.microsoft.com/office/word/2006/wordml" xmlns:wps="http://schemas.microsoft.com/office/word/2010/wordprocessingShape" mc:Ignorable="w14 wp14 mv">
+<w:footnotes xmlns:wpc="http://schemas.microsoft.com/office/word/2010/wordprocessingCanvas" xmlns:mc="http://schemas.openxmlformats.org/markup-compatibility/2006" xmlns:o="urn:schemas-microsoft-com:office:office" xmlns:r="http://schemas.openxmlformats.org/officeDocument/2006/relationships" xmlns:m="http://schemas.openxmlformats.org/officeDocument/2006/math" xmlns:v="urn:schemas-microsoft-com:vml" xmlns:wp14="http://schemas.microsoft.com/office/word/2010/wordprocessingDrawing" xmlns:wp="http://schemas.openxmlformats.org/drawingml/2006/wordprocessingDrawing" xmlns:w10="urn:schemas-microsoft-com:office:word" xmlns:w="http://schemas.openxmlformats.org/wordprocessingml/2006/main" xmlns:w14="http://schemas.microsoft.com/office/word/2010/wordml" xmlns:wpg="http://schemas.microsoft.com/office/word/2010/wordprocessingGroup" xmlns:wpi="http://schemas.microsoft.com/office/word/2010/wordprocessingInk" xmlns:wne="http://schemas.microsoft.com/office/word/2006/wordml" xmlns:wps="http://schemas.microsoft.com/office/word/2010/wordprocessingShape" mc:Ignorable="w14 wp14">
   <w:footnote w:type="separator" w:id="-1">
     <w:p>
       <w:r>
@@ -1442,7 +1426,7 @@
 </file>
 
 <file path=word/header1.xml><?xml version="1.0" encoding="utf-8"?>
-<w:hdr xmlns:wpc="http://schemas.microsoft.com/office/word/2010/wordprocessingCanvas" xmlns:mo="http://schemas.microsoft.com/office/mac/office/2008/main" xmlns:mc="http://schemas.openxmlformats.org/markup-compatibility/2006" xmlns:mv="urn:schemas-microsoft-com:mac:vml" xmlns:o="urn:schemas-microsoft-com:office:office" xmlns:r="http://schemas.openxmlformats.org/officeDocument/2006/relationships" xmlns:m="http://schemas.openxmlformats.org/officeDocument/2006/math" xmlns:v="urn:schemas-microsoft-com:vml" xmlns:wp14="http://schemas.microsoft.com/office/word/2010/wordprocessingDrawing" xmlns:wp="http://schemas.openxmlformats.org/drawingml/2006/wordprocessingDrawing" xmlns:w10="urn:schemas-microsoft-com:office:word" xmlns:w="http://schemas.openxmlformats.org/wordprocessingml/2006/main" xmlns:w14="http://schemas.microsoft.com/office/word/2010/wordml" xmlns:wpg="http://schemas.microsoft.com/office/word/2010/wordprocessingGroup" xmlns:wpi="http://schemas.microsoft.com/office/word/2010/wordprocessingInk" xmlns:wne="http://schemas.microsoft.com/office/word/2006/wordml" xmlns:wps="http://schemas.microsoft.com/office/word/2010/wordprocessingShape" mc:Ignorable="w14 wp14 mv">
+<w:hdr xmlns:wpc="http://schemas.microsoft.com/office/word/2010/wordprocessingCanvas" xmlns:mc="http://schemas.openxmlformats.org/markup-compatibility/2006" xmlns:o="urn:schemas-microsoft-com:office:office" xmlns:r="http://schemas.openxmlformats.org/officeDocument/2006/relationships" xmlns:m="http://schemas.openxmlformats.org/officeDocument/2006/math" xmlns:v="urn:schemas-microsoft-com:vml" xmlns:wp14="http://schemas.microsoft.com/office/word/2010/wordprocessingDrawing" xmlns:wp="http://schemas.openxmlformats.org/drawingml/2006/wordprocessingDrawing" xmlns:w10="urn:schemas-microsoft-com:office:word" xmlns:w="http://schemas.openxmlformats.org/wordprocessingml/2006/main" xmlns:w14="http://schemas.microsoft.com/office/word/2010/wordml" xmlns:wpg="http://schemas.microsoft.com/office/word/2010/wordprocessingGroup" xmlns:wpi="http://schemas.microsoft.com/office/word/2010/wordprocessingInk" xmlns:wne="http://schemas.microsoft.com/office/word/2006/wordml" xmlns:wps="http://schemas.microsoft.com/office/word/2010/wordprocessingShape" mc:Ignorable="w14 wp14">
   <w:p>
     <w:pPr>
       <w:pStyle w:val="Encabezado"/>
@@ -1483,7 +1467,7 @@
 </file>
 
 <file path=word/header2.xml><?xml version="1.0" encoding="utf-8"?>
-<w:hdr xmlns:wpc="http://schemas.microsoft.com/office/word/2010/wordprocessingCanvas" xmlns:mo="http://schemas.microsoft.com/office/mac/office/2008/main" xmlns:mc="http://schemas.openxmlformats.org/markup-compatibility/2006" xmlns:mv="urn:schemas-microsoft-com:mac:vml" xmlns:o="urn:schemas-microsoft-com:office:office" xmlns:r="http://schemas.openxmlformats.org/officeDocument/2006/relationships" xmlns:m="http://schemas.openxmlformats.org/officeDocument/2006/math" xmlns:v="urn:schemas-microsoft-com:vml" xmlns:wp14="http://schemas.microsoft.com/office/word/2010/wordprocessingDrawing" xmlns:wp="http://schemas.openxmlformats.org/drawingml/2006/wordprocessingDrawing" xmlns:w10="urn:schemas-microsoft-com:office:word" xmlns:w="http://schemas.openxmlformats.org/wordprocessingml/2006/main" xmlns:w14="http://schemas.microsoft.com/office/word/2010/wordml" xmlns:wpg="http://schemas.microsoft.com/office/word/2010/wordprocessingGroup" xmlns:wpi="http://schemas.microsoft.com/office/word/2010/wordprocessingInk" xmlns:wne="http://schemas.microsoft.com/office/word/2006/wordml" xmlns:wps="http://schemas.microsoft.com/office/word/2010/wordprocessingShape" mc:Ignorable="w14 wp14 mv">
+<w:hdr xmlns:wpc="http://schemas.microsoft.com/office/word/2010/wordprocessingCanvas" xmlns:mc="http://schemas.openxmlformats.org/markup-compatibility/2006" xmlns:o="urn:schemas-microsoft-com:office:office" xmlns:r="http://schemas.openxmlformats.org/officeDocument/2006/relationships" xmlns:m="http://schemas.openxmlformats.org/officeDocument/2006/math" xmlns:v="urn:schemas-microsoft-com:vml" xmlns:wp14="http://schemas.microsoft.com/office/word/2010/wordprocessingDrawing" xmlns:wp="http://schemas.openxmlformats.org/drawingml/2006/wordprocessingDrawing" xmlns:w10="urn:schemas-microsoft-com:office:word" xmlns:w="http://schemas.openxmlformats.org/wordprocessingml/2006/main" xmlns:w14="http://schemas.microsoft.com/office/word/2010/wordml" xmlns:wpg="http://schemas.microsoft.com/office/word/2010/wordprocessingGroup" xmlns:wpi="http://schemas.microsoft.com/office/word/2010/wordprocessingInk" xmlns:wne="http://schemas.microsoft.com/office/word/2006/wordml" xmlns:wps="http://schemas.microsoft.com/office/word/2010/wordprocessingShape" mc:Ignorable="w14 wp14">
   <w:tbl>
     <w:tblPr>
       <w:tblStyle w:val="StarHeaderTable"/>
@@ -1508,10 +1492,7 @@
             <w:pStyle w:val="Encabezado"/>
           </w:pPr>
           <w:r>
-            <w:t>GUIA RÀPIDA</w:t>
-          </w:r>
-          <w:r>
-            <w:t xml:space="preserve"> DE LES </w:t>
+            <w:t xml:space="preserve">GUIA RÀPIDA DE LES </w:t>
           </w:r>
           <w:r>
             <w:t>E</w:t>
@@ -1538,7 +1519,10 @@
             <w:t>v</w:t>
           </w:r>
           <w:r>
-            <w:t>0.11</w:t>
+            <w:t>0.1</w:t>
+          </w:r>
+          <w:r>
+            <w:t>2</w:t>
           </w:r>
         </w:p>
       </w:tc>
@@ -1575,7 +1559,7 @@
     <w:r>
       <w:rPr>
         <w:noProof/>
-        <w:lang w:val="es-ES"/>
+        <w:lang w:eastAsia="ca-ES"/>
       </w:rPr>
       <w:drawing>
         <wp:anchor distT="0" distB="0" distL="114300" distR="114300" simplePos="0" relativeHeight="251661312" behindDoc="0" locked="0" layoutInCell="0" allowOverlap="0" wp14:anchorId="316CB0E2" wp14:editId="31CAA22C">
@@ -1626,7 +1610,7 @@
                     <a:noFill/>
                   </a:ln>
                   <a:extLst>
-                    <a:ext uri="{53640926-AAD7-44d8-BBD7-CCE9431645EC}">
+                    <a:ext uri="{53640926-AAD7-44D8-BBD7-CCE9431645EC}">
                       <a14:shadowObscured xmlns:a14="http://schemas.microsoft.com/office/drawing/2010/main"/>
                     </a:ext>
                   </a:extLst>
@@ -1642,7 +1626,7 @@
 </file>
 
 <file path=word/header3.xml><?xml version="1.0" encoding="utf-8"?>
-<w:hdr xmlns:wpc="http://schemas.microsoft.com/office/word/2010/wordprocessingCanvas" xmlns:mo="http://schemas.microsoft.com/office/mac/office/2008/main" xmlns:mc="http://schemas.openxmlformats.org/markup-compatibility/2006" xmlns:mv="urn:schemas-microsoft-com:mac:vml" xmlns:o="urn:schemas-microsoft-com:office:office" xmlns:r="http://schemas.openxmlformats.org/officeDocument/2006/relationships" xmlns:m="http://schemas.openxmlformats.org/officeDocument/2006/math" xmlns:v="urn:schemas-microsoft-com:vml" xmlns:wp14="http://schemas.microsoft.com/office/word/2010/wordprocessingDrawing" xmlns:wp="http://schemas.openxmlformats.org/drawingml/2006/wordprocessingDrawing" xmlns:w10="urn:schemas-microsoft-com:office:word" xmlns:w="http://schemas.openxmlformats.org/wordprocessingml/2006/main" xmlns:w14="http://schemas.microsoft.com/office/word/2010/wordml" xmlns:wpg="http://schemas.microsoft.com/office/word/2010/wordprocessingGroup" xmlns:wpi="http://schemas.microsoft.com/office/word/2010/wordprocessingInk" xmlns:wne="http://schemas.microsoft.com/office/word/2006/wordml" xmlns:wps="http://schemas.microsoft.com/office/word/2010/wordprocessingShape" mc:Ignorable="w14 wp14 mv">
+<w:hdr xmlns:wpc="http://schemas.microsoft.com/office/word/2010/wordprocessingCanvas" xmlns:mc="http://schemas.openxmlformats.org/markup-compatibility/2006" xmlns:o="urn:schemas-microsoft-com:office:office" xmlns:r="http://schemas.openxmlformats.org/officeDocument/2006/relationships" xmlns:m="http://schemas.openxmlformats.org/officeDocument/2006/math" xmlns:v="urn:schemas-microsoft-com:vml" xmlns:wp14="http://schemas.microsoft.com/office/word/2010/wordprocessingDrawing" xmlns:wp="http://schemas.openxmlformats.org/drawingml/2006/wordprocessingDrawing" xmlns:w10="urn:schemas-microsoft-com:office:word" xmlns:w="http://schemas.openxmlformats.org/wordprocessingml/2006/main" xmlns:w14="http://schemas.microsoft.com/office/word/2010/wordml" xmlns:wpg="http://schemas.microsoft.com/office/word/2010/wordprocessingGroup" xmlns:wpi="http://schemas.microsoft.com/office/word/2010/wordprocessingInk" xmlns:wne="http://schemas.microsoft.com/office/word/2006/wordml" xmlns:wps="http://schemas.microsoft.com/office/word/2010/wordprocessingShape" mc:Ignorable="w14 wp14">
   <w:p>
     <w:pPr>
       <w:pStyle w:val="Encabezado"/>
@@ -1683,7 +1667,7 @@
 </file>
 
 <file path=word/numbering.xml><?xml version="1.0" encoding="utf-8"?>
-<w:numbering xmlns:wpc="http://schemas.microsoft.com/office/word/2010/wordprocessingCanvas" xmlns:mo="http://schemas.microsoft.com/office/mac/office/2008/main" xmlns:mc="http://schemas.openxmlformats.org/markup-compatibility/2006" xmlns:mv="urn:schemas-microsoft-com:mac:vml" xmlns:o="urn:schemas-microsoft-com:office:office" xmlns:r="http://schemas.openxmlformats.org/officeDocument/2006/relationships" xmlns:m="http://schemas.openxmlformats.org/officeDocument/2006/math" xmlns:v="urn:schemas-microsoft-com:vml" xmlns:wp14="http://schemas.microsoft.com/office/word/2010/wordprocessingDrawing" xmlns:wp="http://schemas.openxmlformats.org/drawingml/2006/wordprocessingDrawing" xmlns:w10="urn:schemas-microsoft-com:office:word" xmlns:w="http://schemas.openxmlformats.org/wordprocessingml/2006/main" xmlns:w14="http://schemas.microsoft.com/office/word/2010/wordml" xmlns:wpg="http://schemas.microsoft.com/office/word/2010/wordprocessingGroup" xmlns:wpi="http://schemas.microsoft.com/office/word/2010/wordprocessingInk" xmlns:wne="http://schemas.microsoft.com/office/word/2006/wordml" xmlns:wps="http://schemas.microsoft.com/office/word/2010/wordprocessingShape" mc:Ignorable="w14 wp14 mv">
+<w:numbering xmlns:wpc="http://schemas.microsoft.com/office/word/2010/wordprocessingCanvas" xmlns:mc="http://schemas.openxmlformats.org/markup-compatibility/2006" xmlns:o="urn:schemas-microsoft-com:office:office" xmlns:r="http://schemas.openxmlformats.org/officeDocument/2006/relationships" xmlns:m="http://schemas.openxmlformats.org/officeDocument/2006/math" xmlns:v="urn:schemas-microsoft-com:vml" xmlns:wp14="http://schemas.microsoft.com/office/word/2010/wordprocessingDrawing" xmlns:wp="http://schemas.openxmlformats.org/drawingml/2006/wordprocessingDrawing" xmlns:w10="urn:schemas-microsoft-com:office:word" xmlns:w="http://schemas.openxmlformats.org/wordprocessingml/2006/main" xmlns:w14="http://schemas.microsoft.com/office/word/2010/wordml" xmlns:wpg="http://schemas.microsoft.com/office/word/2010/wordprocessingGroup" xmlns:wpi="http://schemas.microsoft.com/office/word/2010/wordprocessingInk" xmlns:wne="http://schemas.microsoft.com/office/word/2006/wordml" xmlns:wps="http://schemas.microsoft.com/office/word/2010/wordprocessingShape" mc:Ignorable="w14 wp14">
   <w:abstractNum w:abstractNumId="0">
     <w:nsid w:val="3C635C51"/>
     <w:multiLevelType w:val="hybridMultilevel"/>
@@ -2096,7 +2080,7 @@
     </w:rPrDefault>
     <w:pPrDefault/>
   </w:docDefaults>
-  <w:latentStyles w:defLockedState="0" w:defUIPriority="99" w:defSemiHidden="1" w:defUnhideWhenUsed="1" w:defQFormat="0" w:count="276">
+  <w:latentStyles w:defLockedState="0" w:defUIPriority="99" w:defSemiHidden="1" w:defUnhideWhenUsed="1" w:defQFormat="0" w:count="267">
     <w:lsdException w:name="Normal" w:semiHidden="0" w:uiPriority="0" w:unhideWhenUsed="0" w:qFormat="1"/>
     <w:lsdException w:name="heading 1" w:semiHidden="0" w:unhideWhenUsed="0" w:qFormat="1"/>
     <w:lsdException w:name="heading 2" w:uiPriority="1" w:qFormat="1"/>
@@ -2657,7 +2641,7 @@
       <w:lang w:val="ca-ES" w:eastAsia="es-ES"/>
     </w:rPr>
   </w:style>
-  <w:style w:type="character" w:styleId="Enfasis">
+  <w:style w:type="character" w:styleId="nfasis">
     <w:name w:val="Emphasis"/>
     <w:basedOn w:val="Fuentedeprrafopredeter"/>
     <w:uiPriority w:val="20"/>
@@ -2784,11 +2768,11 @@
       <w:lang w:val="ca-ES" w:eastAsia="es-ES"/>
     </w:rPr>
   </w:style>
-  <w:style w:type="paragraph" w:styleId="Citaintensa">
+  <w:style w:type="paragraph" w:styleId="Citadestacada">
     <w:name w:val="Intense Quote"/>
     <w:basedOn w:val="Normal"/>
     <w:next w:val="Normal"/>
-    <w:link w:val="CitaintensaCar"/>
+    <w:link w:val="CitadestacadaCar"/>
     <w:uiPriority w:val="30"/>
     <w:rsid w:val="00BB1D52"/>
     <w:pPr>
@@ -2806,10 +2790,10 @@
       <w:color w:val="4F81BD" w:themeColor="accent1"/>
     </w:rPr>
   </w:style>
-  <w:style w:type="character" w:customStyle="1" w:styleId="CitaintensaCar">
-    <w:name w:val="Cita intensa Car"/>
+  <w:style w:type="character" w:customStyle="1" w:styleId="CitadestacadaCar">
+    <w:name w:val="Cita destacada Car"/>
     <w:basedOn w:val="Fuentedeprrafopredeter"/>
-    <w:link w:val="Citaintensa"/>
+    <w:link w:val="Citadestacada"/>
     <w:uiPriority w:val="30"/>
     <w:rsid w:val="00BB1D52"/>
     <w:rPr>
@@ -2849,7 +2833,7 @@
       <w:u w:val="single"/>
     </w:rPr>
   </w:style>
-  <w:style w:type="character" w:styleId="Ttulodelibro">
+  <w:style w:type="character" w:styleId="Ttulodellibro">
     <w:name w:val="Book Title"/>
     <w:basedOn w:val="Fuentedeprrafopredeter"/>
     <w:uiPriority w:val="33"/>
@@ -3010,7 +2994,7 @@
       <w:spacing w:line="240" w:lineRule="auto"/>
     </w:pPr>
   </w:style>
-  <w:style w:type="paragraph" w:styleId="Encabezadodetabladecontenido">
+  <w:style w:type="paragraph" w:styleId="TtulodeTDC">
     <w:name w:val="TOC Heading"/>
     <w:basedOn w:val="Ttulo1"/>
     <w:next w:val="Normal"/>
@@ -3550,13 +3534,13 @@
   </w:style>
   <w:style w:type="paragraph" w:styleId="Lista">
     <w:name w:val="List"/>
-    <w:basedOn w:val="Textodecuerpo"/>
-    <w:rsid w:val="00BB1D52"/>
-  </w:style>
-  <w:style w:type="paragraph" w:styleId="Textodecuerpo">
+    <w:basedOn w:val="Textoindependiente"/>
+    <w:rsid w:val="00BB1D52"/>
+  </w:style>
+  <w:style w:type="paragraph" w:styleId="Textoindependiente">
     <w:name w:val="Body Text"/>
     <w:basedOn w:val="Normal"/>
-    <w:link w:val="TextodecuerpoCar"/>
+    <w:link w:val="TextoindependienteCar"/>
     <w:uiPriority w:val="99"/>
     <w:rsid w:val="00BB1D52"/>
     <w:pPr>
@@ -3568,10 +3552,10 @@
       <w:lang w:val="en-US"/>
     </w:rPr>
   </w:style>
-  <w:style w:type="character" w:customStyle="1" w:styleId="TextodecuerpoCar">
-    <w:name w:val="Texto de cuerpo Car"/>
+  <w:style w:type="character" w:customStyle="1" w:styleId="TextoindependienteCar">
+    <w:name w:val="Texto independiente Car"/>
     <w:basedOn w:val="Fuentedeprrafopredeter"/>
-    <w:link w:val="Textodecuerpo"/>
+    <w:link w:val="Textoindependiente"/>
     <w:uiPriority w:val="99"/>
     <w:rsid w:val="00BB1D52"/>
     <w:rPr>
@@ -3592,7 +3576,7 @@
   <w:style w:type="paragraph" w:customStyle="1" w:styleId="Heading">
     <w:name w:val="Heading"/>
     <w:basedOn w:val="Normal"/>
-    <w:next w:val="Textodecuerpo"/>
+    <w:next w:val="Textoindependiente"/>
     <w:rsid w:val="00BB1D52"/>
     <w:pPr>
       <w:keepNext/>
@@ -3609,7 +3593,7 @@
   </w:style>
   <w:style w:type="paragraph" w:customStyle="1" w:styleId="TableContents">
     <w:name w:val="Table Contents"/>
-    <w:basedOn w:val="Textodecuerpo"/>
+    <w:basedOn w:val="Textoindependiente"/>
     <w:rsid w:val="00BB1D52"/>
   </w:style>
   <w:style w:type="paragraph" w:customStyle="1" w:styleId="Caption1">
@@ -3633,7 +3617,7 @@
   </w:style>
   <w:style w:type="paragraph" w:customStyle="1" w:styleId="Framecontents">
     <w:name w:val="Frame contents"/>
-    <w:basedOn w:val="Textodecuerpo"/>
+    <w:basedOn w:val="Textoindependiente"/>
     <w:uiPriority w:val="99"/>
     <w:rsid w:val="00BB1D52"/>
   </w:style>
@@ -3669,7 +3653,7 @@
   <w:style w:type="paragraph" w:customStyle="1" w:styleId="HorizontalLine">
     <w:name w:val="Horizontal Line"/>
     <w:basedOn w:val="Normal"/>
-    <w:next w:val="Textodecuerpo"/>
+    <w:next w:val="Textoindependiente"/>
     <w:rsid w:val="00BB1D52"/>
     <w:pPr>
       <w:pBdr>
@@ -3865,7 +3849,7 @@
 </file>
 
 <file path=word/stylesWithEffects.xml><?xml version="1.0" encoding="utf-8"?>
-<w:styles xmlns:wpc="http://schemas.microsoft.com/office/word/2010/wordprocessingCanvas" xmlns:mo="http://schemas.microsoft.com/office/mac/office/2008/main" xmlns:mc="http://schemas.openxmlformats.org/markup-compatibility/2006" xmlns:mv="urn:schemas-microsoft-com:mac:vml" xmlns:o="urn:schemas-microsoft-com:office:office" xmlns:r="http://schemas.openxmlformats.org/officeDocument/2006/relationships" xmlns:m="http://schemas.openxmlformats.org/officeDocument/2006/math" xmlns:v="urn:schemas-microsoft-com:vml" xmlns:wp14="http://schemas.microsoft.com/office/word/2010/wordprocessingDrawing" xmlns:wp="http://schemas.openxmlformats.org/drawingml/2006/wordprocessingDrawing" xmlns:w10="urn:schemas-microsoft-com:office:word" xmlns:w="http://schemas.openxmlformats.org/wordprocessingml/2006/main" xmlns:w14="http://schemas.microsoft.com/office/word/2010/wordml" xmlns:wpg="http://schemas.microsoft.com/office/word/2010/wordprocessingGroup" xmlns:wpi="http://schemas.microsoft.com/office/word/2010/wordprocessingInk" xmlns:wne="http://schemas.microsoft.com/office/word/2006/wordml" xmlns:wps="http://schemas.microsoft.com/office/word/2010/wordprocessingShape" mc:Ignorable="w14 wp14 mv">
+<w:styles xmlns:wpc="http://schemas.microsoft.com/office/word/2010/wordprocessingCanvas" xmlns:mc="http://schemas.openxmlformats.org/markup-compatibility/2006" xmlns:o="urn:schemas-microsoft-com:office:office" xmlns:r="http://schemas.openxmlformats.org/officeDocument/2006/relationships" xmlns:m="http://schemas.openxmlformats.org/officeDocument/2006/math" xmlns:v="urn:schemas-microsoft-com:vml" xmlns:wp14="http://schemas.microsoft.com/office/word/2010/wordprocessingDrawing" xmlns:wp="http://schemas.openxmlformats.org/drawingml/2006/wordprocessingDrawing" xmlns:w10="urn:schemas-microsoft-com:office:word" xmlns:w="http://schemas.openxmlformats.org/wordprocessingml/2006/main" xmlns:w14="http://schemas.microsoft.com/office/word/2010/wordml" xmlns:wpg="http://schemas.microsoft.com/office/word/2010/wordprocessingGroup" xmlns:wpi="http://schemas.microsoft.com/office/word/2010/wordprocessingInk" xmlns:wne="http://schemas.microsoft.com/office/word/2006/wordml" xmlns:wps="http://schemas.microsoft.com/office/word/2010/wordprocessingShape" mc:Ignorable="w14 wp14">
   <w:docDefaults>
     <w:rPrDefault>
       <w:rPr>
@@ -3877,7 +3861,7 @@
     </w:rPrDefault>
     <w:pPrDefault/>
   </w:docDefaults>
-  <w:latentStyles w:defLockedState="0" w:defUIPriority="99" w:defSemiHidden="1" w:defUnhideWhenUsed="1" w:defQFormat="0" w:count="276">
+  <w:latentStyles w:defLockedState="0" w:defUIPriority="99" w:defSemiHidden="1" w:defUnhideWhenUsed="1" w:defQFormat="0" w:count="267">
     <w:lsdException w:name="Normal" w:semiHidden="0" w:uiPriority="0" w:unhideWhenUsed="0" w:qFormat="1"/>
     <w:lsdException w:name="heading 1" w:semiHidden="0" w:uiPriority="9" w:unhideWhenUsed="0" w:qFormat="1"/>
     <w:lsdException w:name="heading 2" w:uiPriority="9" w:qFormat="1"/>
@@ -4373,7 +4357,7 @@
 </file>
 
 <file path=customXml/itemProps1.xml><?xml version="1.0" encoding="utf-8"?>
-<ds:datastoreItem xmlns:ds="http://schemas.openxmlformats.org/officeDocument/2006/customXml" ds:itemID="{7431E551-C843-B84A-807A-4330EEDA67A8}">
+<ds:datastoreItem xmlns:ds="http://schemas.openxmlformats.org/officeDocument/2006/customXml" ds:itemID="{1D1CC316-A0A1-4F3C-9F6B-3627569B3B31}">
   <ds:schemaRefs>
     <ds:schemaRef ds:uri="http://schemas.openxmlformats.org/officeDocument/2006/bibliography"/>
   </ds:schemaRefs>

</xml_diff>

<commit_message>
MERGE: Merging changes from trunk r10069:10107, r10116:10136
</commit_message>
<xml_diff>
--- a/starviewer/doc/help/quickstartguide/Starviewer_Extensions_Quick_start_guide.docx
+++ b/starviewer/doc/help/quickstartguide/Starviewer_Extensions_Quick_start_guide.docx
@@ -1,11 +1,13 @@
 
 <file path=word/document.xml><?xml version="1.0" encoding="utf-8"?>
-<w:document xmlns:wpc="http://schemas.microsoft.com/office/word/2010/wordprocessingCanvas" xmlns:mo="http://schemas.microsoft.com/office/mac/office/2008/main" xmlns:mc="http://schemas.openxmlformats.org/markup-compatibility/2006" xmlns:mv="urn:schemas-microsoft-com:mac:vml" xmlns:o="urn:schemas-microsoft-com:office:office" xmlns:r="http://schemas.openxmlformats.org/officeDocument/2006/relationships" xmlns:m="http://schemas.openxmlformats.org/officeDocument/2006/math" xmlns:v="urn:schemas-microsoft-com:vml" xmlns:wp14="http://schemas.microsoft.com/office/word/2010/wordprocessingDrawing" xmlns:wp="http://schemas.openxmlformats.org/drawingml/2006/wordprocessingDrawing" xmlns:w10="urn:schemas-microsoft-com:office:word" xmlns:w="http://schemas.openxmlformats.org/wordprocessingml/2006/main" xmlns:w14="http://schemas.microsoft.com/office/word/2010/wordml" xmlns:wpg="http://schemas.microsoft.com/office/word/2010/wordprocessingGroup" xmlns:wpi="http://schemas.microsoft.com/office/word/2010/wordprocessingInk" xmlns:wne="http://schemas.microsoft.com/office/word/2006/wordml" xmlns:wps="http://schemas.microsoft.com/office/word/2010/wordprocessingShape" mc:Ignorable="w14 wp14 mv">
+<w:document xmlns:wpc="http://schemas.microsoft.com/office/word/2010/wordprocessingCanvas" xmlns:mc="http://schemas.openxmlformats.org/markup-compatibility/2006" xmlns:o="urn:schemas-microsoft-com:office:office" xmlns:r="http://schemas.openxmlformats.org/officeDocument/2006/relationships" xmlns:m="http://schemas.openxmlformats.org/officeDocument/2006/math" xmlns:v="urn:schemas-microsoft-com:vml" xmlns:wp14="http://schemas.microsoft.com/office/word/2010/wordprocessingDrawing" xmlns:wp="http://schemas.openxmlformats.org/drawingml/2006/wordprocessingDrawing" xmlns:w10="urn:schemas-microsoft-com:office:word" xmlns:w="http://schemas.openxmlformats.org/wordprocessingml/2006/main" xmlns:w14="http://schemas.microsoft.com/office/word/2010/wordml" xmlns:wpg="http://schemas.microsoft.com/office/word/2010/wordprocessingGroup" xmlns:wpi="http://schemas.microsoft.com/office/word/2010/wordprocessingInk" xmlns:wne="http://schemas.microsoft.com/office/word/2006/wordml" xmlns:wps="http://schemas.microsoft.com/office/word/2010/wordprocessingShape" mc:Ignorable="w14 wp14">
   <w:body>
     <w:p>
+      <w:bookmarkStart w:id="0" w:name="_GoBack"/>
+      <w:bookmarkEnd w:id="0"/>
       <w:r>
         <w:pict w14:anchorId="4B22B956">
-          <v:shapetype id="_x0000_t202" coordsize="21600,21600" o:spt="202" path="m0,0l0,21600,21600,21600,21600,0xe">
+          <v:shapetype id="_x0000_t202" coordsize="21600,21600" o:spt="202" path="m,l,21600r21600,l21600,xe">
             <v:stroke joinstyle="miter"/>
             <v:path gradientshapeok="t" o:connecttype="rect"/>
           </v:shapetype>
@@ -46,26 +48,18 @@
           </v:shape>
         </w:pict>
       </w:r>
-      <w:bookmarkStart w:id="0" w:name="gn9o"/>
-      <w:bookmarkStart w:id="1" w:name="exqa1"/>
-      <w:bookmarkStart w:id="2" w:name="exqa2"/>
-      <w:bookmarkStart w:id="3" w:name="exqa3"/>
-      <w:bookmarkStart w:id="4" w:name="exqa4"/>
-      <w:bookmarkEnd w:id="0"/>
+      <w:bookmarkStart w:id="1" w:name="gn9o"/>
+      <w:bookmarkStart w:id="2" w:name="exqa1"/>
+      <w:bookmarkStart w:id="3" w:name="exqa2"/>
+      <w:bookmarkStart w:id="4" w:name="exqa3"/>
+      <w:bookmarkStart w:id="5" w:name="exqa4"/>
       <w:bookmarkEnd w:id="1"/>
       <w:bookmarkEnd w:id="2"/>
       <w:bookmarkEnd w:id="3"/>
       <w:bookmarkEnd w:id="4"/>
-      <w:r>
-        <w:t xml:space="preserve">En aquest document es detalla el funcionament dels principals mòduls que incorpora la plataforma </w:t>
-      </w:r>
-      <w:proofErr w:type="spellStart"/>
-      <w:r>
-        <w:t>Starviewer</w:t>
-      </w:r>
-      <w:proofErr w:type="spellEnd"/>
-      <w:r>
-        <w:t>. Les funcionalitats bàsiques  de l’aplicació i del visualitzador es poden tro</w:t>
+      <w:bookmarkEnd w:id="5"/>
+      <w:r>
+        <w:t>En aquest document es detalla el funcionament dels principals mòduls que incorpora la plataforma Starviewer. Les funcionalitats bàsiques  de l’aplicació i del visualitzador es poden tro</w:t>
       </w:r>
       <w:r>
         <w:t xml:space="preserve">bar detallades a la </w:t>
@@ -82,8 +76,8 @@
       <w:pPr>
         <w:pStyle w:val="Ttulo1"/>
       </w:pPr>
-      <w:bookmarkStart w:id="5" w:name="exqa5"/>
-      <w:bookmarkEnd w:id="5"/>
+      <w:bookmarkStart w:id="6" w:name="exqa5"/>
+      <w:bookmarkEnd w:id="6"/>
       <w:r>
         <w:t>Els mòduls principals</w:t>
       </w:r>
@@ -92,7 +86,7 @@
       <w:r>
         <w:rPr>
           <w:noProof/>
-          <w:lang w:val="es-ES"/>
+          <w:lang w:eastAsia="ca-ES"/>
         </w:rPr>
         <w:drawing>
           <wp:anchor distT="0" distB="0" distL="114300" distR="114300" simplePos="0" relativeHeight="251670016" behindDoc="0" locked="0" layoutInCell="1" allowOverlap="1" wp14:anchorId="0E2CECC4" wp14:editId="6C83CA7B">
@@ -149,15 +143,7 @@
         </w:drawing>
       </w:r>
       <w:r>
-        <w:t xml:space="preserve">A part de les funcionalitats bàsiques del visualitzador, </w:t>
-      </w:r>
-      <w:proofErr w:type="spellStart"/>
-      <w:r>
-        <w:t>Starviewer</w:t>
-      </w:r>
-      <w:proofErr w:type="spellEnd"/>
-      <w:r>
-        <w:t xml:space="preserve"> incorpora mòduls</w:t>
+        <w:t>A part de les funcionalitats bàsiques del visualitzador, Starviewer incorpora mòduls</w:t>
       </w:r>
       <w:r>
         <w:t xml:space="preserve"> </w:t>
@@ -449,7 +435,7 @@
       <w:r>
         <w:rPr>
           <w:noProof/>
-          <w:lang w:val="es-ES"/>
+          <w:lang w:eastAsia="ca-ES"/>
         </w:rPr>
         <w:drawing>
           <wp:inline distT="0" distB="0" distL="0" distR="0" wp14:anchorId="71AAAB5A" wp14:editId="3B7C98C0">
@@ -503,7 +489,7 @@
           <w:lang w:val="es-ES"/>
         </w:rPr>
         <w:pict w14:anchorId="35FCDDBC">
-          <v:shapetype id="_x0000_t32" coordsize="21600,21600" o:spt="32" o:oned="t" path="m0,0l21600,21600e" filled="f">
+          <v:shapetype id="_x0000_t32" coordsize="21600,21600" o:spt="32" o:oned="t" path="m,l21600,21600e" filled="f">
             <v:path arrowok="t" fillok="f" o:connecttype="none"/>
             <o:lock v:ext="edit" shapetype="t"/>
           </v:shapetype>
@@ -822,7 +808,7 @@
       <w:r>
         <w:rPr>
           <w:noProof/>
-          <w:lang w:val="es-ES"/>
+          <w:lang w:eastAsia="ca-ES"/>
         </w:rPr>
         <w:drawing>
           <wp:anchor distT="0" distB="0" distL="114300" distR="114300" simplePos="0" relativeHeight="251648512" behindDoc="0" locked="0" layoutInCell="1" allowOverlap="1" wp14:anchorId="03168F47" wp14:editId="13834D32">
@@ -919,7 +905,7 @@
       <w:r>
         <w:rPr>
           <w:noProof/>
-          <w:lang w:val="es-ES"/>
+          <w:lang w:eastAsia="ca-ES"/>
         </w:rPr>
         <w:drawing>
           <wp:anchor distT="0" distB="0" distL="114300" distR="114300" simplePos="0" relativeHeight="251647488" behindDoc="0" locked="0" layoutInCell="1" allowOverlap="1" wp14:anchorId="40B54727" wp14:editId="05777FDC">
@@ -978,7 +964,7 @@
       <w:r>
         <w:rPr>
           <w:noProof/>
-          <w:lang w:val="es-ES"/>
+          <w:lang w:eastAsia="ca-ES"/>
         </w:rPr>
         <w:drawing>
           <wp:inline distT="0" distB="0" distL="0" distR="0" wp14:anchorId="5470C27C" wp14:editId="04E1E54B">
@@ -1080,7 +1066,7 @@
             <w:r>
               <w:rPr>
                 <w:noProof/>
-                <w:lang w:val="es-ES"/>
+                <w:lang w:eastAsia="ca-ES"/>
               </w:rPr>
               <w:drawing>
                 <wp:inline distT="0" distB="0" distL="0" distR="0" wp14:anchorId="69262458" wp14:editId="774D2359">
@@ -1154,7 +1140,7 @@
             <w:r>
               <w:rPr>
                 <w:noProof/>
-                <w:lang w:val="es-ES"/>
+                <w:lang w:eastAsia="ca-ES"/>
               </w:rPr>
               <w:drawing>
                 <wp:inline distT="0" distB="0" distL="0" distR="0" wp14:anchorId="6552164D" wp14:editId="192E6350">
@@ -1223,7 +1209,7 @@
             <w:r>
               <w:rPr>
                 <w:noProof/>
-                <w:lang w:val="es-ES"/>
+                <w:lang w:eastAsia="ca-ES"/>
               </w:rPr>
               <w:drawing>
                 <wp:inline distT="0" distB="0" distL="0" distR="0" wp14:anchorId="23A4B7A6" wp14:editId="01262F01">
@@ -1294,8 +1280,8 @@
           <w:lang w:val="en-US"/>
         </w:rPr>
       </w:pPr>
-      <w:bookmarkStart w:id="6" w:name="exqa14"/>
-      <w:bookmarkEnd w:id="6"/>
+      <w:bookmarkStart w:id="7" w:name="exqa14"/>
+      <w:bookmarkEnd w:id="7"/>
     </w:p>
     <w:p>
       <w:pPr>
@@ -1303,8 +1289,6 @@
           <w:lang w:val="en-US"/>
         </w:rPr>
       </w:pPr>
-      <w:bookmarkStart w:id="7" w:name="_GoBack"/>
-      <w:bookmarkEnd w:id="7"/>
     </w:p>
     <w:sectPr>
       <w:type w:val="continuous"/>
@@ -1317,7 +1301,7 @@
 </file>
 
 <file path=word/endnotes.xml><?xml version="1.0" encoding="utf-8"?>
-<w:endnotes xmlns:wpc="http://schemas.microsoft.com/office/word/2010/wordprocessingCanvas" xmlns:mo="http://schemas.microsoft.com/office/mac/office/2008/main" xmlns:mc="http://schemas.openxmlformats.org/markup-compatibility/2006" xmlns:mv="urn:schemas-microsoft-com:mac:vml" xmlns:o="urn:schemas-microsoft-com:office:office" xmlns:r="http://schemas.openxmlformats.org/officeDocument/2006/relationships" xmlns:m="http://schemas.openxmlformats.org/officeDocument/2006/math" xmlns:v="urn:schemas-microsoft-com:vml" xmlns:wp14="http://schemas.microsoft.com/office/word/2010/wordprocessingDrawing" xmlns:wp="http://schemas.openxmlformats.org/drawingml/2006/wordprocessingDrawing" xmlns:w10="urn:schemas-microsoft-com:office:word" xmlns:w="http://schemas.openxmlformats.org/wordprocessingml/2006/main" xmlns:w14="http://schemas.microsoft.com/office/word/2010/wordml" xmlns:wpg="http://schemas.microsoft.com/office/word/2010/wordprocessingGroup" xmlns:wpi="http://schemas.microsoft.com/office/word/2010/wordprocessingInk" xmlns:wne="http://schemas.microsoft.com/office/word/2006/wordml" xmlns:wps="http://schemas.microsoft.com/office/word/2010/wordprocessingShape" mc:Ignorable="w14 wp14 mv">
+<w:endnotes xmlns:wpc="http://schemas.microsoft.com/office/word/2010/wordprocessingCanvas" xmlns:mc="http://schemas.openxmlformats.org/markup-compatibility/2006" xmlns:o="urn:schemas-microsoft-com:office:office" xmlns:r="http://schemas.openxmlformats.org/officeDocument/2006/relationships" xmlns:m="http://schemas.openxmlformats.org/officeDocument/2006/math" xmlns:v="urn:schemas-microsoft-com:vml" xmlns:wp14="http://schemas.microsoft.com/office/word/2010/wordprocessingDrawing" xmlns:wp="http://schemas.openxmlformats.org/drawingml/2006/wordprocessingDrawing" xmlns:w10="urn:schemas-microsoft-com:office:word" xmlns:w="http://schemas.openxmlformats.org/wordprocessingml/2006/main" xmlns:w14="http://schemas.microsoft.com/office/word/2010/wordml" xmlns:wpg="http://schemas.microsoft.com/office/word/2010/wordprocessingGroup" xmlns:wpi="http://schemas.microsoft.com/office/word/2010/wordprocessingInk" xmlns:wne="http://schemas.microsoft.com/office/word/2006/wordml" xmlns:wps="http://schemas.microsoft.com/office/word/2010/wordprocessingShape" mc:Ignorable="w14 wp14">
   <w:endnote w:type="separator" w:id="-1">
     <w:p>
       <w:r>
@@ -1336,7 +1320,7 @@
 </file>
 
 <file path=word/footer1.xml><?xml version="1.0" encoding="utf-8"?>
-<w:ftr xmlns:wpc="http://schemas.microsoft.com/office/word/2010/wordprocessingCanvas" xmlns:mo="http://schemas.microsoft.com/office/mac/office/2008/main" xmlns:mc="http://schemas.openxmlformats.org/markup-compatibility/2006" xmlns:mv="urn:schemas-microsoft-com:mac:vml" xmlns:o="urn:schemas-microsoft-com:office:office" xmlns:r="http://schemas.openxmlformats.org/officeDocument/2006/relationships" xmlns:m="http://schemas.openxmlformats.org/officeDocument/2006/math" xmlns:v="urn:schemas-microsoft-com:vml" xmlns:wp14="http://schemas.microsoft.com/office/word/2010/wordprocessingDrawing" xmlns:wp="http://schemas.openxmlformats.org/drawingml/2006/wordprocessingDrawing" xmlns:w10="urn:schemas-microsoft-com:office:word" xmlns:w="http://schemas.openxmlformats.org/wordprocessingml/2006/main" xmlns:w14="http://schemas.microsoft.com/office/word/2010/wordml" xmlns:wpg="http://schemas.microsoft.com/office/word/2010/wordprocessingGroup" xmlns:wpi="http://schemas.microsoft.com/office/word/2010/wordprocessingInk" xmlns:wne="http://schemas.microsoft.com/office/word/2006/wordml" xmlns:wps="http://schemas.microsoft.com/office/word/2010/wordprocessingShape" mc:Ignorable="w14 wp14 mv">
+<w:ftr xmlns:wpc="http://schemas.microsoft.com/office/word/2010/wordprocessingCanvas" xmlns:mc="http://schemas.openxmlformats.org/markup-compatibility/2006" xmlns:o="urn:schemas-microsoft-com:office:office" xmlns:r="http://schemas.openxmlformats.org/officeDocument/2006/relationships" xmlns:m="http://schemas.openxmlformats.org/officeDocument/2006/math" xmlns:v="urn:schemas-microsoft-com:vml" xmlns:wp14="http://schemas.microsoft.com/office/word/2010/wordprocessingDrawing" xmlns:wp="http://schemas.openxmlformats.org/drawingml/2006/wordprocessingDrawing" xmlns:w10="urn:schemas-microsoft-com:office:word" xmlns:w="http://schemas.openxmlformats.org/wordprocessingml/2006/main" xmlns:w14="http://schemas.microsoft.com/office/word/2010/wordml" xmlns:wpg="http://schemas.microsoft.com/office/word/2010/wordprocessingGroup" xmlns:wpi="http://schemas.microsoft.com/office/word/2010/wordprocessingInk" xmlns:wne="http://schemas.microsoft.com/office/word/2006/wordml" xmlns:wps="http://schemas.microsoft.com/office/word/2010/wordprocessingShape" mc:Ignorable="w14 wp14">
   <w:p>
     <w:pPr>
       <w:pStyle w:val="Piedepgina"/>
@@ -1373,7 +1357,7 @@
 </file>
 
 <file path=word/footer2.xml><?xml version="1.0" encoding="utf-8"?>
-<w:ftr xmlns:wpc="http://schemas.microsoft.com/office/word/2010/wordprocessingCanvas" xmlns:mo="http://schemas.microsoft.com/office/mac/office/2008/main" xmlns:mc="http://schemas.openxmlformats.org/markup-compatibility/2006" xmlns:mv="urn:schemas-microsoft-com:mac:vml" xmlns:o="urn:schemas-microsoft-com:office:office" xmlns:r="http://schemas.openxmlformats.org/officeDocument/2006/relationships" xmlns:m="http://schemas.openxmlformats.org/officeDocument/2006/math" xmlns:v="urn:schemas-microsoft-com:vml" xmlns:wp14="http://schemas.microsoft.com/office/word/2010/wordprocessingDrawing" xmlns:wp="http://schemas.openxmlformats.org/drawingml/2006/wordprocessingDrawing" xmlns:w10="urn:schemas-microsoft-com:office:word" xmlns:w="http://schemas.openxmlformats.org/wordprocessingml/2006/main" xmlns:w14="http://schemas.microsoft.com/office/word/2010/wordml" xmlns:wpg="http://schemas.microsoft.com/office/word/2010/wordprocessingGroup" xmlns:wpi="http://schemas.microsoft.com/office/word/2010/wordprocessingInk" xmlns:wne="http://schemas.microsoft.com/office/word/2006/wordml" xmlns:wps="http://schemas.microsoft.com/office/word/2010/wordprocessingShape" mc:Ignorable="w14 wp14 mv">
+<w:ftr xmlns:wpc="http://schemas.microsoft.com/office/word/2010/wordprocessingCanvas" xmlns:mc="http://schemas.openxmlformats.org/markup-compatibility/2006" xmlns:o="urn:schemas-microsoft-com:office:office" xmlns:r="http://schemas.openxmlformats.org/officeDocument/2006/relationships" xmlns:m="http://schemas.openxmlformats.org/officeDocument/2006/math" xmlns:v="urn:schemas-microsoft-com:vml" xmlns:wp14="http://schemas.microsoft.com/office/word/2010/wordprocessingDrawing" xmlns:wp="http://schemas.openxmlformats.org/drawingml/2006/wordprocessingDrawing" xmlns:w10="urn:schemas-microsoft-com:office:word" xmlns:w="http://schemas.openxmlformats.org/wordprocessingml/2006/main" xmlns:w14="http://schemas.microsoft.com/office/word/2010/wordml" xmlns:wpg="http://schemas.microsoft.com/office/word/2010/wordprocessingGroup" xmlns:wpi="http://schemas.microsoft.com/office/word/2010/wordprocessingInk" xmlns:wne="http://schemas.microsoft.com/office/word/2006/wordml" xmlns:wps="http://schemas.microsoft.com/office/word/2010/wordprocessingShape" mc:Ignorable="w14 wp14">
   <w:p>
     <w:pPr>
       <w:pStyle w:val="Piedepgina"/>
@@ -1405,7 +1389,7 @@
         <w:rStyle w:val="Nmerodepgina"/>
         <w:noProof/>
       </w:rPr>
-      <w:t>1</w:t>
+      <w:t>2</w:t>
     </w:r>
     <w:r>
       <w:rPr>
@@ -1423,7 +1407,7 @@
 </file>
 
 <file path=word/footnotes.xml><?xml version="1.0" encoding="utf-8"?>
-<w:footnotes xmlns:wpc="http://schemas.microsoft.com/office/word/2010/wordprocessingCanvas" xmlns:mo="http://schemas.microsoft.com/office/mac/office/2008/main" xmlns:mc="http://schemas.openxmlformats.org/markup-compatibility/2006" xmlns:mv="urn:schemas-microsoft-com:mac:vml" xmlns:o="urn:schemas-microsoft-com:office:office" xmlns:r="http://schemas.openxmlformats.org/officeDocument/2006/relationships" xmlns:m="http://schemas.openxmlformats.org/officeDocument/2006/math" xmlns:v="urn:schemas-microsoft-com:vml" xmlns:wp14="http://schemas.microsoft.com/office/word/2010/wordprocessingDrawing" xmlns:wp="http://schemas.openxmlformats.org/drawingml/2006/wordprocessingDrawing" xmlns:w10="urn:schemas-microsoft-com:office:word" xmlns:w="http://schemas.openxmlformats.org/wordprocessingml/2006/main" xmlns:w14="http://schemas.microsoft.com/office/word/2010/wordml" xmlns:wpg="http://schemas.microsoft.com/office/word/2010/wordprocessingGroup" xmlns:wpi="http://schemas.microsoft.com/office/word/2010/wordprocessingInk" xmlns:wne="http://schemas.microsoft.com/office/word/2006/wordml" xmlns:wps="http://schemas.microsoft.com/office/word/2010/wordprocessingShape" mc:Ignorable="w14 wp14 mv">
+<w:footnotes xmlns:wpc="http://schemas.microsoft.com/office/word/2010/wordprocessingCanvas" xmlns:mc="http://schemas.openxmlformats.org/markup-compatibility/2006" xmlns:o="urn:schemas-microsoft-com:office:office" xmlns:r="http://schemas.openxmlformats.org/officeDocument/2006/relationships" xmlns:m="http://schemas.openxmlformats.org/officeDocument/2006/math" xmlns:v="urn:schemas-microsoft-com:vml" xmlns:wp14="http://schemas.microsoft.com/office/word/2010/wordprocessingDrawing" xmlns:wp="http://schemas.openxmlformats.org/drawingml/2006/wordprocessingDrawing" xmlns:w10="urn:schemas-microsoft-com:office:word" xmlns:w="http://schemas.openxmlformats.org/wordprocessingml/2006/main" xmlns:w14="http://schemas.microsoft.com/office/word/2010/wordml" xmlns:wpg="http://schemas.microsoft.com/office/word/2010/wordprocessingGroup" xmlns:wpi="http://schemas.microsoft.com/office/word/2010/wordprocessingInk" xmlns:wne="http://schemas.microsoft.com/office/word/2006/wordml" xmlns:wps="http://schemas.microsoft.com/office/word/2010/wordprocessingShape" mc:Ignorable="w14 wp14">
   <w:footnote w:type="separator" w:id="-1">
     <w:p>
       <w:r>
@@ -1442,7 +1426,7 @@
 </file>
 
 <file path=word/header1.xml><?xml version="1.0" encoding="utf-8"?>
-<w:hdr xmlns:wpc="http://schemas.microsoft.com/office/word/2010/wordprocessingCanvas" xmlns:mo="http://schemas.microsoft.com/office/mac/office/2008/main" xmlns:mc="http://schemas.openxmlformats.org/markup-compatibility/2006" xmlns:mv="urn:schemas-microsoft-com:mac:vml" xmlns:o="urn:schemas-microsoft-com:office:office" xmlns:r="http://schemas.openxmlformats.org/officeDocument/2006/relationships" xmlns:m="http://schemas.openxmlformats.org/officeDocument/2006/math" xmlns:v="urn:schemas-microsoft-com:vml" xmlns:wp14="http://schemas.microsoft.com/office/word/2010/wordprocessingDrawing" xmlns:wp="http://schemas.openxmlformats.org/drawingml/2006/wordprocessingDrawing" xmlns:w10="urn:schemas-microsoft-com:office:word" xmlns:w="http://schemas.openxmlformats.org/wordprocessingml/2006/main" xmlns:w14="http://schemas.microsoft.com/office/word/2010/wordml" xmlns:wpg="http://schemas.microsoft.com/office/word/2010/wordprocessingGroup" xmlns:wpi="http://schemas.microsoft.com/office/word/2010/wordprocessingInk" xmlns:wne="http://schemas.microsoft.com/office/word/2006/wordml" xmlns:wps="http://schemas.microsoft.com/office/word/2010/wordprocessingShape" mc:Ignorable="w14 wp14 mv">
+<w:hdr xmlns:wpc="http://schemas.microsoft.com/office/word/2010/wordprocessingCanvas" xmlns:mc="http://schemas.openxmlformats.org/markup-compatibility/2006" xmlns:o="urn:schemas-microsoft-com:office:office" xmlns:r="http://schemas.openxmlformats.org/officeDocument/2006/relationships" xmlns:m="http://schemas.openxmlformats.org/officeDocument/2006/math" xmlns:v="urn:schemas-microsoft-com:vml" xmlns:wp14="http://schemas.microsoft.com/office/word/2010/wordprocessingDrawing" xmlns:wp="http://schemas.openxmlformats.org/drawingml/2006/wordprocessingDrawing" xmlns:w10="urn:schemas-microsoft-com:office:word" xmlns:w="http://schemas.openxmlformats.org/wordprocessingml/2006/main" xmlns:w14="http://schemas.microsoft.com/office/word/2010/wordml" xmlns:wpg="http://schemas.microsoft.com/office/word/2010/wordprocessingGroup" xmlns:wpi="http://schemas.microsoft.com/office/word/2010/wordprocessingInk" xmlns:wne="http://schemas.microsoft.com/office/word/2006/wordml" xmlns:wps="http://schemas.microsoft.com/office/word/2010/wordprocessingShape" mc:Ignorable="w14 wp14">
   <w:p>
     <w:pPr>
       <w:pStyle w:val="Encabezado"/>
@@ -1483,7 +1467,7 @@
 </file>
 
 <file path=word/header2.xml><?xml version="1.0" encoding="utf-8"?>
-<w:hdr xmlns:wpc="http://schemas.microsoft.com/office/word/2010/wordprocessingCanvas" xmlns:mo="http://schemas.microsoft.com/office/mac/office/2008/main" xmlns:mc="http://schemas.openxmlformats.org/markup-compatibility/2006" xmlns:mv="urn:schemas-microsoft-com:mac:vml" xmlns:o="urn:schemas-microsoft-com:office:office" xmlns:r="http://schemas.openxmlformats.org/officeDocument/2006/relationships" xmlns:m="http://schemas.openxmlformats.org/officeDocument/2006/math" xmlns:v="urn:schemas-microsoft-com:vml" xmlns:wp14="http://schemas.microsoft.com/office/word/2010/wordprocessingDrawing" xmlns:wp="http://schemas.openxmlformats.org/drawingml/2006/wordprocessingDrawing" xmlns:w10="urn:schemas-microsoft-com:office:word" xmlns:w="http://schemas.openxmlformats.org/wordprocessingml/2006/main" xmlns:w14="http://schemas.microsoft.com/office/word/2010/wordml" xmlns:wpg="http://schemas.microsoft.com/office/word/2010/wordprocessingGroup" xmlns:wpi="http://schemas.microsoft.com/office/word/2010/wordprocessingInk" xmlns:wne="http://schemas.microsoft.com/office/word/2006/wordml" xmlns:wps="http://schemas.microsoft.com/office/word/2010/wordprocessingShape" mc:Ignorable="w14 wp14 mv">
+<w:hdr xmlns:wpc="http://schemas.microsoft.com/office/word/2010/wordprocessingCanvas" xmlns:mc="http://schemas.openxmlformats.org/markup-compatibility/2006" xmlns:o="urn:schemas-microsoft-com:office:office" xmlns:r="http://schemas.openxmlformats.org/officeDocument/2006/relationships" xmlns:m="http://schemas.openxmlformats.org/officeDocument/2006/math" xmlns:v="urn:schemas-microsoft-com:vml" xmlns:wp14="http://schemas.microsoft.com/office/word/2010/wordprocessingDrawing" xmlns:wp="http://schemas.openxmlformats.org/drawingml/2006/wordprocessingDrawing" xmlns:w10="urn:schemas-microsoft-com:office:word" xmlns:w="http://schemas.openxmlformats.org/wordprocessingml/2006/main" xmlns:w14="http://schemas.microsoft.com/office/word/2010/wordml" xmlns:wpg="http://schemas.microsoft.com/office/word/2010/wordprocessingGroup" xmlns:wpi="http://schemas.microsoft.com/office/word/2010/wordprocessingInk" xmlns:wne="http://schemas.microsoft.com/office/word/2006/wordml" xmlns:wps="http://schemas.microsoft.com/office/word/2010/wordprocessingShape" mc:Ignorable="w14 wp14">
   <w:tbl>
     <w:tblPr>
       <w:tblStyle w:val="StarHeaderTable"/>
@@ -1508,10 +1492,7 @@
             <w:pStyle w:val="Encabezado"/>
           </w:pPr>
           <w:r>
-            <w:t>GUIA RÀPIDA</w:t>
-          </w:r>
-          <w:r>
-            <w:t xml:space="preserve"> DE LES </w:t>
+            <w:t xml:space="preserve">GUIA RÀPIDA DE LES </w:t>
           </w:r>
           <w:r>
             <w:t>E</w:t>
@@ -1538,7 +1519,10 @@
             <w:t>v</w:t>
           </w:r>
           <w:r>
-            <w:t>0.11</w:t>
+            <w:t>0.1</w:t>
+          </w:r>
+          <w:r>
+            <w:t>2</w:t>
           </w:r>
         </w:p>
       </w:tc>
@@ -1575,7 +1559,7 @@
     <w:r>
       <w:rPr>
         <w:noProof/>
-        <w:lang w:val="es-ES"/>
+        <w:lang w:eastAsia="ca-ES"/>
       </w:rPr>
       <w:drawing>
         <wp:anchor distT="0" distB="0" distL="114300" distR="114300" simplePos="0" relativeHeight="251661312" behindDoc="0" locked="0" layoutInCell="0" allowOverlap="0" wp14:anchorId="316CB0E2" wp14:editId="31CAA22C">
@@ -1626,7 +1610,7 @@
                     <a:noFill/>
                   </a:ln>
                   <a:extLst>
-                    <a:ext uri="{53640926-AAD7-44d8-BBD7-CCE9431645EC}">
+                    <a:ext uri="{53640926-AAD7-44D8-BBD7-CCE9431645EC}">
                       <a14:shadowObscured xmlns:a14="http://schemas.microsoft.com/office/drawing/2010/main"/>
                     </a:ext>
                   </a:extLst>
@@ -1642,7 +1626,7 @@
 </file>
 
 <file path=word/header3.xml><?xml version="1.0" encoding="utf-8"?>
-<w:hdr xmlns:wpc="http://schemas.microsoft.com/office/word/2010/wordprocessingCanvas" xmlns:mo="http://schemas.microsoft.com/office/mac/office/2008/main" xmlns:mc="http://schemas.openxmlformats.org/markup-compatibility/2006" xmlns:mv="urn:schemas-microsoft-com:mac:vml" xmlns:o="urn:schemas-microsoft-com:office:office" xmlns:r="http://schemas.openxmlformats.org/officeDocument/2006/relationships" xmlns:m="http://schemas.openxmlformats.org/officeDocument/2006/math" xmlns:v="urn:schemas-microsoft-com:vml" xmlns:wp14="http://schemas.microsoft.com/office/word/2010/wordprocessingDrawing" xmlns:wp="http://schemas.openxmlformats.org/drawingml/2006/wordprocessingDrawing" xmlns:w10="urn:schemas-microsoft-com:office:word" xmlns:w="http://schemas.openxmlformats.org/wordprocessingml/2006/main" xmlns:w14="http://schemas.microsoft.com/office/word/2010/wordml" xmlns:wpg="http://schemas.microsoft.com/office/word/2010/wordprocessingGroup" xmlns:wpi="http://schemas.microsoft.com/office/word/2010/wordprocessingInk" xmlns:wne="http://schemas.microsoft.com/office/word/2006/wordml" xmlns:wps="http://schemas.microsoft.com/office/word/2010/wordprocessingShape" mc:Ignorable="w14 wp14 mv">
+<w:hdr xmlns:wpc="http://schemas.microsoft.com/office/word/2010/wordprocessingCanvas" xmlns:mc="http://schemas.openxmlformats.org/markup-compatibility/2006" xmlns:o="urn:schemas-microsoft-com:office:office" xmlns:r="http://schemas.openxmlformats.org/officeDocument/2006/relationships" xmlns:m="http://schemas.openxmlformats.org/officeDocument/2006/math" xmlns:v="urn:schemas-microsoft-com:vml" xmlns:wp14="http://schemas.microsoft.com/office/word/2010/wordprocessingDrawing" xmlns:wp="http://schemas.openxmlformats.org/drawingml/2006/wordprocessingDrawing" xmlns:w10="urn:schemas-microsoft-com:office:word" xmlns:w="http://schemas.openxmlformats.org/wordprocessingml/2006/main" xmlns:w14="http://schemas.microsoft.com/office/word/2010/wordml" xmlns:wpg="http://schemas.microsoft.com/office/word/2010/wordprocessingGroup" xmlns:wpi="http://schemas.microsoft.com/office/word/2010/wordprocessingInk" xmlns:wne="http://schemas.microsoft.com/office/word/2006/wordml" xmlns:wps="http://schemas.microsoft.com/office/word/2010/wordprocessingShape" mc:Ignorable="w14 wp14">
   <w:p>
     <w:pPr>
       <w:pStyle w:val="Encabezado"/>
@@ -1683,7 +1667,7 @@
 </file>
 
 <file path=word/numbering.xml><?xml version="1.0" encoding="utf-8"?>
-<w:numbering xmlns:wpc="http://schemas.microsoft.com/office/word/2010/wordprocessingCanvas" xmlns:mo="http://schemas.microsoft.com/office/mac/office/2008/main" xmlns:mc="http://schemas.openxmlformats.org/markup-compatibility/2006" xmlns:mv="urn:schemas-microsoft-com:mac:vml" xmlns:o="urn:schemas-microsoft-com:office:office" xmlns:r="http://schemas.openxmlformats.org/officeDocument/2006/relationships" xmlns:m="http://schemas.openxmlformats.org/officeDocument/2006/math" xmlns:v="urn:schemas-microsoft-com:vml" xmlns:wp14="http://schemas.microsoft.com/office/word/2010/wordprocessingDrawing" xmlns:wp="http://schemas.openxmlformats.org/drawingml/2006/wordprocessingDrawing" xmlns:w10="urn:schemas-microsoft-com:office:word" xmlns:w="http://schemas.openxmlformats.org/wordprocessingml/2006/main" xmlns:w14="http://schemas.microsoft.com/office/word/2010/wordml" xmlns:wpg="http://schemas.microsoft.com/office/word/2010/wordprocessingGroup" xmlns:wpi="http://schemas.microsoft.com/office/word/2010/wordprocessingInk" xmlns:wne="http://schemas.microsoft.com/office/word/2006/wordml" xmlns:wps="http://schemas.microsoft.com/office/word/2010/wordprocessingShape" mc:Ignorable="w14 wp14 mv">
+<w:numbering xmlns:wpc="http://schemas.microsoft.com/office/word/2010/wordprocessingCanvas" xmlns:mc="http://schemas.openxmlformats.org/markup-compatibility/2006" xmlns:o="urn:schemas-microsoft-com:office:office" xmlns:r="http://schemas.openxmlformats.org/officeDocument/2006/relationships" xmlns:m="http://schemas.openxmlformats.org/officeDocument/2006/math" xmlns:v="urn:schemas-microsoft-com:vml" xmlns:wp14="http://schemas.microsoft.com/office/word/2010/wordprocessingDrawing" xmlns:wp="http://schemas.openxmlformats.org/drawingml/2006/wordprocessingDrawing" xmlns:w10="urn:schemas-microsoft-com:office:word" xmlns:w="http://schemas.openxmlformats.org/wordprocessingml/2006/main" xmlns:w14="http://schemas.microsoft.com/office/word/2010/wordml" xmlns:wpg="http://schemas.microsoft.com/office/word/2010/wordprocessingGroup" xmlns:wpi="http://schemas.microsoft.com/office/word/2010/wordprocessingInk" xmlns:wne="http://schemas.microsoft.com/office/word/2006/wordml" xmlns:wps="http://schemas.microsoft.com/office/word/2010/wordprocessingShape" mc:Ignorable="w14 wp14">
   <w:abstractNum w:abstractNumId="0">
     <w:nsid w:val="3C635C51"/>
     <w:multiLevelType w:val="hybridMultilevel"/>
@@ -2096,7 +2080,7 @@
     </w:rPrDefault>
     <w:pPrDefault/>
   </w:docDefaults>
-  <w:latentStyles w:defLockedState="0" w:defUIPriority="99" w:defSemiHidden="1" w:defUnhideWhenUsed="1" w:defQFormat="0" w:count="276">
+  <w:latentStyles w:defLockedState="0" w:defUIPriority="99" w:defSemiHidden="1" w:defUnhideWhenUsed="1" w:defQFormat="0" w:count="267">
     <w:lsdException w:name="Normal" w:semiHidden="0" w:uiPriority="0" w:unhideWhenUsed="0" w:qFormat="1"/>
     <w:lsdException w:name="heading 1" w:semiHidden="0" w:unhideWhenUsed="0" w:qFormat="1"/>
     <w:lsdException w:name="heading 2" w:uiPriority="1" w:qFormat="1"/>
@@ -2657,7 +2641,7 @@
       <w:lang w:val="ca-ES" w:eastAsia="es-ES"/>
     </w:rPr>
   </w:style>
-  <w:style w:type="character" w:styleId="Enfasis">
+  <w:style w:type="character" w:styleId="nfasis">
     <w:name w:val="Emphasis"/>
     <w:basedOn w:val="Fuentedeprrafopredeter"/>
     <w:uiPriority w:val="20"/>
@@ -2784,11 +2768,11 @@
       <w:lang w:val="ca-ES" w:eastAsia="es-ES"/>
     </w:rPr>
   </w:style>
-  <w:style w:type="paragraph" w:styleId="Citaintensa">
+  <w:style w:type="paragraph" w:styleId="Citadestacada">
     <w:name w:val="Intense Quote"/>
     <w:basedOn w:val="Normal"/>
     <w:next w:val="Normal"/>
-    <w:link w:val="CitaintensaCar"/>
+    <w:link w:val="CitadestacadaCar"/>
     <w:uiPriority w:val="30"/>
     <w:rsid w:val="00BB1D52"/>
     <w:pPr>
@@ -2806,10 +2790,10 @@
       <w:color w:val="4F81BD" w:themeColor="accent1"/>
     </w:rPr>
   </w:style>
-  <w:style w:type="character" w:customStyle="1" w:styleId="CitaintensaCar">
-    <w:name w:val="Cita intensa Car"/>
+  <w:style w:type="character" w:customStyle="1" w:styleId="CitadestacadaCar">
+    <w:name w:val="Cita destacada Car"/>
     <w:basedOn w:val="Fuentedeprrafopredeter"/>
-    <w:link w:val="Citaintensa"/>
+    <w:link w:val="Citadestacada"/>
     <w:uiPriority w:val="30"/>
     <w:rsid w:val="00BB1D52"/>
     <w:rPr>
@@ -2849,7 +2833,7 @@
       <w:u w:val="single"/>
     </w:rPr>
   </w:style>
-  <w:style w:type="character" w:styleId="Ttulodelibro">
+  <w:style w:type="character" w:styleId="Ttulodellibro">
     <w:name w:val="Book Title"/>
     <w:basedOn w:val="Fuentedeprrafopredeter"/>
     <w:uiPriority w:val="33"/>
@@ -3010,7 +2994,7 @@
       <w:spacing w:line="240" w:lineRule="auto"/>
     </w:pPr>
   </w:style>
-  <w:style w:type="paragraph" w:styleId="Encabezadodetabladecontenido">
+  <w:style w:type="paragraph" w:styleId="TtulodeTDC">
     <w:name w:val="TOC Heading"/>
     <w:basedOn w:val="Ttulo1"/>
     <w:next w:val="Normal"/>
@@ -3550,13 +3534,13 @@
   </w:style>
   <w:style w:type="paragraph" w:styleId="Lista">
     <w:name w:val="List"/>
-    <w:basedOn w:val="Textodecuerpo"/>
-    <w:rsid w:val="00BB1D52"/>
-  </w:style>
-  <w:style w:type="paragraph" w:styleId="Textodecuerpo">
+    <w:basedOn w:val="Textoindependiente"/>
+    <w:rsid w:val="00BB1D52"/>
+  </w:style>
+  <w:style w:type="paragraph" w:styleId="Textoindependiente">
     <w:name w:val="Body Text"/>
     <w:basedOn w:val="Normal"/>
-    <w:link w:val="TextodecuerpoCar"/>
+    <w:link w:val="TextoindependienteCar"/>
     <w:uiPriority w:val="99"/>
     <w:rsid w:val="00BB1D52"/>
     <w:pPr>
@@ -3568,10 +3552,10 @@
       <w:lang w:val="en-US"/>
     </w:rPr>
   </w:style>
-  <w:style w:type="character" w:customStyle="1" w:styleId="TextodecuerpoCar">
-    <w:name w:val="Texto de cuerpo Car"/>
+  <w:style w:type="character" w:customStyle="1" w:styleId="TextoindependienteCar">
+    <w:name w:val="Texto independiente Car"/>
     <w:basedOn w:val="Fuentedeprrafopredeter"/>
-    <w:link w:val="Textodecuerpo"/>
+    <w:link w:val="Textoindependiente"/>
     <w:uiPriority w:val="99"/>
     <w:rsid w:val="00BB1D52"/>
     <w:rPr>
@@ -3592,7 +3576,7 @@
   <w:style w:type="paragraph" w:customStyle="1" w:styleId="Heading">
     <w:name w:val="Heading"/>
     <w:basedOn w:val="Normal"/>
-    <w:next w:val="Textodecuerpo"/>
+    <w:next w:val="Textoindependiente"/>
     <w:rsid w:val="00BB1D52"/>
     <w:pPr>
       <w:keepNext/>
@@ -3609,7 +3593,7 @@
   </w:style>
   <w:style w:type="paragraph" w:customStyle="1" w:styleId="TableContents">
     <w:name w:val="Table Contents"/>
-    <w:basedOn w:val="Textodecuerpo"/>
+    <w:basedOn w:val="Textoindependiente"/>
     <w:rsid w:val="00BB1D52"/>
   </w:style>
   <w:style w:type="paragraph" w:customStyle="1" w:styleId="Caption1">
@@ -3633,7 +3617,7 @@
   </w:style>
   <w:style w:type="paragraph" w:customStyle="1" w:styleId="Framecontents">
     <w:name w:val="Frame contents"/>
-    <w:basedOn w:val="Textodecuerpo"/>
+    <w:basedOn w:val="Textoindependiente"/>
     <w:uiPriority w:val="99"/>
     <w:rsid w:val="00BB1D52"/>
   </w:style>
@@ -3669,7 +3653,7 @@
   <w:style w:type="paragraph" w:customStyle="1" w:styleId="HorizontalLine">
     <w:name w:val="Horizontal Line"/>
     <w:basedOn w:val="Normal"/>
-    <w:next w:val="Textodecuerpo"/>
+    <w:next w:val="Textoindependiente"/>
     <w:rsid w:val="00BB1D52"/>
     <w:pPr>
       <w:pBdr>
@@ -3865,7 +3849,7 @@
 </file>
 
 <file path=word/stylesWithEffects.xml><?xml version="1.0" encoding="utf-8"?>
-<w:styles xmlns:wpc="http://schemas.microsoft.com/office/word/2010/wordprocessingCanvas" xmlns:mo="http://schemas.microsoft.com/office/mac/office/2008/main" xmlns:mc="http://schemas.openxmlformats.org/markup-compatibility/2006" xmlns:mv="urn:schemas-microsoft-com:mac:vml" xmlns:o="urn:schemas-microsoft-com:office:office" xmlns:r="http://schemas.openxmlformats.org/officeDocument/2006/relationships" xmlns:m="http://schemas.openxmlformats.org/officeDocument/2006/math" xmlns:v="urn:schemas-microsoft-com:vml" xmlns:wp14="http://schemas.microsoft.com/office/word/2010/wordprocessingDrawing" xmlns:wp="http://schemas.openxmlformats.org/drawingml/2006/wordprocessingDrawing" xmlns:w10="urn:schemas-microsoft-com:office:word" xmlns:w="http://schemas.openxmlformats.org/wordprocessingml/2006/main" xmlns:w14="http://schemas.microsoft.com/office/word/2010/wordml" xmlns:wpg="http://schemas.microsoft.com/office/word/2010/wordprocessingGroup" xmlns:wpi="http://schemas.microsoft.com/office/word/2010/wordprocessingInk" xmlns:wne="http://schemas.microsoft.com/office/word/2006/wordml" xmlns:wps="http://schemas.microsoft.com/office/word/2010/wordprocessingShape" mc:Ignorable="w14 wp14 mv">
+<w:styles xmlns:wpc="http://schemas.microsoft.com/office/word/2010/wordprocessingCanvas" xmlns:mc="http://schemas.openxmlformats.org/markup-compatibility/2006" xmlns:o="urn:schemas-microsoft-com:office:office" xmlns:r="http://schemas.openxmlformats.org/officeDocument/2006/relationships" xmlns:m="http://schemas.openxmlformats.org/officeDocument/2006/math" xmlns:v="urn:schemas-microsoft-com:vml" xmlns:wp14="http://schemas.microsoft.com/office/word/2010/wordprocessingDrawing" xmlns:wp="http://schemas.openxmlformats.org/drawingml/2006/wordprocessingDrawing" xmlns:w10="urn:schemas-microsoft-com:office:word" xmlns:w="http://schemas.openxmlformats.org/wordprocessingml/2006/main" xmlns:w14="http://schemas.microsoft.com/office/word/2010/wordml" xmlns:wpg="http://schemas.microsoft.com/office/word/2010/wordprocessingGroup" xmlns:wpi="http://schemas.microsoft.com/office/word/2010/wordprocessingInk" xmlns:wne="http://schemas.microsoft.com/office/word/2006/wordml" xmlns:wps="http://schemas.microsoft.com/office/word/2010/wordprocessingShape" mc:Ignorable="w14 wp14">
   <w:docDefaults>
     <w:rPrDefault>
       <w:rPr>
@@ -3877,7 +3861,7 @@
     </w:rPrDefault>
     <w:pPrDefault/>
   </w:docDefaults>
-  <w:latentStyles w:defLockedState="0" w:defUIPriority="99" w:defSemiHidden="1" w:defUnhideWhenUsed="1" w:defQFormat="0" w:count="276">
+  <w:latentStyles w:defLockedState="0" w:defUIPriority="99" w:defSemiHidden="1" w:defUnhideWhenUsed="1" w:defQFormat="0" w:count="267">
     <w:lsdException w:name="Normal" w:semiHidden="0" w:uiPriority="0" w:unhideWhenUsed="0" w:qFormat="1"/>
     <w:lsdException w:name="heading 1" w:semiHidden="0" w:uiPriority="9" w:unhideWhenUsed="0" w:qFormat="1"/>
     <w:lsdException w:name="heading 2" w:uiPriority="9" w:qFormat="1"/>
@@ -4373,7 +4357,7 @@
 </file>
 
 <file path=customXml/itemProps1.xml><?xml version="1.0" encoding="utf-8"?>
-<ds:datastoreItem xmlns:ds="http://schemas.openxmlformats.org/officeDocument/2006/customXml" ds:itemID="{7431E551-C843-B84A-807A-4330EEDA67A8}">
+<ds:datastoreItem xmlns:ds="http://schemas.openxmlformats.org/officeDocument/2006/customXml" ds:itemID="{1D1CC316-A0A1-4F3C-9F6B-3627569B3B31}">
   <ds:schemaRefs>
     <ds:schemaRef ds:uri="http://schemas.openxmlformats.org/officeDocument/2006/bibliography"/>
   </ds:schemaRefs>

</xml_diff>

<commit_message>
DOC: Update the user manual for v0.13.
</commit_message>
<xml_diff>
--- a/starviewer/doc/help/quickstartguide/Starviewer_Extensions_Quick_start_guide.docx
+++ b/starviewer/doc/help/quickstartguide/Starviewer_Extensions_Quick_start_guide.docx
@@ -66,7 +66,7 @@
       </w:r>
       <w:r>
         <w:rPr>
-          <w:rStyle w:val="Textoennegrita"/>
+          <w:rStyle w:val="Textennegreta"/>
         </w:rPr>
         <w:t>Guia Ràpida.</w:t>
       </w:r>
@@ -74,7 +74,7 @@
     <w:p/>
     <w:p>
       <w:pPr>
-        <w:pStyle w:val="Ttulo1"/>
+        <w:pStyle w:val="Ttol1"/>
       </w:pPr>
       <w:bookmarkStart w:id="6" w:name="exqa5"/>
       <w:bookmarkEnd w:id="6"/>
@@ -199,7 +199,7 @@
       </w:r>
       <w:r>
         <w:rPr>
-          <w:rStyle w:val="Textoennegrita"/>
+          <w:rStyle w:val="Textennegreta"/>
         </w:rPr>
         <w:t>Visualització</w:t>
       </w:r>
@@ -210,7 +210,7 @@
     <w:p/>
     <w:p>
       <w:pPr>
-        <w:pStyle w:val="Ttulo2"/>
+        <w:pStyle w:val="Ttol2"/>
       </w:pPr>
       <w:r>
         <w:t>MPR 2D</w:t>
@@ -243,13 +243,13 @@
                 <w:p>
                   <w:pPr>
                     <w:rPr>
-                      <w:rStyle w:val="Textoennegrita"/>
+                      <w:rStyle w:val="Textennegreta"/>
                       <w:lang w:val="es-ES"/>
                     </w:rPr>
                   </w:pPr>
                   <w:r>
                     <w:rPr>
-                      <w:rStyle w:val="Textoennegrita"/>
+                      <w:rStyle w:val="Textennegreta"/>
                       <w:lang w:val="es-ES"/>
                     </w:rPr>
                     <w:t>7</w:t>
@@ -272,13 +272,13 @@
                 <w:p>
                   <w:pPr>
                     <w:rPr>
-                      <w:rStyle w:val="Textoennegrita"/>
+                      <w:rStyle w:val="Textennegreta"/>
                       <w:lang w:val="es-ES"/>
                     </w:rPr>
                   </w:pPr>
                   <w:r>
                     <w:rPr>
-                      <w:rStyle w:val="Textoennegrita"/>
+                      <w:rStyle w:val="Textennegreta"/>
                       <w:lang w:val="es-ES"/>
                     </w:rPr>
                     <w:t>5</w:t>
@@ -301,13 +301,13 @@
                 <w:p>
                   <w:pPr>
                     <w:rPr>
-                      <w:rStyle w:val="Textoennegrita"/>
+                      <w:rStyle w:val="Textennegreta"/>
                       <w:lang w:val="es-ES"/>
                     </w:rPr>
                   </w:pPr>
                   <w:r>
                     <w:rPr>
-                      <w:rStyle w:val="Textoennegrita"/>
+                      <w:rStyle w:val="Textennegreta"/>
                       <w:lang w:val="es-ES"/>
                     </w:rPr>
                     <w:t>4</w:t>
@@ -330,13 +330,13 @@
                 <w:p>
                   <w:pPr>
                     <w:rPr>
-                      <w:rStyle w:val="Textoennegrita"/>
+                      <w:rStyle w:val="Textennegreta"/>
                       <w:lang w:val="es-ES"/>
                     </w:rPr>
                   </w:pPr>
                   <w:r>
                     <w:rPr>
-                      <w:rStyle w:val="Textoennegrita"/>
+                      <w:rStyle w:val="Textennegreta"/>
                       <w:lang w:val="es-ES"/>
                     </w:rPr>
                     <w:t>3</w:t>
@@ -359,13 +359,13 @@
                 <w:p>
                   <w:pPr>
                     <w:rPr>
-                      <w:rStyle w:val="Textoennegrita"/>
+                      <w:rStyle w:val="Textennegreta"/>
                       <w:lang w:val="es-ES"/>
                     </w:rPr>
                   </w:pPr>
                   <w:r>
                     <w:rPr>
-                      <w:rStyle w:val="Textoennegrita"/>
+                      <w:rStyle w:val="Textennegreta"/>
                       <w:lang w:val="es-ES"/>
                     </w:rPr>
                     <w:t>2</w:t>
@@ -388,12 +388,12 @@
                 <w:p>
                   <w:pPr>
                     <w:rPr>
-                      <w:rStyle w:val="Textoennegrita"/>
+                      <w:rStyle w:val="Textennegreta"/>
                     </w:rPr>
                   </w:pPr>
                   <w:r>
                     <w:rPr>
-                      <w:rStyle w:val="Textoennegrita"/>
+                      <w:rStyle w:val="Textennegreta"/>
                     </w:rPr>
                     <w:t>1</w:t>
                   </w:r>
@@ -415,13 +415,13 @@
                 <w:p>
                   <w:pPr>
                     <w:rPr>
-                      <w:rStyle w:val="Textoennegrita"/>
+                      <w:rStyle w:val="Textennegreta"/>
                       <w:lang w:val="es-ES"/>
                     </w:rPr>
                   </w:pPr>
                   <w:r>
                     <w:rPr>
-                      <w:rStyle w:val="Textoennegrita"/>
+                      <w:rStyle w:val="Textennegreta"/>
                       <w:lang w:val="es-ES"/>
                     </w:rPr>
                     <w:t>6</w:t>
@@ -587,7 +587,7 @@
     <w:p/>
     <w:p>
       <w:pPr>
-        <w:pStyle w:val="Prrafodelista"/>
+        <w:pStyle w:val="Pargrafdellista"/>
         <w:numPr>
           <w:ilvl w:val="0"/>
           <w:numId w:val="8"/>
@@ -606,7 +606,7 @@
     </w:p>
     <w:p>
       <w:pPr>
-        <w:pStyle w:val="Prrafodelista"/>
+        <w:pStyle w:val="Pargrafdellista"/>
         <w:numPr>
           <w:ilvl w:val="0"/>
           <w:numId w:val="8"/>
@@ -619,7 +619,7 @@
     </w:p>
     <w:p>
       <w:pPr>
-        <w:pStyle w:val="Prrafodelista"/>
+        <w:pStyle w:val="Pargrafdellista"/>
         <w:numPr>
           <w:ilvl w:val="0"/>
           <w:numId w:val="8"/>
@@ -631,7 +631,7 @@
     </w:p>
     <w:p>
       <w:pPr>
-        <w:pStyle w:val="Prrafodelista"/>
+        <w:pStyle w:val="Pargrafdellista"/>
         <w:numPr>
           <w:ilvl w:val="0"/>
           <w:numId w:val="8"/>
@@ -643,7 +643,7 @@
     </w:p>
     <w:p>
       <w:pPr>
-        <w:pStyle w:val="Prrafodelista"/>
+        <w:pStyle w:val="Pargrafdellista"/>
         <w:numPr>
           <w:ilvl w:val="0"/>
           <w:numId w:val="8"/>
@@ -655,7 +655,7 @@
     </w:p>
     <w:p>
       <w:pPr>
-        <w:pStyle w:val="Prrafodelista"/>
+        <w:pStyle w:val="Pargrafdellista"/>
         <w:numPr>
           <w:ilvl w:val="0"/>
           <w:numId w:val="8"/>
@@ -668,7 +668,7 @@
     </w:p>
     <w:p>
       <w:pPr>
-        <w:pStyle w:val="Prrafodelista"/>
+        <w:pStyle w:val="Pargrafdellista"/>
         <w:numPr>
           <w:ilvl w:val="0"/>
           <w:numId w:val="8"/>
@@ -680,7 +680,7 @@
     </w:p>
     <w:p>
       <w:pPr>
-        <w:pStyle w:val="Prrafodelista"/>
+        <w:pStyle w:val="Pargrafdellista"/>
         <w:numPr>
           <w:ilvl w:val="0"/>
           <w:numId w:val="8"/>
@@ -704,7 +704,7 @@
     <w:p>
       <w:r>
         <w:rPr>
-          <w:rStyle w:val="Textoennegrita"/>
+          <w:rStyle w:val="Textennegreta"/>
         </w:rPr>
         <w:t>Desplaçament del tall:</w:t>
       </w:r>
@@ -754,19 +754,19 @@
     <w:p>
       <w:r>
         <w:rPr>
-          <w:rStyle w:val="Textoennegrita"/>
+          <w:rStyle w:val="Textennegreta"/>
         </w:rPr>
         <w:t xml:space="preserve">Rotació del </w:t>
       </w:r>
       <w:r>
         <w:rPr>
-          <w:rStyle w:val="Textoennegrita"/>
+          <w:rStyle w:val="Textennegreta"/>
         </w:rPr>
         <w:t xml:space="preserve">pla de </w:t>
       </w:r>
       <w:r>
         <w:rPr>
-          <w:rStyle w:val="Textoennegrita"/>
+          <w:rStyle w:val="Textennegreta"/>
         </w:rPr>
         <w:t>tall:</w:t>
       </w:r>
@@ -791,7 +791,7 @@
     </w:p>
     <w:p>
       <w:pPr>
-        <w:pStyle w:val="Ttulo2"/>
+        <w:pStyle w:val="Ttol2"/>
       </w:pPr>
       <w:r>
         <w:lastRenderedPageBreak/>
@@ -877,13 +877,13 @@
                 <w:p>
                   <w:pPr>
                     <w:rPr>
-                      <w:rStyle w:val="Textoennegrita"/>
+                      <w:rStyle w:val="Textennegreta"/>
                       <w:lang w:val="es-ES"/>
                     </w:rPr>
                   </w:pPr>
                   <w:r>
                     <w:rPr>
-                      <w:rStyle w:val="Textoennegrita"/>
+                      <w:rStyle w:val="Textennegreta"/>
                       <w:lang w:val="es-ES"/>
                     </w:rPr>
                     <w:t>1</w:t>
@@ -1031,7 +1031,7 @@
     <w:p/>
     <w:p>
       <w:pPr>
-        <w:pStyle w:val="Ttulo1"/>
+        <w:pStyle w:val="Ttol1"/>
       </w:pPr>
       <w:r>
         <w:t xml:space="preserve">Altres extensions </w:t>
@@ -1323,7 +1323,7 @@
 <w:ftr xmlns:wpc="http://schemas.microsoft.com/office/word/2010/wordprocessingCanvas" xmlns:mc="http://schemas.openxmlformats.org/markup-compatibility/2006" xmlns:o="urn:schemas-microsoft-com:office:office" xmlns:r="http://schemas.openxmlformats.org/officeDocument/2006/relationships" xmlns:m="http://schemas.openxmlformats.org/officeDocument/2006/math" xmlns:v="urn:schemas-microsoft-com:vml" xmlns:wp14="http://schemas.microsoft.com/office/word/2010/wordprocessingDrawing" xmlns:wp="http://schemas.openxmlformats.org/drawingml/2006/wordprocessingDrawing" xmlns:w10="urn:schemas-microsoft-com:office:word" xmlns:w="http://schemas.openxmlformats.org/wordprocessingml/2006/main" xmlns:w14="http://schemas.microsoft.com/office/word/2010/wordml" xmlns:wpg="http://schemas.microsoft.com/office/word/2010/wordprocessingGroup" xmlns:wpi="http://schemas.microsoft.com/office/word/2010/wordprocessingInk" xmlns:wne="http://schemas.microsoft.com/office/word/2006/wordml" xmlns:wps="http://schemas.microsoft.com/office/word/2010/wordprocessingShape" mc:Ignorable="w14 wp14">
   <w:p>
     <w:pPr>
-      <w:pStyle w:val="Piedepgina"/>
+      <w:pStyle w:val="Peu"/>
       <w:framePr w:wrap="around" w:vAnchor="text" w:hAnchor="margin" w:xAlign="center" w:y="1"/>
       <w:rPr>
         <w:rStyle w:val="Nmerodepgina"/>
@@ -1350,7 +1350,7 @@
   </w:p>
   <w:p>
     <w:pPr>
-      <w:pStyle w:val="Piedepgina"/>
+      <w:pStyle w:val="Peu"/>
     </w:pPr>
   </w:p>
 </w:ftr>
@@ -1360,7 +1360,7 @@
 <w:ftr xmlns:wpc="http://schemas.microsoft.com/office/word/2010/wordprocessingCanvas" xmlns:mc="http://schemas.openxmlformats.org/markup-compatibility/2006" xmlns:o="urn:schemas-microsoft-com:office:office" xmlns:r="http://schemas.openxmlformats.org/officeDocument/2006/relationships" xmlns:m="http://schemas.openxmlformats.org/officeDocument/2006/math" xmlns:v="urn:schemas-microsoft-com:vml" xmlns:wp14="http://schemas.microsoft.com/office/word/2010/wordprocessingDrawing" xmlns:wp="http://schemas.openxmlformats.org/drawingml/2006/wordprocessingDrawing" xmlns:w10="urn:schemas-microsoft-com:office:word" xmlns:w="http://schemas.openxmlformats.org/wordprocessingml/2006/main" xmlns:w14="http://schemas.microsoft.com/office/word/2010/wordml" xmlns:wpg="http://schemas.microsoft.com/office/word/2010/wordprocessingGroup" xmlns:wpi="http://schemas.microsoft.com/office/word/2010/wordprocessingInk" xmlns:wne="http://schemas.microsoft.com/office/word/2006/wordml" xmlns:wps="http://schemas.microsoft.com/office/word/2010/wordprocessingShape" mc:Ignorable="w14 wp14">
   <w:p>
     <w:pPr>
-      <w:pStyle w:val="Piedepgina"/>
+      <w:pStyle w:val="Peu"/>
       <w:framePr w:wrap="around" w:vAnchor="text" w:hAnchor="margin" w:xAlign="center" w:y="1"/>
       <w:rPr>
         <w:rStyle w:val="Nmerodepgina"/>
@@ -1400,7 +1400,7 @@
   </w:p>
   <w:p>
     <w:pPr>
-      <w:pStyle w:val="Piedepgina"/>
+      <w:pStyle w:val="Peu"/>
     </w:pPr>
   </w:p>
 </w:ftr>
@@ -1429,7 +1429,7 @@
 <w:hdr xmlns:wpc="http://schemas.microsoft.com/office/word/2010/wordprocessingCanvas" xmlns:mc="http://schemas.openxmlformats.org/markup-compatibility/2006" xmlns:o="urn:schemas-microsoft-com:office:office" xmlns:r="http://schemas.openxmlformats.org/officeDocument/2006/relationships" xmlns:m="http://schemas.openxmlformats.org/officeDocument/2006/math" xmlns:v="urn:schemas-microsoft-com:vml" xmlns:wp14="http://schemas.microsoft.com/office/word/2010/wordprocessingDrawing" xmlns:wp="http://schemas.openxmlformats.org/drawingml/2006/wordprocessingDrawing" xmlns:w10="urn:schemas-microsoft-com:office:word" xmlns:w="http://schemas.openxmlformats.org/wordprocessingml/2006/main" xmlns:w14="http://schemas.microsoft.com/office/word/2010/wordml" xmlns:wpg="http://schemas.microsoft.com/office/word/2010/wordprocessingGroup" xmlns:wpi="http://schemas.microsoft.com/office/word/2010/wordprocessingInk" xmlns:wne="http://schemas.microsoft.com/office/word/2006/wordml" xmlns:wps="http://schemas.microsoft.com/office/word/2010/wordprocessingShape" mc:Ignorable="w14 wp14">
   <w:p>
     <w:pPr>
-      <w:pStyle w:val="Encabezado"/>
+      <w:pStyle w:val="Capalera"/>
     </w:pPr>
     <w:r>
       <w:rPr>
@@ -1489,7 +1489,7 @@
         </w:tcPr>
         <w:p>
           <w:pPr>
-            <w:pStyle w:val="Encabezado"/>
+            <w:pStyle w:val="Capalera"/>
           </w:pPr>
           <w:r>
             <w:t xml:space="preserve">GUIA RÀPIDA DE LES </w:t>
@@ -1513,7 +1513,7 @@
         </w:tcPr>
         <w:p>
           <w:pPr>
-            <w:pStyle w:val="Encabezado"/>
+            <w:pStyle w:val="Capalera"/>
           </w:pPr>
           <w:r>
             <w:t>v</w:t>
@@ -1522,7 +1522,7 @@
             <w:t>0.1</w:t>
           </w:r>
           <w:r>
-            <w:t>2</w:t>
+            <w:t>3</w:t>
           </w:r>
         </w:p>
       </w:tc>
@@ -1554,7 +1554,7 @@
   </w:tbl>
   <w:p>
     <w:pPr>
-      <w:pStyle w:val="Encabezado"/>
+      <w:pStyle w:val="Capalera"/>
     </w:pPr>
     <w:r>
       <w:rPr>
@@ -1629,7 +1629,7 @@
 <w:hdr xmlns:wpc="http://schemas.microsoft.com/office/word/2010/wordprocessingCanvas" xmlns:mc="http://schemas.openxmlformats.org/markup-compatibility/2006" xmlns:o="urn:schemas-microsoft-com:office:office" xmlns:r="http://schemas.openxmlformats.org/officeDocument/2006/relationships" xmlns:m="http://schemas.openxmlformats.org/officeDocument/2006/math" xmlns:v="urn:schemas-microsoft-com:vml" xmlns:wp14="http://schemas.microsoft.com/office/word/2010/wordprocessingDrawing" xmlns:wp="http://schemas.openxmlformats.org/drawingml/2006/wordprocessingDrawing" xmlns:w10="urn:schemas-microsoft-com:office:word" xmlns:w="http://schemas.openxmlformats.org/wordprocessingml/2006/main" xmlns:w14="http://schemas.microsoft.com/office/word/2010/wordml" xmlns:wpg="http://schemas.microsoft.com/office/word/2010/wordprocessingGroup" xmlns:wpi="http://schemas.microsoft.com/office/word/2010/wordprocessingInk" xmlns:wne="http://schemas.microsoft.com/office/word/2006/wordml" xmlns:wps="http://schemas.microsoft.com/office/word/2010/wordprocessingShape" mc:Ignorable="w14 wp14">
   <w:p>
     <w:pPr>
-      <w:pStyle w:val="Encabezado"/>
+      <w:pStyle w:val="Capalera"/>
     </w:pPr>
     <w:r>
       <w:rPr>
@@ -1763,7 +1763,7 @@
     <w:tmpl w:val="EBACC6A6"/>
     <w:lvl w:ilvl="0" w:tplc="A230AD60">
       <w:numFmt w:val="bullet"/>
-      <w:pStyle w:val="Prrafodelista"/>
+      <w:pStyle w:val="Pargrafdellista"/>
       <w:lvlText w:val="-"/>
       <w:lvlJc w:val="left"/>
       <w:pPr>
@@ -1879,7 +1879,7 @@
     <w:lvl w:ilvl="0">
       <w:start w:val="1"/>
       <w:numFmt w:val="decimal"/>
-      <w:pStyle w:val="Ttulo1"/>
+      <w:pStyle w:val="Ttol1"/>
       <w:suff w:val="space"/>
       <w:lvlText w:val="%1."/>
       <w:lvlJc w:val="left"/>
@@ -1913,7 +1913,7 @@
     <w:lvl w:ilvl="1">
       <w:start w:val="1"/>
       <w:numFmt w:val="decimal"/>
-      <w:pStyle w:val="Ttulo2"/>
+      <w:pStyle w:val="Ttol2"/>
       <w:suff w:val="space"/>
       <w:lvlText w:val="%1.%2."/>
       <w:lvlJc w:val="left"/>
@@ -1927,7 +1927,7 @@
     <w:lvl w:ilvl="2">
       <w:start w:val="1"/>
       <w:numFmt w:val="decimal"/>
-      <w:pStyle w:val="Ttulo3"/>
+      <w:pStyle w:val="Ttol3"/>
       <w:suff w:val="space"/>
       <w:lvlText w:val="%1.%2.%3."/>
       <w:lvlJc w:val="left"/>
@@ -1942,7 +1942,7 @@
     <w:lvl w:ilvl="3">
       <w:start w:val="1"/>
       <w:numFmt w:val="decimal"/>
-      <w:pStyle w:val="Ttulo4"/>
+      <w:pStyle w:val="Ttol4"/>
       <w:suff w:val="space"/>
       <w:lvlText w:val="%1.%2.%3.%4."/>
       <w:lvlJc w:val="left"/>
@@ -1976,7 +1976,7 @@
     <w:lvl w:ilvl="4">
       <w:start w:val="1"/>
       <w:numFmt w:val="decimal"/>
-      <w:pStyle w:val="Ttulo5"/>
+      <w:pStyle w:val="Ttol5"/>
       <w:lvlText w:val="%1.%2.%3.%4.%5"/>
       <w:lvlJc w:val="left"/>
       <w:pPr>
@@ -1989,7 +1989,7 @@
     <w:lvl w:ilvl="5">
       <w:start w:val="1"/>
       <w:numFmt w:val="decimal"/>
-      <w:pStyle w:val="Ttulo6"/>
+      <w:pStyle w:val="Ttol6"/>
       <w:lvlText w:val="%1.%2.%3.%4.%5.%6"/>
       <w:lvlJc w:val="left"/>
       <w:pPr>
@@ -2002,7 +2002,7 @@
     <w:lvl w:ilvl="6">
       <w:start w:val="1"/>
       <w:numFmt w:val="decimal"/>
-      <w:pStyle w:val="Ttulo7"/>
+      <w:pStyle w:val="Ttol7"/>
       <w:lvlText w:val="%1.%2.%3.%4.%5.%6.%7"/>
       <w:lvlJc w:val="left"/>
       <w:pPr>
@@ -2015,7 +2015,7 @@
     <w:lvl w:ilvl="7">
       <w:start w:val="1"/>
       <w:numFmt w:val="decimal"/>
-      <w:pStyle w:val="Ttulo8"/>
+      <w:pStyle w:val="Ttol8"/>
       <w:lvlText w:val="%1.%2.%3.%4.%5.%6.%7.%8"/>
       <w:lvlJc w:val="left"/>
       <w:pPr>
@@ -2028,7 +2028,7 @@
     <w:lvl w:ilvl="8">
       <w:start w:val="1"/>
       <w:numFmt w:val="decimal"/>
-      <w:pStyle w:val="Ttulo9"/>
+      <w:pStyle w:val="Ttol9"/>
       <w:lvlText w:val="%1.%2.%3.%4.%5.%6.%7.%8.%9"/>
       <w:lvlJc w:val="left"/>
       <w:pPr>
@@ -2239,11 +2239,11 @@
       <w:lang w:val="ca-ES" w:eastAsia="es-ES"/>
     </w:rPr>
   </w:style>
-  <w:style w:type="paragraph" w:styleId="Ttulo1">
+  <w:style w:type="paragraph" w:styleId="Ttol1">
     <w:name w:val="heading 1"/>
     <w:basedOn w:val="Normal"/>
     <w:next w:val="Normal"/>
-    <w:link w:val="Ttulo1Car"/>
+    <w:link w:val="Ttol1Car"/>
     <w:autoRedefine/>
     <w:uiPriority w:val="99"/>
     <w:qFormat/>
@@ -2264,11 +2264,11 @@
       <w:szCs w:val="18"/>
     </w:rPr>
   </w:style>
-  <w:style w:type="paragraph" w:styleId="Ttulo2">
+  <w:style w:type="paragraph" w:styleId="Ttol2">
     <w:name w:val="heading 2"/>
     <w:basedOn w:val="Normal"/>
     <w:next w:val="Normal"/>
-    <w:link w:val="Ttulo2Car"/>
+    <w:link w:val="Ttol2Car"/>
     <w:uiPriority w:val="1"/>
     <w:qFormat/>
     <w:rsid w:val="00D93AB9"/>
@@ -2288,11 +2288,11 @@
       <w:color w:val="000000" w:themeColor="text1"/>
     </w:rPr>
   </w:style>
-  <w:style w:type="paragraph" w:styleId="Ttulo3">
+  <w:style w:type="paragraph" w:styleId="Ttol3">
     <w:name w:val="heading 3"/>
     <w:basedOn w:val="Normal"/>
     <w:next w:val="Normal"/>
-    <w:link w:val="Ttulo3Car"/>
+    <w:link w:val="Ttol3Car"/>
     <w:uiPriority w:val="9"/>
     <w:qFormat/>
     <w:rsid w:val="00D93AB9"/>
@@ -2312,11 +2312,11 @@
       <w:szCs w:val="18"/>
     </w:rPr>
   </w:style>
-  <w:style w:type="paragraph" w:styleId="Ttulo4">
+  <w:style w:type="paragraph" w:styleId="Ttol4">
     <w:name w:val="heading 4"/>
     <w:basedOn w:val="Normal"/>
     <w:next w:val="Normal"/>
-    <w:link w:val="Ttulo4Car"/>
+    <w:link w:val="Ttol4Car"/>
     <w:uiPriority w:val="9"/>
     <w:qFormat/>
     <w:rsid w:val="00D93AB9"/>
@@ -2337,11 +2337,11 @@
       <w:color w:val="000000" w:themeColor="text1"/>
     </w:rPr>
   </w:style>
-  <w:style w:type="paragraph" w:styleId="Ttulo5">
+  <w:style w:type="paragraph" w:styleId="Ttol5">
     <w:name w:val="heading 5"/>
     <w:basedOn w:val="Normal"/>
     <w:next w:val="Normal"/>
-    <w:link w:val="Ttulo5Car"/>
+    <w:link w:val="Ttol5Car"/>
     <w:uiPriority w:val="99"/>
     <w:unhideWhenUsed/>
     <w:qFormat/>
@@ -2361,11 +2361,11 @@
       <w:color w:val="243F60" w:themeColor="accent1" w:themeShade="7F"/>
     </w:rPr>
   </w:style>
-  <w:style w:type="paragraph" w:styleId="Ttulo6">
+  <w:style w:type="paragraph" w:styleId="Ttol6">
     <w:name w:val="heading 6"/>
     <w:basedOn w:val="Normal"/>
     <w:next w:val="Normal"/>
-    <w:link w:val="Ttulo6Car"/>
+    <w:link w:val="Ttol6Car"/>
     <w:uiPriority w:val="99"/>
     <w:unhideWhenUsed/>
     <w:qFormat/>
@@ -2387,11 +2387,11 @@
       <w:color w:val="243F60" w:themeColor="accent1" w:themeShade="7F"/>
     </w:rPr>
   </w:style>
-  <w:style w:type="paragraph" w:styleId="Ttulo7">
+  <w:style w:type="paragraph" w:styleId="Ttol7">
     <w:name w:val="heading 7"/>
     <w:basedOn w:val="Normal"/>
     <w:next w:val="Normal"/>
-    <w:link w:val="Ttulo7Car"/>
+    <w:link w:val="Ttol7Car"/>
     <w:uiPriority w:val="99"/>
     <w:unhideWhenUsed/>
     <w:qFormat/>
@@ -2413,11 +2413,11 @@
       <w:color w:val="404040" w:themeColor="text1" w:themeTint="BF"/>
     </w:rPr>
   </w:style>
-  <w:style w:type="paragraph" w:styleId="Ttulo8">
+  <w:style w:type="paragraph" w:styleId="Ttol8">
     <w:name w:val="heading 8"/>
     <w:basedOn w:val="Normal"/>
     <w:next w:val="Normal"/>
-    <w:link w:val="Ttulo8Car"/>
+    <w:link w:val="Ttol8Car"/>
     <w:uiPriority w:val="99"/>
     <w:unhideWhenUsed/>
     <w:qFormat/>
@@ -2437,11 +2437,11 @@
       <w:color w:val="404040" w:themeColor="text1" w:themeTint="BF"/>
     </w:rPr>
   </w:style>
-  <w:style w:type="paragraph" w:styleId="Ttulo9">
+  <w:style w:type="paragraph" w:styleId="Ttol9">
     <w:name w:val="heading 9"/>
     <w:basedOn w:val="Normal"/>
     <w:next w:val="Normal"/>
-    <w:link w:val="Ttulo9Car"/>
+    <w:link w:val="Ttol9Car"/>
     <w:uiPriority w:val="99"/>
     <w:semiHidden/>
     <w:unhideWhenUsed/>
@@ -2464,13 +2464,13 @@
       <w:color w:val="404040" w:themeColor="text1" w:themeTint="BF"/>
     </w:rPr>
   </w:style>
-  <w:style w:type="character" w:default="1" w:styleId="Fuentedeprrafopredeter">
+  <w:style w:type="character" w:default="1" w:styleId="Tipusdelletraperdefectedelpargraf">
     <w:name w:val="Default Paragraph Font"/>
     <w:uiPriority w:val="1"/>
     <w:semiHidden/>
     <w:unhideWhenUsed/>
   </w:style>
-  <w:style w:type="table" w:default="1" w:styleId="Tablanormal">
+  <w:style w:type="table" w:default="1" w:styleId="Taulanormal">
     <w:name w:val="Normal Table"/>
     <w:uiPriority w:val="99"/>
     <w:semiHidden/>
@@ -2485,16 +2485,16 @@
       </w:tblCellMar>
     </w:tblPr>
   </w:style>
-  <w:style w:type="numbering" w:default="1" w:styleId="Sinlista">
+  <w:style w:type="numbering" w:default="1" w:styleId="Sensellista">
     <w:name w:val="No List"/>
     <w:uiPriority w:val="99"/>
     <w:semiHidden/>
     <w:unhideWhenUsed/>
   </w:style>
-  <w:style w:type="paragraph" w:styleId="Encabezado">
+  <w:style w:type="paragraph" w:styleId="Capalera">
     <w:name w:val="header"/>
     <w:basedOn w:val="Normal"/>
-    <w:link w:val="EncabezadoCar"/>
+    <w:link w:val="CapaleraCar"/>
     <w:uiPriority w:val="99"/>
     <w:unhideWhenUsed/>
     <w:qFormat/>
@@ -2510,10 +2510,10 @@
       <w:rFonts w:ascii="HelveticaNeueLT Com 67 MdCn" w:hAnsi="HelveticaNeueLT Com 67 MdCn"/>
     </w:rPr>
   </w:style>
-  <w:style w:type="character" w:customStyle="1" w:styleId="EncabezadoCar">
-    <w:name w:val="Encabezado Car"/>
-    <w:basedOn w:val="Fuentedeprrafopredeter"/>
-    <w:link w:val="Encabezado"/>
+  <w:style w:type="character" w:customStyle="1" w:styleId="CapaleraCar">
+    <w:name w:val="Capçalera Car"/>
+    <w:basedOn w:val="Tipusdelletraperdefectedelpargraf"/>
+    <w:link w:val="Capalera"/>
     <w:uiPriority w:val="99"/>
     <w:rsid w:val="00BF7C9D"/>
     <w:rPr>
@@ -2523,10 +2523,10 @@
       <w:lang w:val="ca-ES" w:eastAsia="es-ES"/>
     </w:rPr>
   </w:style>
-  <w:style w:type="paragraph" w:styleId="Piedepgina">
+  <w:style w:type="paragraph" w:styleId="Peu">
     <w:name w:val="footer"/>
     <w:basedOn w:val="Normal"/>
-    <w:link w:val="PiedepginaCar"/>
+    <w:link w:val="PeuCar"/>
     <w:uiPriority w:val="99"/>
     <w:unhideWhenUsed/>
     <w:rsid w:val="00BB1D52"/>
@@ -2537,10 +2537,10 @@
       </w:tabs>
     </w:pPr>
   </w:style>
-  <w:style w:type="character" w:customStyle="1" w:styleId="PiedepginaCar">
-    <w:name w:val="Pie de página Car"/>
-    <w:basedOn w:val="Fuentedeprrafopredeter"/>
-    <w:link w:val="Piedepgina"/>
+  <w:style w:type="character" w:customStyle="1" w:styleId="PeuCar">
+    <w:name w:val="Peu Car"/>
+    <w:basedOn w:val="Tipusdelletraperdefectedelpargraf"/>
+    <w:link w:val="Peu"/>
     <w:uiPriority w:val="99"/>
     <w:rsid w:val="00BB1D52"/>
     <w:rPr>
@@ -2550,9 +2550,9 @@
       <w:lang w:val="ca-ES" w:eastAsia="es-ES"/>
     </w:rPr>
   </w:style>
-  <w:style w:type="character" w:styleId="Textoennegrita">
+  <w:style w:type="character" w:styleId="Textennegreta">
     <w:name w:val="Strong"/>
-    <w:basedOn w:val="Fuentedeprrafopredeter"/>
+    <w:basedOn w:val="Tipusdelletraperdefectedelpargraf"/>
     <w:qFormat/>
     <w:rsid w:val="00BB1D52"/>
     <w:rPr>
@@ -2563,10 +2563,10 @@
       <w:iCs w:val="0"/>
     </w:rPr>
   </w:style>
-  <w:style w:type="paragraph" w:styleId="Textodeglobo">
+  <w:style w:type="paragraph" w:styleId="Textdeglobus">
     <w:name w:val="Balloon Text"/>
     <w:basedOn w:val="Normal"/>
-    <w:link w:val="TextodegloboCar"/>
+    <w:link w:val="TextdeglobusCar"/>
     <w:unhideWhenUsed/>
     <w:rsid w:val="00BB1D52"/>
     <w:pPr>
@@ -2577,10 +2577,10 @@
       <w:szCs w:val="18"/>
     </w:rPr>
   </w:style>
-  <w:style w:type="character" w:customStyle="1" w:styleId="TextodegloboCar">
-    <w:name w:val="Texto de globo Car"/>
-    <w:basedOn w:val="Fuentedeprrafopredeter"/>
-    <w:link w:val="Textodeglobo"/>
+  <w:style w:type="character" w:customStyle="1" w:styleId="TextdeglobusCar">
+    <w:name w:val="Text de globus Car"/>
+    <w:basedOn w:val="Tipusdelletraperdefectedelpargraf"/>
+    <w:link w:val="Textdeglobus"/>
     <w:rsid w:val="00BB1D52"/>
     <w:rPr>
       <w:rFonts w:ascii="Lucida Grande" w:eastAsia="Verdana" w:hAnsi="Lucida Grande" w:cs="Lucida Grande"/>
@@ -2589,13 +2589,12 @@
       <w:lang w:val="ca-ES" w:eastAsia="es-ES"/>
     </w:rPr>
   </w:style>
-  <w:style w:type="table" w:styleId="Tablaconcuadrcula">
+  <w:style w:type="table" w:styleId="Taulaambquadrcula">
     <w:name w:val="Table Grid"/>
-    <w:basedOn w:val="Tablanormal"/>
+    <w:basedOn w:val="Taulanormal"/>
     <w:uiPriority w:val="59"/>
     <w:rsid w:val="00BB1D52"/>
     <w:tblPr>
-      <w:tblInd w:w="0" w:type="dxa"/>
       <w:tblBorders>
         <w:top w:val="single" w:sz="4" w:space="0" w:color="auto"/>
         <w:left w:val="single" w:sz="4" w:space="0" w:color="auto"/>
@@ -2604,17 +2603,11 @@
         <w:insideH w:val="single" w:sz="4" w:space="0" w:color="auto"/>
         <w:insideV w:val="single" w:sz="4" w:space="0" w:color="auto"/>
       </w:tblBorders>
-      <w:tblCellMar>
-        <w:top w:w="0" w:type="dxa"/>
-        <w:left w:w="108" w:type="dxa"/>
-        <w:bottom w:w="0" w:type="dxa"/>
-        <w:right w:w="108" w:type="dxa"/>
-      </w:tblCellMar>
     </w:tblPr>
   </w:style>
-  <w:style w:type="character" w:styleId="nfasisintenso">
+  <w:style w:type="character" w:styleId="mfasiintens">
     <w:name w:val="Intense Emphasis"/>
-    <w:basedOn w:val="Fuentedeprrafopredeter"/>
+    <w:basedOn w:val="Tipusdelletraperdefectedelpargraf"/>
     <w:uiPriority w:val="21"/>
     <w:qFormat/>
     <w:rsid w:val="00BB1D52"/>
@@ -2626,10 +2619,10 @@
       <w:color w:val="000000" w:themeColor="text1"/>
     </w:rPr>
   </w:style>
-  <w:style w:type="character" w:customStyle="1" w:styleId="Ttulo1Car">
-    <w:name w:val="Título 1 Car"/>
-    <w:basedOn w:val="Fuentedeprrafopredeter"/>
-    <w:link w:val="Ttulo1"/>
+  <w:style w:type="character" w:customStyle="1" w:styleId="Ttol1Car">
+    <w:name w:val="Títol 1 Car"/>
+    <w:basedOn w:val="Tipusdelletraperdefectedelpargraf"/>
+    <w:link w:val="Ttol1"/>
     <w:uiPriority w:val="99"/>
     <w:rsid w:val="00245C9D"/>
     <w:rPr>
@@ -2641,9 +2634,9 @@
       <w:lang w:val="ca-ES" w:eastAsia="es-ES"/>
     </w:rPr>
   </w:style>
-  <w:style w:type="character" w:styleId="nfasis">
+  <w:style w:type="character" w:styleId="mfasi">
     <w:name w:val="Emphasis"/>
-    <w:basedOn w:val="Fuentedeprrafopredeter"/>
+    <w:basedOn w:val="Tipusdelletraperdefectedelpargraf"/>
     <w:uiPriority w:val="20"/>
     <w:rsid w:val="00BB1D52"/>
     <w:rPr>
@@ -2651,10 +2644,10 @@
       <w:iCs/>
     </w:rPr>
   </w:style>
-  <w:style w:type="character" w:customStyle="1" w:styleId="Ttulo2Car">
-    <w:name w:val="Título 2 Car"/>
-    <w:basedOn w:val="Fuentedeprrafopredeter"/>
-    <w:link w:val="Ttulo2"/>
+  <w:style w:type="character" w:customStyle="1" w:styleId="Ttol2Car">
+    <w:name w:val="Títol 2 Car"/>
+    <w:basedOn w:val="Tipusdelletraperdefectedelpargraf"/>
+    <w:link w:val="Ttol2"/>
     <w:uiPriority w:val="1"/>
     <w:rsid w:val="00BB1D52"/>
     <w:rPr>
@@ -2666,11 +2659,11 @@
       <w:lang w:val="ca-ES" w:eastAsia="es-ES"/>
     </w:rPr>
   </w:style>
-  <w:style w:type="paragraph" w:styleId="Ttulo">
+  <w:style w:type="paragraph" w:styleId="Ttol">
     <w:name w:val="Title"/>
     <w:basedOn w:val="Normal"/>
     <w:next w:val="Normal"/>
-    <w:link w:val="TtuloCar"/>
+    <w:link w:val="TtolCar"/>
     <w:uiPriority w:val="99"/>
     <w:rsid w:val="00BB1D52"/>
     <w:pPr>
@@ -2689,10 +2682,10 @@
       <w:szCs w:val="52"/>
     </w:rPr>
   </w:style>
-  <w:style w:type="character" w:customStyle="1" w:styleId="TtuloCar">
-    <w:name w:val="Título Car"/>
-    <w:basedOn w:val="Fuentedeprrafopredeter"/>
-    <w:link w:val="Ttulo"/>
+  <w:style w:type="character" w:customStyle="1" w:styleId="TtolCar">
+    <w:name w:val="Títol Car"/>
+    <w:basedOn w:val="Tipusdelletraperdefectedelpargraf"/>
+    <w:link w:val="Ttol"/>
     <w:uiPriority w:val="99"/>
     <w:rsid w:val="00BB1D52"/>
     <w:rPr>
@@ -2705,18 +2698,18 @@
       <w:lang w:val="ca-ES" w:eastAsia="es-ES"/>
     </w:rPr>
   </w:style>
-  <w:style w:type="paragraph" w:styleId="Subttulo">
+  <w:style w:type="paragraph" w:styleId="Subttol">
     <w:name w:val="Subtitle"/>
     <w:basedOn w:val="Normal"/>
     <w:next w:val="Normal"/>
-    <w:link w:val="SubttuloCar"/>
+    <w:link w:val="SubttolCar"/>
     <w:uiPriority w:val="11"/>
     <w:rsid w:val="00BB1D52"/>
   </w:style>
-  <w:style w:type="character" w:customStyle="1" w:styleId="SubttuloCar">
-    <w:name w:val="Subtítulo Car"/>
-    <w:basedOn w:val="Fuentedeprrafopredeter"/>
-    <w:link w:val="Subttulo"/>
+  <w:style w:type="character" w:customStyle="1" w:styleId="SubttolCar">
+    <w:name w:val="Subtítol Car"/>
+    <w:basedOn w:val="Tipusdelletraperdefectedelpargraf"/>
+    <w:link w:val="Subttol"/>
     <w:uiPriority w:val="11"/>
     <w:rsid w:val="00BB1D52"/>
     <w:rPr>
@@ -2726,9 +2719,9 @@
       <w:lang w:val="ca-ES" w:eastAsia="es-ES"/>
     </w:rPr>
   </w:style>
-  <w:style w:type="character" w:styleId="nfasissutil">
+  <w:style w:type="character" w:styleId="mfasisubtil">
     <w:name w:val="Subtle Emphasis"/>
-    <w:basedOn w:val="Fuentedeprrafopredeter"/>
+    <w:basedOn w:val="Tipusdelletraperdefectedelpargraf"/>
     <w:uiPriority w:val="19"/>
     <w:qFormat/>
     <w:rsid w:val="00E17D49"/>
@@ -2754,7 +2747,7 @@
   </w:style>
   <w:style w:type="character" w:customStyle="1" w:styleId="CitaCar">
     <w:name w:val="Cita Car"/>
-    <w:basedOn w:val="Fuentedeprrafopredeter"/>
+    <w:basedOn w:val="Tipusdelletraperdefectedelpargraf"/>
     <w:link w:val="Cita"/>
     <w:uiPriority w:val="29"/>
     <w:rsid w:val="00BB1D52"/>
@@ -2768,11 +2761,11 @@
       <w:lang w:val="ca-ES" w:eastAsia="es-ES"/>
     </w:rPr>
   </w:style>
-  <w:style w:type="paragraph" w:styleId="Citadestacada">
+  <w:style w:type="paragraph" w:styleId="Citaintensa">
     <w:name w:val="Intense Quote"/>
     <w:basedOn w:val="Normal"/>
     <w:next w:val="Normal"/>
-    <w:link w:val="CitadestacadaCar"/>
+    <w:link w:val="CitaintensaCar"/>
     <w:uiPriority w:val="30"/>
     <w:rsid w:val="00BB1D52"/>
     <w:pPr>
@@ -2790,10 +2783,10 @@
       <w:color w:val="4F81BD" w:themeColor="accent1"/>
     </w:rPr>
   </w:style>
-  <w:style w:type="character" w:customStyle="1" w:styleId="CitadestacadaCar">
-    <w:name w:val="Cita destacada Car"/>
-    <w:basedOn w:val="Fuentedeprrafopredeter"/>
-    <w:link w:val="Citadestacada"/>
+  <w:style w:type="character" w:customStyle="1" w:styleId="CitaintensaCar">
+    <w:name w:val="Cita intensa Car"/>
+    <w:basedOn w:val="Tipusdelletraperdefectedelpargraf"/>
+    <w:link w:val="Citaintensa"/>
     <w:uiPriority w:val="30"/>
     <w:rsid w:val="00BB1D52"/>
     <w:rPr>
@@ -2808,9 +2801,9 @@
       <w:lang w:val="ca-ES" w:eastAsia="es-ES"/>
     </w:rPr>
   </w:style>
-  <w:style w:type="character" w:styleId="Referenciasutil">
+  <w:style w:type="character" w:styleId="Refernciasubtil">
     <w:name w:val="Subtle Reference"/>
-    <w:basedOn w:val="Fuentedeprrafopredeter"/>
+    <w:basedOn w:val="Tipusdelletraperdefectedelpargraf"/>
     <w:uiPriority w:val="31"/>
     <w:rsid w:val="00BB1D52"/>
     <w:rPr>
@@ -2819,9 +2812,9 @@
       <w:u w:val="single"/>
     </w:rPr>
   </w:style>
-  <w:style w:type="character" w:styleId="Referenciaintensa">
+  <w:style w:type="character" w:styleId="Refernciaintensa">
     <w:name w:val="Intense Reference"/>
-    <w:basedOn w:val="Fuentedeprrafopredeter"/>
+    <w:basedOn w:val="Tipusdelletraperdefectedelpargraf"/>
     <w:uiPriority w:val="32"/>
     <w:rsid w:val="00BB1D52"/>
     <w:rPr>
@@ -2833,9 +2826,9 @@
       <w:u w:val="single"/>
     </w:rPr>
   </w:style>
-  <w:style w:type="character" w:styleId="Ttulodellibro">
+  <w:style w:type="character" w:styleId="Ttoldelllibre">
     <w:name w:val="Book Title"/>
-    <w:basedOn w:val="Fuentedeprrafopredeter"/>
+    <w:basedOn w:val="Tipusdelletraperdefectedelpargraf"/>
     <w:uiPriority w:val="33"/>
     <w:rsid w:val="00BB1D52"/>
     <w:rPr>
@@ -2845,7 +2838,7 @@
       <w:spacing w:val="5"/>
     </w:rPr>
   </w:style>
-  <w:style w:type="paragraph" w:styleId="Prrafodelista">
+  <w:style w:type="paragraph" w:styleId="Pargrafdellista">
     <w:name w:val="List Paragraph"/>
     <w:basedOn w:val="Normal"/>
     <w:uiPriority w:val="34"/>
@@ -2858,10 +2851,10 @@
       <w:contextualSpacing/>
     </w:pPr>
   </w:style>
-  <w:style w:type="character" w:customStyle="1" w:styleId="Ttulo3Car">
-    <w:name w:val="Título 3 Car"/>
-    <w:basedOn w:val="Fuentedeprrafopredeter"/>
-    <w:link w:val="Ttulo3"/>
+  <w:style w:type="character" w:customStyle="1" w:styleId="Ttol3Car">
+    <w:name w:val="Títol 3 Car"/>
+    <w:basedOn w:val="Tipusdelletraperdefectedelpargraf"/>
+    <w:link w:val="Ttol3"/>
     <w:uiPriority w:val="9"/>
     <w:rsid w:val="00D93AB9"/>
     <w:rPr>
@@ -2872,10 +2865,10 @@
       <w:lang w:val="ca-ES" w:eastAsia="es-ES"/>
     </w:rPr>
   </w:style>
-  <w:style w:type="character" w:customStyle="1" w:styleId="Ttulo4Car">
-    <w:name w:val="Título 4 Car"/>
-    <w:basedOn w:val="Fuentedeprrafopredeter"/>
-    <w:link w:val="Ttulo4"/>
+  <w:style w:type="character" w:customStyle="1" w:styleId="Ttol4Car">
+    <w:name w:val="Títol 4 Car"/>
+    <w:basedOn w:val="Tipusdelletraperdefectedelpargraf"/>
+    <w:link w:val="Ttol4"/>
     <w:uiPriority w:val="9"/>
     <w:rsid w:val="00044001"/>
     <w:rPr>
@@ -2888,10 +2881,10 @@
       <w:lang w:val="ca-ES" w:eastAsia="es-ES"/>
     </w:rPr>
   </w:style>
-  <w:style w:type="character" w:customStyle="1" w:styleId="Ttulo5Car">
-    <w:name w:val="Título 5 Car"/>
-    <w:basedOn w:val="Fuentedeprrafopredeter"/>
-    <w:link w:val="Ttulo5"/>
+  <w:style w:type="character" w:customStyle="1" w:styleId="Ttol5Car">
+    <w:name w:val="Títol 5 Car"/>
+    <w:basedOn w:val="Tipusdelletraperdefectedelpargraf"/>
+    <w:link w:val="Ttol5"/>
     <w:uiPriority w:val="99"/>
     <w:rsid w:val="00BB1D52"/>
     <w:rPr>
@@ -2902,10 +2895,10 @@
       <w:lang w:val="ca-ES" w:eastAsia="es-ES"/>
     </w:rPr>
   </w:style>
-  <w:style w:type="character" w:customStyle="1" w:styleId="Ttulo6Car">
-    <w:name w:val="Título 6 Car"/>
-    <w:basedOn w:val="Fuentedeprrafopredeter"/>
-    <w:link w:val="Ttulo6"/>
+  <w:style w:type="character" w:customStyle="1" w:styleId="Ttol6Car">
+    <w:name w:val="Títol 6 Car"/>
+    <w:basedOn w:val="Tipusdelletraperdefectedelpargraf"/>
+    <w:link w:val="Ttol6"/>
     <w:uiPriority w:val="99"/>
     <w:rsid w:val="00BB1D52"/>
     <w:rPr>
@@ -2918,10 +2911,10 @@
       <w:lang w:val="ca-ES" w:eastAsia="es-ES"/>
     </w:rPr>
   </w:style>
-  <w:style w:type="character" w:customStyle="1" w:styleId="Ttulo7Car">
-    <w:name w:val="Título 7 Car"/>
-    <w:basedOn w:val="Fuentedeprrafopredeter"/>
-    <w:link w:val="Ttulo7"/>
+  <w:style w:type="character" w:customStyle="1" w:styleId="Ttol7Car">
+    <w:name w:val="Títol 7 Car"/>
+    <w:basedOn w:val="Tipusdelletraperdefectedelpargraf"/>
+    <w:link w:val="Ttol7"/>
     <w:uiPriority w:val="99"/>
     <w:rsid w:val="00BB1D52"/>
     <w:rPr>
@@ -2934,10 +2927,10 @@
       <w:lang w:val="ca-ES" w:eastAsia="es-ES"/>
     </w:rPr>
   </w:style>
-  <w:style w:type="character" w:customStyle="1" w:styleId="Ttulo8Car">
-    <w:name w:val="Título 8 Car"/>
-    <w:basedOn w:val="Fuentedeprrafopredeter"/>
-    <w:link w:val="Ttulo8"/>
+  <w:style w:type="character" w:customStyle="1" w:styleId="Ttol8Car">
+    <w:name w:val="Títol 8 Car"/>
+    <w:basedOn w:val="Tipusdelletraperdefectedelpargraf"/>
+    <w:link w:val="Ttol8"/>
     <w:uiPriority w:val="99"/>
     <w:rsid w:val="00BB1D52"/>
     <w:rPr>
@@ -2948,10 +2941,10 @@
       <w:lang w:val="ca-ES" w:eastAsia="es-ES"/>
     </w:rPr>
   </w:style>
-  <w:style w:type="character" w:customStyle="1" w:styleId="Ttulo9Car">
-    <w:name w:val="Título 9 Car"/>
-    <w:basedOn w:val="Fuentedeprrafopredeter"/>
-    <w:link w:val="Ttulo9"/>
+  <w:style w:type="character" w:customStyle="1" w:styleId="Ttol9Car">
+    <w:name w:val="Títol 9 Car"/>
+    <w:basedOn w:val="Tipusdelletraperdefectedelpargraf"/>
+    <w:link w:val="Ttol9"/>
     <w:uiPriority w:val="99"/>
     <w:semiHidden/>
     <w:rsid w:val="00BB1D52"/>
@@ -2965,7 +2958,7 @@
       <w:lang w:val="ca-ES" w:eastAsia="es-ES"/>
     </w:rPr>
   </w:style>
-  <w:style w:type="paragraph" w:styleId="Epgrafe">
+  <w:style w:type="paragraph" w:styleId="Llegenda">
     <w:name w:val="caption"/>
     <w:basedOn w:val="Normal"/>
     <w:next w:val="Normal"/>
@@ -2984,7 +2977,7 @@
       <w:szCs w:val="18"/>
     </w:rPr>
   </w:style>
-  <w:style w:type="paragraph" w:styleId="Sinespaciado">
+  <w:style w:type="paragraph" w:styleId="Senseespaiat">
     <w:name w:val="No Spacing"/>
     <w:basedOn w:val="Normal"/>
     <w:uiPriority w:val="99"/>
@@ -2994,9 +2987,9 @@
       <w:spacing w:line="240" w:lineRule="auto"/>
     </w:pPr>
   </w:style>
-  <w:style w:type="paragraph" w:styleId="TtulodeTDC">
+  <w:style w:type="paragraph" w:styleId="TtoldelIDC">
     <w:name w:val="TOC Heading"/>
-    <w:basedOn w:val="Ttulo1"/>
+    <w:basedOn w:val="Ttol1"/>
     <w:next w:val="Normal"/>
     <w:uiPriority w:val="39"/>
     <w:unhideWhenUsed/>
@@ -3035,9 +3028,9 @@
       <w:lang w:val="es-ES"/>
     </w:rPr>
   </w:style>
-  <w:style w:type="character" w:styleId="Hipervnculo">
+  <w:style w:type="character" w:styleId="Enlla">
     <w:name w:val="Hyperlink"/>
-    <w:basedOn w:val="Fuentedeprrafopredeter"/>
+    <w:basedOn w:val="Tipusdelletraperdefectedelpargraf"/>
     <w:uiPriority w:val="99"/>
     <w:unhideWhenUsed/>
     <w:rsid w:val="00BB1D52"/>
@@ -3058,7 +3051,7 @@
   </w:style>
   <w:style w:type="character" w:customStyle="1" w:styleId="LinkCar">
     <w:name w:val="Link Car"/>
-    <w:basedOn w:val="Fuentedeprrafopredeter"/>
+    <w:basedOn w:val="Tipusdelletraperdefectedelpargraf"/>
     <w:link w:val="Link"/>
     <w:rsid w:val="00B67142"/>
     <w:rPr>
@@ -3068,9 +3061,9 @@
       <w:lang w:val="ca-ES" w:eastAsia="es-ES"/>
     </w:rPr>
   </w:style>
-  <w:style w:type="table" w:styleId="Listaoscura-nfasis4">
+  <w:style w:type="table" w:styleId="Llistafoscamfasi4">
     <w:name w:val="Dark List Accent 4"/>
-    <w:basedOn w:val="Tablanormal"/>
+    <w:basedOn w:val="Taulanormal"/>
     <w:uiPriority w:val="70"/>
     <w:rsid w:val="00BB1D52"/>
     <w:rPr>
@@ -3079,13 +3072,6 @@
     <w:tblPr>
       <w:tblStyleRowBandSize w:val="1"/>
       <w:tblStyleColBandSize w:val="1"/>
-      <w:tblInd w:w="0" w:type="dxa"/>
-      <w:tblCellMar>
-        <w:top w:w="0" w:type="dxa"/>
-        <w:left w:w="108" w:type="dxa"/>
-        <w:bottom w:w="0" w:type="dxa"/>
-        <w:right w:w="108" w:type="dxa"/>
-      </w:tblCellMar>
     </w:tblPr>
     <w:tcPr>
       <w:shd w:val="clear" w:color="auto" w:fill="8064A2" w:themeFill="accent4"/>
@@ -3181,7 +3167,7 @@
   </w:style>
   <w:style w:type="table" w:customStyle="1" w:styleId="StarTable">
     <w:name w:val="StarTable"/>
-    <w:basedOn w:val="Tablaconcuadrcula"/>
+    <w:basedOn w:val="Taulaambquadrcula"/>
     <w:uiPriority w:val="99"/>
     <w:rsid w:val="00BD7D40"/>
     <w:rPr>
@@ -3189,18 +3175,14 @@
       <w:sz w:val="20"/>
     </w:rPr>
     <w:tblPr>
-      <w:tblInd w:w="0" w:type="dxa"/>
       <w:tblBorders>
         <w:top w:val="single" w:sz="12" w:space="0" w:color="auto"/>
+        <w:left w:val="none" w:sz="0" w:space="0" w:color="auto"/>
         <w:bottom w:val="single" w:sz="12" w:space="0" w:color="auto"/>
+        <w:right w:val="none" w:sz="0" w:space="0" w:color="auto"/>
         <w:insideH w:val="single" w:sz="8" w:space="0" w:color="auto"/>
+        <w:insideV w:val="none" w:sz="0" w:space="0" w:color="auto"/>
       </w:tblBorders>
-      <w:tblCellMar>
-        <w:top w:w="0" w:type="dxa"/>
-        <w:left w:w="108" w:type="dxa"/>
-        <w:bottom w:w="0" w:type="dxa"/>
-        <w:right w:w="108" w:type="dxa"/>
-      </w:tblCellMar>
     </w:tblPr>
     <w:tcPr>
       <w:tcMar>
@@ -3252,9 +3234,9 @@
       </w:rPr>
     </w:tblStylePr>
   </w:style>
-  <w:style w:type="table" w:styleId="Sombreadoclaro-nfasis3">
+  <w:style w:type="table" w:styleId="Ombrejatsuaumfasi3">
     <w:name w:val="Light Shading Accent 3"/>
-    <w:basedOn w:val="Tablanormal"/>
+    <w:basedOn w:val="Taulanormal"/>
     <w:uiPriority w:val="60"/>
     <w:rsid w:val="00BB1D52"/>
     <w:rPr>
@@ -3263,17 +3245,10 @@
     <w:tblPr>
       <w:tblStyleRowBandSize w:val="1"/>
       <w:tblStyleColBandSize w:val="1"/>
-      <w:tblInd w:w="0" w:type="dxa"/>
       <w:tblBorders>
         <w:top w:val="single" w:sz="8" w:space="0" w:color="9BBB59" w:themeColor="accent3"/>
         <w:bottom w:val="single" w:sz="8" w:space="0" w:color="9BBB59" w:themeColor="accent3"/>
       </w:tblBorders>
-      <w:tblCellMar>
-        <w:top w:w="0" w:type="dxa"/>
-        <w:left w:w="108" w:type="dxa"/>
-        <w:bottom w:w="0" w:type="dxa"/>
-        <w:right w:w="108" w:type="dxa"/>
-      </w:tblCellMar>
     </w:tblPr>
     <w:tblStylePr w:type="firstRow">
       <w:pPr>
@@ -3354,7 +3329,7 @@
   </w:style>
   <w:style w:type="character" w:styleId="Nmerodepgina">
     <w:name w:val="page number"/>
-    <w:basedOn w:val="Fuentedeprrafopredeter"/>
+    <w:basedOn w:val="Tipusdelletraperdefectedelpargraf"/>
     <w:uiPriority w:val="99"/>
     <w:semiHidden/>
     <w:unhideWhenUsed/>
@@ -3362,19 +3337,15 @@
   </w:style>
   <w:style w:type="table" w:customStyle="1" w:styleId="Alert">
     <w:name w:val="Alert"/>
-    <w:basedOn w:val="Tablanormal"/>
+    <w:basedOn w:val="Taulanormal"/>
     <w:uiPriority w:val="99"/>
     <w:rsid w:val="00D9468F"/>
     <w:pPr>
       <w:spacing w:before="60"/>
     </w:pPr>
     <w:tblPr>
-      <w:tblInd w:w="0" w:type="dxa"/>
       <w:tblCellMar>
-        <w:top w:w="0" w:type="dxa"/>
         <w:left w:w="0" w:type="dxa"/>
-        <w:bottom w:w="0" w:type="dxa"/>
-        <w:right w:w="108" w:type="dxa"/>
       </w:tblCellMar>
     </w:tblPr>
     <w:tcPr>
@@ -3415,7 +3386,7 @@
   </w:style>
   <w:style w:type="character" w:customStyle="1" w:styleId="IconesCar">
     <w:name w:val="Icones Car"/>
-    <w:basedOn w:val="Fuentedeprrafopredeter"/>
+    <w:basedOn w:val="Tipusdelletraperdefectedelpargraf"/>
     <w:link w:val="Icones"/>
     <w:rsid w:val="00BB1D52"/>
     <w:rPr>
@@ -3428,7 +3399,7 @@
   </w:style>
   <w:style w:type="table" w:customStyle="1" w:styleId="StarTable2">
     <w:name w:val="StarTable2"/>
-    <w:basedOn w:val="Tablanormal"/>
+    <w:basedOn w:val="Taulanormal"/>
     <w:uiPriority w:val="99"/>
     <w:qFormat/>
     <w:rsid w:val="00FD5F0C"/>
@@ -3437,18 +3408,11 @@
       <w:sz w:val="20"/>
     </w:rPr>
     <w:tblPr>
-      <w:tblInd w:w="0" w:type="dxa"/>
       <w:tblBorders>
         <w:top w:val="single" w:sz="12" w:space="0" w:color="auto"/>
         <w:bottom w:val="single" w:sz="12" w:space="0" w:color="auto"/>
         <w:insideH w:val="single" w:sz="8" w:space="0" w:color="auto"/>
       </w:tblBorders>
-      <w:tblCellMar>
-        <w:top w:w="0" w:type="dxa"/>
-        <w:left w:w="108" w:type="dxa"/>
-        <w:bottom w:w="0" w:type="dxa"/>
-        <w:right w:w="108" w:type="dxa"/>
-      </w:tblCellMar>
     </w:tblPr>
     <w:tcPr>
       <w:tcMar>
@@ -3460,7 +3424,7 @@
   </w:style>
   <w:style w:type="table" w:customStyle="1" w:styleId="Estilo1">
     <w:name w:val="Estilo1"/>
-    <w:basedOn w:val="Tablanormal"/>
+    <w:basedOn w:val="Taulanormal"/>
     <w:uiPriority w:val="99"/>
     <w:qFormat/>
     <w:rsid w:val="00BB1D52"/>
@@ -3470,19 +3434,15 @@
       <w:sz w:val="20"/>
     </w:rPr>
     <w:tblPr>
-      <w:tblInd w:w="0" w:type="dxa"/>
       <w:tblCellMar>
-        <w:top w:w="0" w:type="dxa"/>
         <w:left w:w="0" w:type="dxa"/>
-        <w:bottom w:w="0" w:type="dxa"/>
-        <w:right w:w="108" w:type="dxa"/>
       </w:tblCellMar>
     </w:tblPr>
     <w:tcPr>
       <w:shd w:val="clear" w:color="auto" w:fill="auto"/>
     </w:tcPr>
   </w:style>
-  <w:style w:type="paragraph" w:styleId="TDC1">
+  <w:style w:type="paragraph" w:styleId="IDC1">
     <w:name w:val="toc 1"/>
     <w:basedOn w:val="Normal"/>
     <w:next w:val="Normal"/>
@@ -3502,7 +3462,7 @@
       <w:szCs w:val="22"/>
     </w:rPr>
   </w:style>
-  <w:style w:type="paragraph" w:styleId="TDC2">
+  <w:style w:type="paragraph" w:styleId="IDC2">
     <w:name w:val="toc 2"/>
     <w:basedOn w:val="Normal"/>
     <w:next w:val="Normal"/>
@@ -3517,7 +3477,7 @@
       <w:szCs w:val="22"/>
     </w:rPr>
   </w:style>
-  <w:style w:type="paragraph" w:styleId="Remitedesobre">
+  <w:style w:type="paragraph" w:styleId="Remitentdelsobre">
     <w:name w:val="envelope return"/>
     <w:basedOn w:val="Normal"/>
     <w:rsid w:val="00BB1D52"/>
@@ -3532,15 +3492,15 @@
       <w:lang w:val="en-US"/>
     </w:rPr>
   </w:style>
-  <w:style w:type="paragraph" w:styleId="Lista">
+  <w:style w:type="paragraph" w:styleId="Llista">
     <w:name w:val="List"/>
-    <w:basedOn w:val="Textoindependiente"/>
-    <w:rsid w:val="00BB1D52"/>
-  </w:style>
-  <w:style w:type="paragraph" w:styleId="Textoindependiente">
+    <w:basedOn w:val="Textindependent"/>
+    <w:rsid w:val="00BB1D52"/>
+  </w:style>
+  <w:style w:type="paragraph" w:styleId="Textindependent">
     <w:name w:val="Body Text"/>
     <w:basedOn w:val="Normal"/>
-    <w:link w:val="TextoindependienteCar"/>
+    <w:link w:val="TextindependentCar"/>
     <w:uiPriority w:val="99"/>
     <w:rsid w:val="00BB1D52"/>
     <w:pPr>
@@ -3552,10 +3512,10 @@
       <w:lang w:val="en-US"/>
     </w:rPr>
   </w:style>
-  <w:style w:type="character" w:customStyle="1" w:styleId="TextoindependienteCar">
-    <w:name w:val="Texto independiente Car"/>
-    <w:basedOn w:val="Fuentedeprrafopredeter"/>
-    <w:link w:val="Textoindependiente"/>
+  <w:style w:type="character" w:customStyle="1" w:styleId="TextindependentCar">
+    <w:name w:val="Text independent Car"/>
+    <w:basedOn w:val="Tipusdelletraperdefectedelpargraf"/>
+    <w:link w:val="Textindependent"/>
     <w:uiPriority w:val="99"/>
     <w:rsid w:val="00BB1D52"/>
     <w:rPr>
@@ -3576,7 +3536,7 @@
   <w:style w:type="paragraph" w:customStyle="1" w:styleId="Heading">
     <w:name w:val="Heading"/>
     <w:basedOn w:val="Normal"/>
-    <w:next w:val="Textoindependiente"/>
+    <w:next w:val="Textindependent"/>
     <w:rsid w:val="00BB1D52"/>
     <w:pPr>
       <w:keepNext/>
@@ -3593,7 +3553,7 @@
   </w:style>
   <w:style w:type="paragraph" w:customStyle="1" w:styleId="TableContents">
     <w:name w:val="Table Contents"/>
-    <w:basedOn w:val="Textoindependiente"/>
+    <w:basedOn w:val="Textindependent"/>
     <w:rsid w:val="00BB1D52"/>
   </w:style>
   <w:style w:type="paragraph" w:customStyle="1" w:styleId="Caption1">
@@ -3617,7 +3577,7 @@
   </w:style>
   <w:style w:type="paragraph" w:customStyle="1" w:styleId="Framecontents">
     <w:name w:val="Frame contents"/>
-    <w:basedOn w:val="Textoindependiente"/>
+    <w:basedOn w:val="Textindependent"/>
     <w:uiPriority w:val="99"/>
     <w:rsid w:val="00BB1D52"/>
   </w:style>
@@ -3653,7 +3613,7 @@
   <w:style w:type="paragraph" w:customStyle="1" w:styleId="HorizontalLine">
     <w:name w:val="Horizontal Line"/>
     <w:basedOn w:val="Normal"/>
-    <w:next w:val="Textoindependiente"/>
+    <w:next w:val="Textindependent"/>
     <w:rsid w:val="00BB1D52"/>
     <w:pPr>
       <w:pBdr>
@@ -3671,7 +3631,7 @@
   </w:style>
   <w:style w:type="character" w:customStyle="1" w:styleId="apple-style-span">
     <w:name w:val="apple-style-span"/>
-    <w:basedOn w:val="Fuentedeprrafopredeter"/>
+    <w:basedOn w:val="Tipusdelletraperdefectedelpargraf"/>
     <w:uiPriority w:val="99"/>
     <w:rsid w:val="00BB1D52"/>
   </w:style>
@@ -3710,7 +3670,7 @@
       <w:b/>
     </w:rPr>
   </w:style>
-  <w:style w:type="paragraph" w:styleId="TDC3">
+  <w:style w:type="paragraph" w:styleId="IDC3">
     <w:name w:val="toc 3"/>
     <w:basedOn w:val="Normal"/>
     <w:next w:val="Normal"/>
@@ -3727,7 +3687,7 @@
   </w:style>
   <w:style w:type="table" w:customStyle="1" w:styleId="StarHeaderTable">
     <w:name w:val="StarHeaderTable"/>
-    <w:basedOn w:val="Tablanormal"/>
+    <w:basedOn w:val="Taulanormal"/>
     <w:uiPriority w:val="99"/>
     <w:qFormat/>
     <w:rsid w:val="00BF7C9D"/>
@@ -3736,17 +3696,13 @@
       <w:sz w:val="20"/>
     </w:rPr>
     <w:tblPr>
-      <w:tblInd w:w="0" w:type="dxa"/>
       <w:tblBorders>
         <w:top w:val="single" w:sz="8" w:space="0" w:color="auto"/>
         <w:bottom w:val="single" w:sz="8" w:space="0" w:color="auto"/>
         <w:insideH w:val="single" w:sz="8" w:space="0" w:color="auto"/>
       </w:tblBorders>
       <w:tblCellMar>
-        <w:top w:w="0" w:type="dxa"/>
         <w:left w:w="0" w:type="dxa"/>
-        <w:bottom w:w="0" w:type="dxa"/>
-        <w:right w:w="108" w:type="dxa"/>
       </w:tblCellMar>
     </w:tblPr>
     <w:trPr>
@@ -3756,7 +3712,7 @@
       <w:vAlign w:val="center"/>
     </w:tcPr>
   </w:style>
-  <w:style w:type="paragraph" w:styleId="TDC4">
+  <w:style w:type="paragraph" w:styleId="IDC4">
     <w:name w:val="toc 4"/>
     <w:basedOn w:val="Normal"/>
     <w:next w:val="Normal"/>
@@ -3787,7 +3743,7 @@
   </w:style>
   <w:style w:type="character" w:customStyle="1" w:styleId="CodiCar">
     <w:name w:val="Codi Car"/>
-    <w:basedOn w:val="Fuentedeprrafopredeter"/>
+    <w:basedOn w:val="Tipusdelletraperdefectedelpargraf"/>
     <w:link w:val="Codi"/>
     <w:rsid w:val="008E54ED"/>
     <w:rPr>
@@ -3799,7 +3755,7 @@
   </w:style>
   <w:style w:type="table" w:customStyle="1" w:styleId="ColumnaIcones">
     <w:name w:val="ColumnaIcones"/>
-    <w:basedOn w:val="Tablanormal"/>
+    <w:basedOn w:val="Taulanormal"/>
     <w:uiPriority w:val="99"/>
     <w:qFormat/>
     <w:rsid w:val="007926D1"/>
@@ -3808,14 +3764,11 @@
       <w:sz w:val="20"/>
     </w:rPr>
     <w:tblPr>
-      <w:tblInd w:w="0" w:type="dxa"/>
       <w:tblBorders>
         <w:left w:val="single" w:sz="8" w:space="0" w:color="auto"/>
       </w:tblBorders>
       <w:tblCellMar>
-        <w:top w:w="0" w:type="dxa"/>
         <w:left w:w="142" w:type="dxa"/>
-        <w:bottom w:w="0" w:type="dxa"/>
         <w:right w:w="0" w:type="dxa"/>
       </w:tblCellMar>
     </w:tblPr>
@@ -3834,7 +3787,7 @@
   </w:style>
   <w:style w:type="character" w:customStyle="1" w:styleId="TeclesCar">
     <w:name w:val="Tecles Car"/>
-    <w:basedOn w:val="Fuentedeprrafopredeter"/>
+    <w:basedOn w:val="Tipusdelletraperdefectedelpargraf"/>
     <w:link w:val="Tecles"/>
     <w:rsid w:val="00D24591"/>
     <w:rPr>
@@ -4004,13 +3957,13 @@
     <w:name w:val="Normal"/>
     <w:qFormat/>
   </w:style>
-  <w:style w:type="character" w:default="1" w:styleId="Fuentedeprrafopredeter">
+  <w:style w:type="character" w:default="1" w:styleId="Tipusdelletraperdefectedelpargraf">
     <w:name w:val="Default Paragraph Font"/>
     <w:uiPriority w:val="1"/>
     <w:semiHidden/>
     <w:unhideWhenUsed/>
   </w:style>
-  <w:style w:type="table" w:default="1" w:styleId="Tablanormal">
+  <w:style w:type="table" w:default="1" w:styleId="Taulanormal">
     <w:name w:val="Normal Table"/>
     <w:uiPriority w:val="99"/>
     <w:semiHidden/>
@@ -4025,7 +3978,7 @@
       </w:tblCellMar>
     </w:tblPr>
   </w:style>
-  <w:style w:type="numbering" w:default="1" w:styleId="Sinlista">
+  <w:style w:type="numbering" w:default="1" w:styleId="Sensellista">
     <w:name w:val="No List"/>
     <w:uiPriority w:val="99"/>
     <w:semiHidden/>
@@ -4357,7 +4310,7 @@
 </file>
 
 <file path=customXml/itemProps1.xml><?xml version="1.0" encoding="utf-8"?>
-<ds:datastoreItem xmlns:ds="http://schemas.openxmlformats.org/officeDocument/2006/customXml" ds:itemID="{1D1CC316-A0A1-4F3C-9F6B-3627569B3B31}">
+<ds:datastoreItem xmlns:ds="http://schemas.openxmlformats.org/officeDocument/2006/customXml" ds:itemID="{11689C6C-EC6A-4A0A-A24C-471FDE7850BB}">
   <ds:schemaRefs>
     <ds:schemaRef ds:uri="http://schemas.openxmlformats.org/officeDocument/2006/bibliography"/>
   </ds:schemaRefs>

</xml_diff>